<commit_message>
added q3 part b
</commit_message>
<xml_diff>
--- a/hw1q3.docx
+++ b/hw1q3.docx
@@ -16,7 +16,7 @@
         <w:ind w:firstLine="720"/>
         <w:jc w:val="right"/>
         <w:rPr>
-          <w:rFonts w:eastAsiaTheme="minorEastAsia" w:hint="cs"/>
+          <w:rFonts w:eastAsiaTheme="minorEastAsia"/>
           <w:rtl/>
         </w:rPr>
       </w:pPr>
@@ -47,7 +47,7 @@
           <w:numId w:val="7"/>
         </w:numPr>
         <w:rPr>
-          <w:rFonts w:eastAsiaTheme="minorEastAsia" w:hint="cs"/>
+          <w:rFonts w:eastAsiaTheme="minorEastAsia"/>
         </w:rPr>
       </w:pPr>
       <w:r>
@@ -123,47 +123,7 @@
             <w:rFonts w:ascii="Cambria Math" w:eastAsiaTheme="minorEastAsia" w:hAnsi="Cambria Math"/>
             <w:lang w:val="en-GB"/>
           </w:rPr>
-          <m:t>1</m:t>
-        </m:r>
-        <m:r>
-          <m:rPr>
-            <m:sty m:val="p"/>
-          </m:rPr>
-          <w:rPr>
-            <w:rFonts w:ascii="Cambria Math" w:eastAsiaTheme="minorEastAsia" w:hAnsi="Cambria Math"/>
-            <w:lang w:val="en-GB"/>
-          </w:rPr>
-          <m:t>≤</m:t>
-        </m:r>
-        <m:r>
-          <m:rPr>
-            <m:sty m:val="p"/>
-          </m:rPr>
-          <w:rPr>
-            <w:rFonts w:ascii="Cambria Math" w:eastAsiaTheme="minorEastAsia" w:hAnsi="Cambria Math"/>
-            <w:lang w:val="en-GB"/>
-          </w:rPr>
-          <m:t>i</m:t>
-        </m:r>
-        <m:r>
-          <m:rPr>
-            <m:sty m:val="p"/>
-          </m:rPr>
-          <w:rPr>
-            <w:rFonts w:ascii="Cambria Math" w:eastAsiaTheme="minorEastAsia" w:hAnsi="Cambria Math"/>
-            <w:lang w:val="en-GB"/>
-          </w:rPr>
-          <m:t>≤</m:t>
-        </m:r>
-        <m:r>
-          <m:rPr>
-            <m:sty m:val="p"/>
-          </m:rPr>
-          <w:rPr>
-            <w:rFonts w:ascii="Cambria Math" w:eastAsiaTheme="minorEastAsia" w:hAnsi="Cambria Math"/>
-            <w:lang w:val="en-GB"/>
-          </w:rPr>
-          <m:t>K</m:t>
+          <m:t>1≤i≤K</m:t>
         </m:r>
       </m:oMath>
       <w:r>
@@ -199,7 +159,7 @@
         <w:pStyle w:val="ListParagraph"/>
         <w:ind w:left="1080"/>
         <w:rPr>
-          <w:rFonts w:eastAsiaTheme="minorEastAsia" w:hint="cs"/>
+          <w:rFonts w:eastAsiaTheme="minorEastAsia"/>
           <w:rtl/>
         </w:rPr>
       </w:pPr>
@@ -276,13 +236,7 @@
           <w:rPr>
             <w:rFonts w:ascii="Cambria Math" w:eastAsiaTheme="minorEastAsia" w:hAnsi="Cambria Math"/>
           </w:rPr>
-          <m:t>=</m:t>
-        </m:r>
-        <m:r>
-          <w:rPr>
-            <w:rFonts w:ascii="Cambria Math" w:eastAsiaTheme="minorEastAsia" w:hAnsi="Cambria Math"/>
-          </w:rPr>
-          <m:t>P</m:t>
+          <m:t>=P</m:t>
         </m:r>
         <m:d>
           <m:dPr>
@@ -298,13 +252,7 @@
               <w:rPr>
                 <w:rFonts w:ascii="Cambria Math" w:eastAsiaTheme="minorEastAsia" w:hAnsi="Cambria Math"/>
               </w:rPr>
-              <m:t>xϵ</m:t>
-            </m:r>
-            <m:r>
-              <w:rPr>
-                <w:rFonts w:ascii="Cambria Math" w:eastAsiaTheme="minorEastAsia" w:hAnsi="Cambria Math"/>
-              </w:rPr>
-              <m:t>[</m:t>
+              <m:t>xϵ[</m:t>
             </m:r>
             <m:sSub>
               <m:sSubPr>
@@ -332,6 +280,13 @@
                     <w:lang w:val="en-GB"/>
                   </w:rPr>
                   <m:t>i</m:t>
+                </m:r>
+                <m:r>
+                  <w:rPr>
+                    <w:rFonts w:ascii="Cambria Math" w:eastAsiaTheme="minorEastAsia" w:hAnsi="Cambria Math"/>
+                    <w:lang w:val="en-GB"/>
+                  </w:rPr>
+                  <m:t>-1</m:t>
                 </m:r>
               </m:sub>
             </m:sSub>
@@ -367,7 +322,7 @@
                     <w:rFonts w:ascii="Cambria Math" w:eastAsiaTheme="minorEastAsia" w:hAnsi="Cambria Math"/>
                     <w:lang w:val="en-GB"/>
                   </w:rPr>
-                  <m:t>i+1</m:t>
+                  <m:t>i</m:t>
                 </m:r>
               </m:sub>
             </m:sSub>
@@ -433,6 +388,13 @@
                   </w:rPr>
                   <m:t>i</m:t>
                 </m:r>
+                <m:r>
+                  <w:rPr>
+                    <w:rFonts w:ascii="Cambria Math" w:eastAsiaTheme="minorEastAsia" w:hAnsi="Cambria Math"/>
+                    <w:lang w:val="en-GB"/>
+                  </w:rPr>
+                  <m:t>-1</m:t>
+                </m:r>
               </m:sub>
             </m:sSub>
           </m:sub>
@@ -462,7 +424,7 @@
                     <w:rFonts w:ascii="Cambria Math" w:eastAsiaTheme="minorEastAsia" w:hAnsi="Cambria Math"/>
                     <w:lang w:val="en-GB"/>
                   </w:rPr>
-                  <m:t>i+1</m:t>
+                  <m:t>i</m:t>
                 </m:r>
               </m:sub>
             </m:sSub>
@@ -533,18 +495,17 @@
         <w:pStyle w:val="ListParagraph"/>
         <w:ind w:left="1080"/>
         <w:rPr>
-          <w:rFonts w:eastAsiaTheme="minorEastAsia" w:hint="cs"/>
+          <w:rFonts w:eastAsiaTheme="minorEastAsia"/>
           <w:rtl/>
         </w:rPr>
       </w:pPr>
     </w:p>
-    <w:bookmarkStart w:id="0" w:name="_GoBack"/>
     <w:p>
       <w:pPr>
         <w:pStyle w:val="ListParagraph"/>
         <w:ind w:left="1080"/>
         <w:rPr>
-          <w:rFonts w:eastAsiaTheme="minorEastAsia" w:hint="cs"/>
+          <w:rFonts w:eastAsiaTheme="minorEastAsia"/>
           <w:rtl/>
         </w:rPr>
       </w:pPr>
@@ -565,22 +526,240 @@
                 <w:rPr>
                   <w:rFonts w:ascii="Cambria Math" w:eastAsiaTheme="minorEastAsia" w:hAnsi="Cambria Math"/>
                 </w:rPr>
-                <m:t>y</m:t>
+                <m:t>i=1</m:t>
+              </m:r>
+            </m:sub>
+            <m:sup>
+              <m:r>
+                <w:rPr>
+                  <w:rFonts w:ascii="Cambria Math" w:eastAsiaTheme="minorEastAsia" w:hAnsi="Cambria Math"/>
+                </w:rPr>
+                <m:t>k</m:t>
+              </m:r>
+            </m:sup>
+            <m:e>
+              <m:nary>
+                <m:naryPr>
+                  <m:limLoc m:val="subSup"/>
+                  <m:ctrlPr>
+                    <w:rPr>
+                      <w:rFonts w:ascii="Cambria Math" w:eastAsiaTheme="minorEastAsia" w:hAnsi="Cambria Math"/>
+                      <w:i/>
+                      <w:lang w:val="en-GB"/>
+                    </w:rPr>
+                  </m:ctrlPr>
+                </m:naryPr>
+                <m:sub>
+                  <m:sSub>
+                    <m:sSubPr>
+                      <m:ctrlPr>
+                        <w:rPr>
+                          <w:rFonts w:ascii="Cambria Math" w:eastAsiaTheme="minorEastAsia" w:hAnsi="Cambria Math"/>
+                          <w:i/>
+                          <w:lang w:val="en-GB"/>
+                        </w:rPr>
+                      </m:ctrlPr>
+                    </m:sSubPr>
+                    <m:e>
+                      <m:r>
+                        <w:rPr>
+                          <w:rFonts w:ascii="Cambria Math" w:eastAsiaTheme="minorEastAsia" w:hAnsi="Cambria Math"/>
+                          <w:lang w:val="en-GB"/>
+                        </w:rPr>
+                        <m:t>D</m:t>
+                      </m:r>
+                    </m:e>
+                    <m:sub>
+                      <m:r>
+                        <w:rPr>
+                          <w:rFonts w:ascii="Cambria Math" w:eastAsiaTheme="minorEastAsia" w:hAnsi="Cambria Math"/>
+                          <w:lang w:val="en-GB"/>
+                        </w:rPr>
+                        <m:t>i</m:t>
+                      </m:r>
+                      <m:r>
+                        <w:rPr>
+                          <w:rFonts w:ascii="Cambria Math" w:eastAsiaTheme="minorEastAsia" w:hAnsi="Cambria Math"/>
+                          <w:lang w:val="en-GB"/>
+                        </w:rPr>
+                        <m:t>-1</m:t>
+                      </m:r>
+                    </m:sub>
+                  </m:sSub>
+                </m:sub>
+                <m:sup>
+                  <m:sSub>
+                    <m:sSubPr>
+                      <m:ctrlPr>
+                        <w:rPr>
+                          <w:rFonts w:ascii="Cambria Math" w:eastAsiaTheme="minorEastAsia" w:hAnsi="Cambria Math"/>
+                          <w:i/>
+                          <w:lang w:val="en-GB"/>
+                        </w:rPr>
+                      </m:ctrlPr>
+                    </m:sSubPr>
+                    <m:e>
+                      <m:r>
+                        <w:rPr>
+                          <w:rFonts w:ascii="Cambria Math" w:eastAsiaTheme="minorEastAsia" w:hAnsi="Cambria Math"/>
+                          <w:lang w:val="en-GB"/>
+                        </w:rPr>
+                        <m:t>D</m:t>
+                      </m:r>
+                    </m:e>
+                    <m:sub>
+                      <m:r>
+                        <w:rPr>
+                          <w:rFonts w:ascii="Cambria Math" w:eastAsiaTheme="minorEastAsia" w:hAnsi="Cambria Math"/>
+                          <w:lang w:val="en-GB"/>
+                        </w:rPr>
+                        <m:t>i</m:t>
+                      </m:r>
+                    </m:sub>
+                  </m:sSub>
+                </m:sup>
+                <m:e>
+                  <m:sSub>
+                    <m:sSubPr>
+                      <m:ctrlPr>
+                        <w:rPr>
+                          <w:rFonts w:ascii="Cambria Math" w:eastAsiaTheme="minorEastAsia" w:hAnsi="Cambria Math"/>
+                          <w:i/>
+                          <w:lang w:val="en-GB"/>
+                        </w:rPr>
+                      </m:ctrlPr>
+                    </m:sSubPr>
+                    <m:e>
+                      <m:r>
+                        <w:rPr>
+                          <w:rFonts w:ascii="Cambria Math" w:eastAsiaTheme="minorEastAsia" w:hAnsi="Cambria Math"/>
+                          <w:lang w:val="en-GB"/>
+                        </w:rPr>
+                        <m:t>P</m:t>
+                      </m:r>
+                    </m:e>
+                    <m:sub>
+                      <m:r>
+                        <w:rPr>
+                          <w:rFonts w:ascii="Cambria Math" w:eastAsiaTheme="minorEastAsia" w:hAnsi="Cambria Math"/>
+                          <w:lang w:val="en-GB"/>
+                        </w:rPr>
+                        <m:t>X</m:t>
+                      </m:r>
+                    </m:sub>
+                  </m:sSub>
+                  <m:d>
+                    <m:dPr>
+                      <m:ctrlPr>
+                        <w:rPr>
+                          <w:rFonts w:ascii="Cambria Math" w:eastAsiaTheme="minorEastAsia" w:hAnsi="Cambria Math"/>
+                          <w:i/>
+                          <w:lang w:val="en-GB"/>
+                        </w:rPr>
+                      </m:ctrlPr>
+                    </m:dPr>
+                    <m:e>
+                      <m:r>
+                        <w:rPr>
+                          <w:rFonts w:ascii="Cambria Math" w:eastAsiaTheme="minorEastAsia" w:hAnsi="Cambria Math"/>
+                          <w:lang w:val="en-GB"/>
+                        </w:rPr>
+                        <m:t>x</m:t>
+                      </m:r>
+                    </m:e>
+                  </m:d>
+                  <m:r>
+                    <w:rPr>
+                      <w:rFonts w:ascii="Cambria Math" w:eastAsiaTheme="minorEastAsia" w:hAnsi="Cambria Math"/>
+                      <w:lang w:val="en-GB"/>
+                    </w:rPr>
+                    <m:t>dx</m:t>
+                  </m:r>
+                </m:e>
+              </m:nary>
+            </m:e>
+          </m:nary>
+          <m:r>
+            <w:rPr>
+              <w:rFonts w:ascii="Cambria Math" w:eastAsiaTheme="minorEastAsia" w:hAnsi="Cambria Math"/>
+            </w:rPr>
+            <m:t>=</m:t>
+          </m:r>
+          <m:nary>
+            <m:naryPr>
+              <m:limLoc m:val="undOvr"/>
+              <m:ctrlPr>
+                <w:rPr>
+                  <w:rFonts w:ascii="Cambria Math" w:eastAsiaTheme="minorEastAsia" w:hAnsi="Cambria Math"/>
+                  <w:i/>
+                </w:rPr>
+              </m:ctrlPr>
+            </m:naryPr>
+            <m:sub>
+              <m:r>
+                <w:rPr>
+                  <w:rFonts w:ascii="Cambria Math" w:eastAsiaTheme="minorEastAsia" w:hAnsi="Cambria Math"/>
+                </w:rPr>
+                <m:t>x∈X</m:t>
               </m:r>
             </m:sub>
             <m:sup/>
-            <m:e/>
+            <m:e>
+              <m:sSub>
+                <m:sSubPr>
+                  <m:ctrlPr>
+                    <w:rPr>
+                      <w:rFonts w:ascii="Cambria Math" w:eastAsiaTheme="minorEastAsia" w:hAnsi="Cambria Math"/>
+                      <w:i/>
+                    </w:rPr>
+                  </m:ctrlPr>
+                </m:sSubPr>
+                <m:e>
+                  <m:r>
+                    <w:rPr>
+                      <w:rFonts w:ascii="Cambria Math" w:eastAsiaTheme="minorEastAsia" w:hAnsi="Cambria Math"/>
+                    </w:rPr>
+                    <m:t>P</m:t>
+                  </m:r>
+                </m:e>
+                <m:sub>
+                  <m:r>
+                    <w:rPr>
+                      <w:rFonts w:ascii="Cambria Math" w:eastAsiaTheme="minorEastAsia" w:hAnsi="Cambria Math"/>
+                    </w:rPr>
+                    <m:t>X</m:t>
+                  </m:r>
+                </m:sub>
+              </m:sSub>
+              <m:r>
+                <w:rPr>
+                  <w:rFonts w:ascii="Cambria Math" w:eastAsiaTheme="minorEastAsia" w:hAnsi="Cambria Math"/>
+                </w:rPr>
+                <m:t>(x)</m:t>
+              </m:r>
+              <m:r>
+                <w:rPr>
+                  <w:rFonts w:ascii="Cambria Math" w:eastAsiaTheme="minorEastAsia" w:hAnsi="Cambria Math"/>
+                </w:rPr>
+                <m:t>dx</m:t>
+              </m:r>
+            </m:e>
           </m:nary>
+          <m:r>
+            <w:rPr>
+              <w:rFonts w:ascii="Cambria Math" w:eastAsiaTheme="minorEastAsia" w:hAnsi="Cambria Math"/>
+            </w:rPr>
+            <m:t>=1</m:t>
+          </m:r>
         </m:oMath>
       </m:oMathPara>
-      <w:bookmarkEnd w:id="0"/>
     </w:p>
     <w:p>
       <w:pPr>
         <w:pStyle w:val="ListParagraph"/>
         <w:ind w:left="1080"/>
         <w:rPr>
-          <w:rFonts w:eastAsiaTheme="minorEastAsia" w:hint="cs"/>
+          <w:rFonts w:eastAsiaTheme="minorEastAsia"/>
           <w:rtl/>
         </w:rPr>
       </w:pPr>
@@ -593,8 +772,7 @@
           <w:numId w:val="7"/>
         </w:numPr>
         <w:rPr>
-          <w:rFonts w:eastAsiaTheme="minorEastAsia" w:hint="cs"/>
-          <w:rtl/>
+          <w:rFonts w:eastAsiaTheme="minorEastAsia"/>
           <w:lang w:val="en-GB"/>
         </w:rPr>
       </w:pPr>
@@ -606,6 +784,2006 @@
         </w:rPr>
         <w:t xml:space="preserve">  </w:t>
       </w:r>
+    </w:p>
+    <w:p>
+      <w:pPr>
+        <w:rPr>
+          <w:rFonts w:eastAsiaTheme="minorEastAsia" w:hint="cs"/>
+          <w:rtl/>
+          <w:lang w:val="en-GB"/>
+        </w:rPr>
+      </w:pPr>
+      <m:oMathPara>
+        <m:oMathParaPr>
+          <m:jc m:val="left"/>
+        </m:oMathParaPr>
+        <m:oMath>
+          <m:nary>
+            <m:naryPr>
+              <m:chr m:val="∑"/>
+              <m:limLoc m:val="undOvr"/>
+              <m:ctrlPr>
+                <w:rPr>
+                  <w:rFonts w:ascii="Cambria Math" w:eastAsiaTheme="minorEastAsia" w:hAnsi="Cambria Math"/>
+                </w:rPr>
+              </m:ctrlPr>
+            </m:naryPr>
+            <m:sub>
+              <m:r>
+                <w:rPr>
+                  <w:rFonts w:ascii="Cambria Math" w:eastAsiaTheme="minorEastAsia" w:hAnsi="Cambria Math"/>
+                </w:rPr>
+                <m:t>i=1</m:t>
+              </m:r>
+            </m:sub>
+            <m:sup>
+              <m:r>
+                <w:rPr>
+                  <w:rFonts w:ascii="Cambria Math" w:eastAsiaTheme="minorEastAsia" w:hAnsi="Cambria Math"/>
+                </w:rPr>
+                <m:t>k</m:t>
+              </m:r>
+            </m:sup>
+            <m:e>
+              <m:nary>
+                <m:naryPr>
+                  <m:limLoc m:val="subSup"/>
+                  <m:ctrlPr>
+                    <w:rPr>
+                      <w:rFonts w:ascii="Cambria Math" w:eastAsiaTheme="minorEastAsia" w:hAnsi="Cambria Math"/>
+                      <w:i/>
+                      <w:lang w:val="en-GB"/>
+                    </w:rPr>
+                  </m:ctrlPr>
+                </m:naryPr>
+                <m:sub>
+                  <m:sSub>
+                    <m:sSubPr>
+                      <m:ctrlPr>
+                        <w:rPr>
+                          <w:rFonts w:ascii="Cambria Math" w:eastAsiaTheme="minorEastAsia" w:hAnsi="Cambria Math"/>
+                          <w:i/>
+                          <w:lang w:val="en-GB"/>
+                        </w:rPr>
+                      </m:ctrlPr>
+                    </m:sSubPr>
+                    <m:e>
+                      <m:sSup>
+                        <m:sSupPr>
+                          <m:ctrlPr>
+                            <w:rPr>
+                              <w:rFonts w:ascii="Cambria Math" w:eastAsiaTheme="minorEastAsia" w:hAnsi="Cambria Math"/>
+                              <w:i/>
+                              <w:lang w:val="en-GB"/>
+                            </w:rPr>
+                          </m:ctrlPr>
+                        </m:sSupPr>
+                        <m:e>
+                          <m:r>
+                            <w:rPr>
+                              <w:rFonts w:ascii="Cambria Math" w:eastAsiaTheme="minorEastAsia" w:hAnsi="Cambria Math"/>
+                              <w:lang w:val="en-GB"/>
+                            </w:rPr>
+                            <m:t>D</m:t>
+                          </m:r>
+                        </m:e>
+                        <m:sup>
+                          <m:r>
+                            <w:rPr>
+                              <w:rFonts w:ascii="Cambria Math" w:eastAsiaTheme="minorEastAsia" w:hAnsi="Cambria Math"/>
+                              <w:lang w:val="en-GB"/>
+                            </w:rPr>
+                            <m:t>opt</m:t>
+                          </m:r>
+                        </m:sup>
+                      </m:sSup>
+                    </m:e>
+                    <m:sub>
+                      <m:r>
+                        <w:rPr>
+                          <w:rFonts w:ascii="Cambria Math" w:eastAsiaTheme="minorEastAsia" w:hAnsi="Cambria Math"/>
+                          <w:lang w:val="en-GB"/>
+                        </w:rPr>
+                        <m:t>i-1</m:t>
+                      </m:r>
+                    </m:sub>
+                  </m:sSub>
+                </m:sub>
+                <m:sup>
+                  <m:sSub>
+                    <m:sSubPr>
+                      <m:ctrlPr>
+                        <w:rPr>
+                          <w:rFonts w:ascii="Cambria Math" w:eastAsiaTheme="minorEastAsia" w:hAnsi="Cambria Math"/>
+                          <w:i/>
+                          <w:lang w:val="en-GB"/>
+                        </w:rPr>
+                      </m:ctrlPr>
+                    </m:sSubPr>
+                    <m:e>
+                      <m:sSup>
+                        <m:sSupPr>
+                          <m:ctrlPr>
+                            <w:rPr>
+                              <w:rFonts w:ascii="Cambria Math" w:eastAsiaTheme="minorEastAsia" w:hAnsi="Cambria Math"/>
+                              <w:i/>
+                              <w:lang w:val="en-GB"/>
+                            </w:rPr>
+                          </m:ctrlPr>
+                        </m:sSupPr>
+                        <m:e>
+                          <m:r>
+                            <w:rPr>
+                              <w:rFonts w:ascii="Cambria Math" w:eastAsiaTheme="minorEastAsia" w:hAnsi="Cambria Math"/>
+                              <w:lang w:val="en-GB"/>
+                            </w:rPr>
+                            <m:t>D</m:t>
+                          </m:r>
+                        </m:e>
+                        <m:sup>
+                          <m:r>
+                            <w:rPr>
+                              <w:rFonts w:ascii="Cambria Math" w:eastAsiaTheme="minorEastAsia" w:hAnsi="Cambria Math"/>
+                              <w:lang w:val="en-GB"/>
+                            </w:rPr>
+                            <m:t>opt</m:t>
+                          </m:r>
+                        </m:sup>
+                      </m:sSup>
+                    </m:e>
+                    <m:sub>
+                      <m:r>
+                        <w:rPr>
+                          <w:rFonts w:ascii="Cambria Math" w:eastAsiaTheme="minorEastAsia" w:hAnsi="Cambria Math"/>
+                          <w:lang w:val="en-GB"/>
+                        </w:rPr>
+                        <m:t>i</m:t>
+                      </m:r>
+                    </m:sub>
+                  </m:sSub>
+                </m:sup>
+                <m:e>
+                  <m:sSub>
+                    <m:sSubPr>
+                      <m:ctrlPr>
+                        <w:rPr>
+                          <w:rFonts w:ascii="Cambria Math" w:eastAsiaTheme="minorEastAsia" w:hAnsi="Cambria Math"/>
+                          <w:i/>
+                          <w:lang w:val="en-GB"/>
+                        </w:rPr>
+                      </m:ctrlPr>
+                    </m:sSubPr>
+                    <m:e>
+                      <m:sSup>
+                        <m:sSupPr>
+                          <m:ctrlPr>
+                            <w:rPr>
+                              <w:rFonts w:ascii="Cambria Math" w:eastAsiaTheme="minorEastAsia" w:hAnsi="Cambria Math"/>
+                              <w:i/>
+                              <w:lang w:val="en-GB"/>
+                            </w:rPr>
+                          </m:ctrlPr>
+                        </m:sSupPr>
+                        <m:e>
+                          <m:d>
+                            <m:dPr>
+                              <m:ctrlPr>
+                                <w:rPr>
+                                  <w:rFonts w:ascii="Cambria Math" w:eastAsiaTheme="minorEastAsia" w:hAnsi="Cambria Math"/>
+                                  <w:i/>
+                                  <w:lang w:val="en-GB"/>
+                                </w:rPr>
+                              </m:ctrlPr>
+                            </m:dPr>
+                            <m:e>
+                              <m:r>
+                                <w:rPr>
+                                  <w:rFonts w:ascii="Cambria Math" w:eastAsiaTheme="minorEastAsia" w:hAnsi="Cambria Math"/>
+                                  <w:lang w:val="en-GB"/>
+                                </w:rPr>
+                                <m:t>x-</m:t>
+                              </m:r>
+                              <m:sSubSup>
+                                <m:sSubSupPr>
+                                  <m:ctrlPr>
+                                    <w:rPr>
+                                      <w:rFonts w:ascii="Cambria Math" w:eastAsiaTheme="minorEastAsia" w:hAnsi="Cambria Math"/>
+                                      <w:i/>
+                                      <w:lang w:val="en-GB"/>
+                                    </w:rPr>
+                                  </m:ctrlPr>
+                                </m:sSubSupPr>
+                                <m:e>
+                                  <m:r>
+                                    <w:rPr>
+                                      <w:rFonts w:ascii="Cambria Math" w:eastAsiaTheme="minorEastAsia" w:hAnsi="Cambria Math"/>
+                                      <w:lang w:val="en-GB"/>
+                                    </w:rPr>
+                                    <m:t>r</m:t>
+                                  </m:r>
+                                </m:e>
+                                <m:sub>
+                                  <m:r>
+                                    <w:rPr>
+                                      <w:rFonts w:ascii="Cambria Math" w:eastAsiaTheme="minorEastAsia" w:hAnsi="Cambria Math"/>
+                                      <w:lang w:val="en-GB"/>
+                                    </w:rPr>
+                                    <m:t>i</m:t>
+                                  </m:r>
+                                </m:sub>
+                                <m:sup>
+                                  <m:r>
+                                    <w:rPr>
+                                      <w:rFonts w:ascii="Cambria Math" w:eastAsiaTheme="minorEastAsia" w:hAnsi="Cambria Math"/>
+                                      <w:lang w:val="en-GB"/>
+                                    </w:rPr>
+                                    <m:t>opt</m:t>
+                                  </m:r>
+                                </m:sup>
+                              </m:sSubSup>
+                            </m:e>
+                          </m:d>
+                        </m:e>
+                        <m:sup>
+                          <m:r>
+                            <w:rPr>
+                              <w:rFonts w:ascii="Cambria Math" w:eastAsiaTheme="minorEastAsia" w:hAnsi="Cambria Math"/>
+                              <w:lang w:val="en-GB"/>
+                            </w:rPr>
+                            <m:t>2</m:t>
+                          </m:r>
+                        </m:sup>
+                      </m:sSup>
+                      <m:r>
+                        <w:rPr>
+                          <w:rFonts w:ascii="Cambria Math" w:eastAsiaTheme="minorEastAsia" w:hAnsi="Cambria Math"/>
+                          <w:lang w:val="en-GB"/>
+                        </w:rPr>
+                        <m:t>P</m:t>
+                      </m:r>
+                    </m:e>
+                    <m:sub>
+                      <m:r>
+                        <w:rPr>
+                          <w:rFonts w:ascii="Cambria Math" w:eastAsiaTheme="minorEastAsia" w:hAnsi="Cambria Math"/>
+                          <w:lang w:val="en-GB"/>
+                        </w:rPr>
+                        <m:t>X</m:t>
+                      </m:r>
+                    </m:sub>
+                  </m:sSub>
+                  <m:d>
+                    <m:dPr>
+                      <m:ctrlPr>
+                        <w:rPr>
+                          <w:rFonts w:ascii="Cambria Math" w:eastAsiaTheme="minorEastAsia" w:hAnsi="Cambria Math"/>
+                          <w:i/>
+                          <w:lang w:val="en-GB"/>
+                        </w:rPr>
+                      </m:ctrlPr>
+                    </m:dPr>
+                    <m:e>
+                      <m:r>
+                        <w:rPr>
+                          <w:rFonts w:ascii="Cambria Math" w:eastAsiaTheme="minorEastAsia" w:hAnsi="Cambria Math"/>
+                          <w:lang w:val="en-GB"/>
+                        </w:rPr>
+                        <m:t>x</m:t>
+                      </m:r>
+                    </m:e>
+                  </m:d>
+                  <m:r>
+                    <w:rPr>
+                      <w:rFonts w:ascii="Cambria Math" w:eastAsiaTheme="minorEastAsia" w:hAnsi="Cambria Math"/>
+                      <w:lang w:val="en-GB"/>
+                    </w:rPr>
+                    <m:t>dx</m:t>
+                  </m:r>
+                  <m:r>
+                    <w:rPr>
+                      <w:rFonts w:ascii="Cambria Math" w:eastAsiaTheme="minorEastAsia" w:hAnsi="Cambria Math"/>
+                      <w:lang w:val="en-GB"/>
+                    </w:rPr>
+                    <m:t>=</m:t>
+                  </m:r>
+                </m:e>
+              </m:nary>
+              <m:r>
+                <w:rPr>
+                  <w:rFonts w:ascii="Cambria Math" w:eastAsiaTheme="minorEastAsia" w:hAnsi="Cambria Math"/>
+                  <w:lang w:val="en-GB"/>
+                </w:rPr>
+                <m:t>=</m:t>
+              </m:r>
+              <m:nary>
+                <m:naryPr>
+                  <m:chr m:val="∑"/>
+                  <m:limLoc m:val="undOvr"/>
+                  <m:ctrlPr>
+                    <w:rPr>
+                      <w:rFonts w:ascii="Cambria Math" w:eastAsiaTheme="minorEastAsia" w:hAnsi="Cambria Math"/>
+                    </w:rPr>
+                  </m:ctrlPr>
+                </m:naryPr>
+                <m:sub>
+                  <m:r>
+                    <w:rPr>
+                      <w:rFonts w:ascii="Cambria Math" w:eastAsiaTheme="minorEastAsia" w:hAnsi="Cambria Math"/>
+                    </w:rPr>
+                    <m:t>i=1</m:t>
+                  </m:r>
+                </m:sub>
+                <m:sup>
+                  <m:r>
+                    <w:rPr>
+                      <w:rFonts w:ascii="Cambria Math" w:eastAsiaTheme="minorEastAsia" w:hAnsi="Cambria Math"/>
+                    </w:rPr>
+                    <m:t>k</m:t>
+                  </m:r>
+                </m:sup>
+                <m:e>
+                  <m:r>
+                    <w:rPr>
+                      <w:rFonts w:ascii="Cambria Math" w:eastAsiaTheme="minorEastAsia" w:hAnsi="Cambria Math"/>
+                      <w:lang w:val="en-GB"/>
+                    </w:rPr>
+                    <m:t>(</m:t>
+                  </m:r>
+                  <m:nary>
+                    <m:naryPr>
+                      <m:limLoc m:val="subSup"/>
+                      <m:ctrlPr>
+                        <w:rPr>
+                          <w:rFonts w:ascii="Cambria Math" w:eastAsiaTheme="minorEastAsia" w:hAnsi="Cambria Math"/>
+                          <w:i/>
+                          <w:lang w:val="en-GB"/>
+                        </w:rPr>
+                      </m:ctrlPr>
+                    </m:naryPr>
+                    <m:sub>
+                      <m:sSub>
+                        <m:sSubPr>
+                          <m:ctrlPr>
+                            <w:rPr>
+                              <w:rFonts w:ascii="Cambria Math" w:eastAsiaTheme="minorEastAsia" w:hAnsi="Cambria Math"/>
+                              <w:i/>
+                              <w:lang w:val="en-GB"/>
+                            </w:rPr>
+                          </m:ctrlPr>
+                        </m:sSubPr>
+                        <m:e>
+                          <m:sSup>
+                            <m:sSupPr>
+                              <m:ctrlPr>
+                                <w:rPr>
+                                  <w:rFonts w:ascii="Cambria Math" w:eastAsiaTheme="minorEastAsia" w:hAnsi="Cambria Math"/>
+                                  <w:i/>
+                                  <w:lang w:val="en-GB"/>
+                                </w:rPr>
+                              </m:ctrlPr>
+                            </m:sSupPr>
+                            <m:e>
+                              <m:r>
+                                <w:rPr>
+                                  <w:rFonts w:ascii="Cambria Math" w:eastAsiaTheme="minorEastAsia" w:hAnsi="Cambria Math"/>
+                                  <w:lang w:val="en-GB"/>
+                                </w:rPr>
+                                <m:t>D</m:t>
+                              </m:r>
+                            </m:e>
+                            <m:sup>
+                              <m:r>
+                                <w:rPr>
+                                  <w:rFonts w:ascii="Cambria Math" w:eastAsiaTheme="minorEastAsia" w:hAnsi="Cambria Math"/>
+                                  <w:lang w:val="en-GB"/>
+                                </w:rPr>
+                                <m:t>opt</m:t>
+                              </m:r>
+                            </m:sup>
+                          </m:sSup>
+                        </m:e>
+                        <m:sub>
+                          <m:r>
+                            <w:rPr>
+                              <w:rFonts w:ascii="Cambria Math" w:eastAsiaTheme="minorEastAsia" w:hAnsi="Cambria Math"/>
+                              <w:lang w:val="en-GB"/>
+                            </w:rPr>
+                            <m:t>i-1</m:t>
+                          </m:r>
+                        </m:sub>
+                      </m:sSub>
+                    </m:sub>
+                    <m:sup>
+                      <m:sSub>
+                        <m:sSubPr>
+                          <m:ctrlPr>
+                            <w:rPr>
+                              <w:rFonts w:ascii="Cambria Math" w:eastAsiaTheme="minorEastAsia" w:hAnsi="Cambria Math"/>
+                              <w:i/>
+                              <w:lang w:val="en-GB"/>
+                            </w:rPr>
+                          </m:ctrlPr>
+                        </m:sSubPr>
+                        <m:e>
+                          <m:sSup>
+                            <m:sSupPr>
+                              <m:ctrlPr>
+                                <w:rPr>
+                                  <w:rFonts w:ascii="Cambria Math" w:eastAsiaTheme="minorEastAsia" w:hAnsi="Cambria Math"/>
+                                  <w:i/>
+                                  <w:lang w:val="en-GB"/>
+                                </w:rPr>
+                              </m:ctrlPr>
+                            </m:sSupPr>
+                            <m:e>
+                              <m:r>
+                                <w:rPr>
+                                  <w:rFonts w:ascii="Cambria Math" w:eastAsiaTheme="minorEastAsia" w:hAnsi="Cambria Math"/>
+                                  <w:lang w:val="en-GB"/>
+                                </w:rPr>
+                                <m:t>D</m:t>
+                              </m:r>
+                            </m:e>
+                            <m:sup>
+                              <m:r>
+                                <w:rPr>
+                                  <w:rFonts w:ascii="Cambria Math" w:eastAsiaTheme="minorEastAsia" w:hAnsi="Cambria Math"/>
+                                  <w:lang w:val="en-GB"/>
+                                </w:rPr>
+                                <m:t>opt</m:t>
+                              </m:r>
+                            </m:sup>
+                          </m:sSup>
+                        </m:e>
+                        <m:sub>
+                          <m:r>
+                            <w:rPr>
+                              <w:rFonts w:ascii="Cambria Math" w:eastAsiaTheme="minorEastAsia" w:hAnsi="Cambria Math"/>
+                              <w:lang w:val="en-GB"/>
+                            </w:rPr>
+                            <m:t>i</m:t>
+                          </m:r>
+                        </m:sub>
+                      </m:sSub>
+                    </m:sup>
+                    <m:e>
+                      <m:sSub>
+                        <m:sSubPr>
+                          <m:ctrlPr>
+                            <w:rPr>
+                              <w:rFonts w:ascii="Cambria Math" w:eastAsiaTheme="minorEastAsia" w:hAnsi="Cambria Math"/>
+                              <w:i/>
+                              <w:lang w:val="en-GB"/>
+                            </w:rPr>
+                          </m:ctrlPr>
+                        </m:sSubPr>
+                        <m:e>
+                          <m:sSup>
+                            <m:sSupPr>
+                              <m:ctrlPr>
+                                <w:rPr>
+                                  <w:rFonts w:ascii="Cambria Math" w:eastAsiaTheme="minorEastAsia" w:hAnsi="Cambria Math"/>
+                                  <w:i/>
+                                  <w:lang w:val="en-GB"/>
+                                </w:rPr>
+                              </m:ctrlPr>
+                            </m:sSupPr>
+                            <m:e>
+                              <m:r>
+                                <w:rPr>
+                                  <w:rFonts w:ascii="Cambria Math" w:eastAsiaTheme="minorEastAsia" w:hAnsi="Cambria Math"/>
+                                  <w:lang w:val="en-GB"/>
+                                </w:rPr>
+                                <m:t>x</m:t>
+                              </m:r>
+                            </m:e>
+                            <m:sup>
+                              <m:r>
+                                <w:rPr>
+                                  <w:rFonts w:ascii="Cambria Math" w:eastAsiaTheme="minorEastAsia" w:hAnsi="Cambria Math"/>
+                                  <w:lang w:val="en-GB"/>
+                                </w:rPr>
+                                <m:t>2</m:t>
+                              </m:r>
+                            </m:sup>
+                          </m:sSup>
+                          <m:r>
+                            <w:rPr>
+                              <w:rFonts w:ascii="Cambria Math" w:eastAsiaTheme="minorEastAsia" w:hAnsi="Cambria Math"/>
+                              <w:lang w:val="en-GB"/>
+                            </w:rPr>
+                            <m:t>P</m:t>
+                          </m:r>
+                        </m:e>
+                        <m:sub>
+                          <m:r>
+                            <w:rPr>
+                              <w:rFonts w:ascii="Cambria Math" w:eastAsiaTheme="minorEastAsia" w:hAnsi="Cambria Math"/>
+                              <w:lang w:val="en-GB"/>
+                            </w:rPr>
+                            <m:t>X</m:t>
+                          </m:r>
+                        </m:sub>
+                      </m:sSub>
+                      <m:d>
+                        <m:dPr>
+                          <m:ctrlPr>
+                            <w:rPr>
+                              <w:rFonts w:ascii="Cambria Math" w:eastAsiaTheme="minorEastAsia" w:hAnsi="Cambria Math"/>
+                              <w:i/>
+                              <w:lang w:val="en-GB"/>
+                            </w:rPr>
+                          </m:ctrlPr>
+                        </m:dPr>
+                        <m:e>
+                          <m:r>
+                            <w:rPr>
+                              <w:rFonts w:ascii="Cambria Math" w:eastAsiaTheme="minorEastAsia" w:hAnsi="Cambria Math"/>
+                              <w:lang w:val="en-GB"/>
+                            </w:rPr>
+                            <m:t>x</m:t>
+                          </m:r>
+                        </m:e>
+                      </m:d>
+                      <m:r>
+                        <w:rPr>
+                          <w:rFonts w:ascii="Cambria Math" w:eastAsiaTheme="minorEastAsia" w:hAnsi="Cambria Math"/>
+                          <w:lang w:val="en-GB"/>
+                        </w:rPr>
+                        <m:t>dx-2</m:t>
+                      </m:r>
+                      <m:nary>
+                        <m:naryPr>
+                          <m:limLoc m:val="subSup"/>
+                          <m:ctrlPr>
+                            <w:rPr>
+                              <w:rFonts w:ascii="Cambria Math" w:eastAsiaTheme="minorEastAsia" w:hAnsi="Cambria Math"/>
+                              <w:i/>
+                              <w:lang w:val="en-GB"/>
+                            </w:rPr>
+                          </m:ctrlPr>
+                        </m:naryPr>
+                        <m:sub>
+                          <m:sSub>
+                            <m:sSubPr>
+                              <m:ctrlPr>
+                                <w:rPr>
+                                  <w:rFonts w:ascii="Cambria Math" w:eastAsiaTheme="minorEastAsia" w:hAnsi="Cambria Math"/>
+                                  <w:i/>
+                                  <w:lang w:val="en-GB"/>
+                                </w:rPr>
+                              </m:ctrlPr>
+                            </m:sSubPr>
+                            <m:e>
+                              <m:sSup>
+                                <m:sSupPr>
+                                  <m:ctrlPr>
+                                    <w:rPr>
+                                      <w:rFonts w:ascii="Cambria Math" w:eastAsiaTheme="minorEastAsia" w:hAnsi="Cambria Math"/>
+                                      <w:i/>
+                                      <w:lang w:val="en-GB"/>
+                                    </w:rPr>
+                                  </m:ctrlPr>
+                                </m:sSupPr>
+                                <m:e>
+                                  <m:r>
+                                    <w:rPr>
+                                      <w:rFonts w:ascii="Cambria Math" w:eastAsiaTheme="minorEastAsia" w:hAnsi="Cambria Math"/>
+                                      <w:lang w:val="en-GB"/>
+                                    </w:rPr>
+                                    <m:t>D</m:t>
+                                  </m:r>
+                                </m:e>
+                                <m:sup>
+                                  <m:r>
+                                    <w:rPr>
+                                      <w:rFonts w:ascii="Cambria Math" w:eastAsiaTheme="minorEastAsia" w:hAnsi="Cambria Math"/>
+                                      <w:lang w:val="en-GB"/>
+                                    </w:rPr>
+                                    <m:t>opt</m:t>
+                                  </m:r>
+                                </m:sup>
+                              </m:sSup>
+                            </m:e>
+                            <m:sub>
+                              <m:r>
+                                <w:rPr>
+                                  <w:rFonts w:ascii="Cambria Math" w:eastAsiaTheme="minorEastAsia" w:hAnsi="Cambria Math"/>
+                                  <w:lang w:val="en-GB"/>
+                                </w:rPr>
+                                <m:t>i-1</m:t>
+                              </m:r>
+                            </m:sub>
+                          </m:sSub>
+                        </m:sub>
+                        <m:sup>
+                          <m:sSub>
+                            <m:sSubPr>
+                              <m:ctrlPr>
+                                <w:rPr>
+                                  <w:rFonts w:ascii="Cambria Math" w:eastAsiaTheme="minorEastAsia" w:hAnsi="Cambria Math"/>
+                                  <w:i/>
+                                  <w:lang w:val="en-GB"/>
+                                </w:rPr>
+                              </m:ctrlPr>
+                            </m:sSubPr>
+                            <m:e>
+                              <m:sSup>
+                                <m:sSupPr>
+                                  <m:ctrlPr>
+                                    <w:rPr>
+                                      <w:rFonts w:ascii="Cambria Math" w:eastAsiaTheme="minorEastAsia" w:hAnsi="Cambria Math"/>
+                                      <w:i/>
+                                      <w:lang w:val="en-GB"/>
+                                    </w:rPr>
+                                  </m:ctrlPr>
+                                </m:sSupPr>
+                                <m:e>
+                                  <m:r>
+                                    <w:rPr>
+                                      <w:rFonts w:ascii="Cambria Math" w:eastAsiaTheme="minorEastAsia" w:hAnsi="Cambria Math"/>
+                                      <w:lang w:val="en-GB"/>
+                                    </w:rPr>
+                                    <m:t>D</m:t>
+                                  </m:r>
+                                </m:e>
+                                <m:sup>
+                                  <m:r>
+                                    <w:rPr>
+                                      <w:rFonts w:ascii="Cambria Math" w:eastAsiaTheme="minorEastAsia" w:hAnsi="Cambria Math"/>
+                                      <w:lang w:val="en-GB"/>
+                                    </w:rPr>
+                                    <m:t>opt</m:t>
+                                  </m:r>
+                                </m:sup>
+                              </m:sSup>
+                            </m:e>
+                            <m:sub>
+                              <m:r>
+                                <w:rPr>
+                                  <w:rFonts w:ascii="Cambria Math" w:eastAsiaTheme="minorEastAsia" w:hAnsi="Cambria Math"/>
+                                  <w:lang w:val="en-GB"/>
+                                </w:rPr>
+                                <m:t>i</m:t>
+                              </m:r>
+                            </m:sub>
+                          </m:sSub>
+                        </m:sup>
+                        <m:e>
+                          <m:sSub>
+                            <m:sSubPr>
+                              <m:ctrlPr>
+                                <w:rPr>
+                                  <w:rFonts w:ascii="Cambria Math" w:eastAsiaTheme="minorEastAsia" w:hAnsi="Cambria Math"/>
+                                  <w:i/>
+                                  <w:lang w:val="en-GB"/>
+                                </w:rPr>
+                              </m:ctrlPr>
+                            </m:sSubPr>
+                            <m:e>
+                              <m:r>
+                                <w:rPr>
+                                  <w:rFonts w:ascii="Cambria Math" w:eastAsiaTheme="minorEastAsia" w:hAnsi="Cambria Math"/>
+                                  <w:lang w:val="en-GB"/>
+                                </w:rPr>
+                                <m:t>x</m:t>
+                              </m:r>
+                              <m:sSubSup>
+                                <m:sSubSupPr>
+                                  <m:ctrlPr>
+                                    <w:rPr>
+                                      <w:rFonts w:ascii="Cambria Math" w:eastAsiaTheme="minorEastAsia" w:hAnsi="Cambria Math"/>
+                                      <w:i/>
+                                      <w:lang w:val="en-GB"/>
+                                    </w:rPr>
+                                  </m:ctrlPr>
+                                </m:sSubSupPr>
+                                <m:e>
+                                  <m:r>
+                                    <w:rPr>
+                                      <w:rFonts w:ascii="Cambria Math" w:eastAsiaTheme="minorEastAsia" w:hAnsi="Cambria Math"/>
+                                      <w:lang w:val="en-GB"/>
+                                    </w:rPr>
+                                    <m:t>r</m:t>
+                                  </m:r>
+                                </m:e>
+                                <m:sub>
+                                  <m:r>
+                                    <w:rPr>
+                                      <w:rFonts w:ascii="Cambria Math" w:eastAsiaTheme="minorEastAsia" w:hAnsi="Cambria Math"/>
+                                      <w:lang w:val="en-GB"/>
+                                    </w:rPr>
+                                    <m:t>i</m:t>
+                                  </m:r>
+                                </m:sub>
+                                <m:sup>
+                                  <m:r>
+                                    <w:rPr>
+                                      <w:rFonts w:ascii="Cambria Math" w:eastAsiaTheme="minorEastAsia" w:hAnsi="Cambria Math"/>
+                                      <w:lang w:val="en-GB"/>
+                                    </w:rPr>
+                                    <m:t>opt</m:t>
+                                  </m:r>
+                                </m:sup>
+                              </m:sSubSup>
+                              <m:r>
+                                <w:rPr>
+                                  <w:rFonts w:ascii="Cambria Math" w:eastAsiaTheme="minorEastAsia" w:hAnsi="Cambria Math"/>
+                                  <w:lang w:val="en-GB"/>
+                                </w:rPr>
+                                <m:t>P</m:t>
+                              </m:r>
+                            </m:e>
+                            <m:sub>
+                              <m:r>
+                                <w:rPr>
+                                  <w:rFonts w:ascii="Cambria Math" w:eastAsiaTheme="minorEastAsia" w:hAnsi="Cambria Math"/>
+                                  <w:lang w:val="en-GB"/>
+                                </w:rPr>
+                                <m:t>X</m:t>
+                              </m:r>
+                            </m:sub>
+                          </m:sSub>
+                          <m:d>
+                            <m:dPr>
+                              <m:ctrlPr>
+                                <w:rPr>
+                                  <w:rFonts w:ascii="Cambria Math" w:eastAsiaTheme="minorEastAsia" w:hAnsi="Cambria Math"/>
+                                  <w:i/>
+                                  <w:lang w:val="en-GB"/>
+                                </w:rPr>
+                              </m:ctrlPr>
+                            </m:dPr>
+                            <m:e>
+                              <m:r>
+                                <w:rPr>
+                                  <w:rFonts w:ascii="Cambria Math" w:eastAsiaTheme="minorEastAsia" w:hAnsi="Cambria Math"/>
+                                  <w:lang w:val="en-GB"/>
+                                </w:rPr>
+                                <m:t>x</m:t>
+                              </m:r>
+                            </m:e>
+                          </m:d>
+                          <m:r>
+                            <w:rPr>
+                              <w:rFonts w:ascii="Cambria Math" w:eastAsiaTheme="minorEastAsia" w:hAnsi="Cambria Math"/>
+                              <w:lang w:val="en-GB"/>
+                            </w:rPr>
+                            <m:t>dx+</m:t>
+                          </m:r>
+                          <m:nary>
+                            <m:naryPr>
+                              <m:limLoc m:val="subSup"/>
+                              <m:ctrlPr>
+                                <w:rPr>
+                                  <w:rFonts w:ascii="Cambria Math" w:eastAsiaTheme="minorEastAsia" w:hAnsi="Cambria Math"/>
+                                  <w:i/>
+                                  <w:lang w:val="en-GB"/>
+                                </w:rPr>
+                              </m:ctrlPr>
+                            </m:naryPr>
+                            <m:sub>
+                              <m:sSub>
+                                <m:sSubPr>
+                                  <m:ctrlPr>
+                                    <w:rPr>
+                                      <w:rFonts w:ascii="Cambria Math" w:eastAsiaTheme="minorEastAsia" w:hAnsi="Cambria Math"/>
+                                      <w:i/>
+                                      <w:lang w:val="en-GB"/>
+                                    </w:rPr>
+                                  </m:ctrlPr>
+                                </m:sSubPr>
+                                <m:e>
+                                  <m:sSup>
+                                    <m:sSupPr>
+                                      <m:ctrlPr>
+                                        <w:rPr>
+                                          <w:rFonts w:ascii="Cambria Math" w:eastAsiaTheme="minorEastAsia" w:hAnsi="Cambria Math"/>
+                                          <w:i/>
+                                          <w:lang w:val="en-GB"/>
+                                        </w:rPr>
+                                      </m:ctrlPr>
+                                    </m:sSupPr>
+                                    <m:e>
+                                      <m:r>
+                                        <w:rPr>
+                                          <w:rFonts w:ascii="Cambria Math" w:eastAsiaTheme="minorEastAsia" w:hAnsi="Cambria Math"/>
+                                          <w:lang w:val="en-GB"/>
+                                        </w:rPr>
+                                        <m:t>D</m:t>
+                                      </m:r>
+                                    </m:e>
+                                    <m:sup>
+                                      <m:r>
+                                        <w:rPr>
+                                          <w:rFonts w:ascii="Cambria Math" w:eastAsiaTheme="minorEastAsia" w:hAnsi="Cambria Math"/>
+                                          <w:lang w:val="en-GB"/>
+                                        </w:rPr>
+                                        <m:t>opt</m:t>
+                                      </m:r>
+                                    </m:sup>
+                                  </m:sSup>
+                                </m:e>
+                                <m:sub>
+                                  <m:r>
+                                    <w:rPr>
+                                      <w:rFonts w:ascii="Cambria Math" w:eastAsiaTheme="minorEastAsia" w:hAnsi="Cambria Math"/>
+                                      <w:lang w:val="en-GB"/>
+                                    </w:rPr>
+                                    <m:t>i-1</m:t>
+                                  </m:r>
+                                </m:sub>
+                              </m:sSub>
+                            </m:sub>
+                            <m:sup>
+                              <m:sSub>
+                                <m:sSubPr>
+                                  <m:ctrlPr>
+                                    <w:rPr>
+                                      <w:rFonts w:ascii="Cambria Math" w:eastAsiaTheme="minorEastAsia" w:hAnsi="Cambria Math"/>
+                                      <w:i/>
+                                      <w:lang w:val="en-GB"/>
+                                    </w:rPr>
+                                  </m:ctrlPr>
+                                </m:sSubPr>
+                                <m:e>
+                                  <m:sSup>
+                                    <m:sSupPr>
+                                      <m:ctrlPr>
+                                        <w:rPr>
+                                          <w:rFonts w:ascii="Cambria Math" w:eastAsiaTheme="minorEastAsia" w:hAnsi="Cambria Math"/>
+                                          <w:i/>
+                                          <w:lang w:val="en-GB"/>
+                                        </w:rPr>
+                                      </m:ctrlPr>
+                                    </m:sSupPr>
+                                    <m:e>
+                                      <m:r>
+                                        <w:rPr>
+                                          <w:rFonts w:ascii="Cambria Math" w:eastAsiaTheme="minorEastAsia" w:hAnsi="Cambria Math"/>
+                                          <w:lang w:val="en-GB"/>
+                                        </w:rPr>
+                                        <m:t>D</m:t>
+                                      </m:r>
+                                    </m:e>
+                                    <m:sup>
+                                      <m:r>
+                                        <w:rPr>
+                                          <w:rFonts w:ascii="Cambria Math" w:eastAsiaTheme="minorEastAsia" w:hAnsi="Cambria Math"/>
+                                          <w:lang w:val="en-GB"/>
+                                        </w:rPr>
+                                        <m:t>opt</m:t>
+                                      </m:r>
+                                    </m:sup>
+                                  </m:sSup>
+                                </m:e>
+                                <m:sub>
+                                  <m:r>
+                                    <w:rPr>
+                                      <w:rFonts w:ascii="Cambria Math" w:eastAsiaTheme="minorEastAsia" w:hAnsi="Cambria Math"/>
+                                      <w:lang w:val="en-GB"/>
+                                    </w:rPr>
+                                    <m:t>i</m:t>
+                                  </m:r>
+                                </m:sub>
+                              </m:sSub>
+                            </m:sup>
+                            <m:e>
+                              <m:eqArr>
+                                <m:eqArrPr>
+                                  <m:ctrlPr>
+                                    <w:rPr>
+                                      <w:rFonts w:ascii="Cambria Math" w:eastAsiaTheme="minorEastAsia" w:hAnsi="Cambria Math"/>
+                                      <w:i/>
+                                      <w:lang w:val="en-GB"/>
+                                    </w:rPr>
+                                  </m:ctrlPr>
+                                </m:eqArrPr>
+                                <m:e>
+                                  <m:sSub>
+                                    <m:sSubPr>
+                                      <m:ctrlPr>
+                                        <w:rPr>
+                                          <w:rFonts w:ascii="Cambria Math" w:eastAsiaTheme="minorEastAsia" w:hAnsi="Cambria Math"/>
+                                          <w:i/>
+                                          <w:lang w:val="en-GB"/>
+                                        </w:rPr>
+                                      </m:ctrlPr>
+                                    </m:sSubPr>
+                                    <m:e>
+                                      <m:sSup>
+                                        <m:sSupPr>
+                                          <m:ctrlPr>
+                                            <w:rPr>
+                                              <w:rFonts w:ascii="Cambria Math" w:eastAsiaTheme="minorEastAsia" w:hAnsi="Cambria Math"/>
+                                              <w:i/>
+                                              <w:lang w:val="en-GB"/>
+                                            </w:rPr>
+                                          </m:ctrlPr>
+                                        </m:sSupPr>
+                                        <m:e>
+                                          <m:sSubSup>
+                                            <m:sSubSupPr>
+                                              <m:ctrlPr>
+                                                <w:rPr>
+                                                  <w:rFonts w:ascii="Cambria Math" w:eastAsiaTheme="minorEastAsia" w:hAnsi="Cambria Math"/>
+                                                  <w:i/>
+                                                  <w:lang w:val="en-GB"/>
+                                                </w:rPr>
+                                              </m:ctrlPr>
+                                            </m:sSubSupPr>
+                                            <m:e>
+                                              <m:r>
+                                                <w:rPr>
+                                                  <w:rFonts w:ascii="Cambria Math" w:eastAsiaTheme="minorEastAsia" w:hAnsi="Cambria Math"/>
+                                                  <w:lang w:val="en-GB"/>
+                                                </w:rPr>
+                                                <m:t>r</m:t>
+                                              </m:r>
+                                            </m:e>
+                                            <m:sub>
+                                              <m:r>
+                                                <w:rPr>
+                                                  <w:rFonts w:ascii="Cambria Math" w:eastAsiaTheme="minorEastAsia" w:hAnsi="Cambria Math"/>
+                                                  <w:lang w:val="en-GB"/>
+                                                </w:rPr>
+                                                <m:t>i</m:t>
+                                              </m:r>
+                                            </m:sub>
+                                            <m:sup>
+                                              <m:r>
+                                                <w:rPr>
+                                                  <w:rFonts w:ascii="Cambria Math" w:eastAsiaTheme="minorEastAsia" w:hAnsi="Cambria Math"/>
+                                                  <w:lang w:val="en-GB"/>
+                                                </w:rPr>
+                                                <m:t>opt</m:t>
+                                              </m:r>
+                                            </m:sup>
+                                          </m:sSubSup>
+                                        </m:e>
+                                        <m:sup>
+                                          <m:r>
+                                            <w:rPr>
+                                              <w:rFonts w:ascii="Cambria Math" w:eastAsiaTheme="minorEastAsia" w:hAnsi="Cambria Math"/>
+                                              <w:lang w:val="en-GB"/>
+                                            </w:rPr>
+                                            <m:t>2</m:t>
+                                          </m:r>
+                                        </m:sup>
+                                      </m:sSup>
+                                      <m:r>
+                                        <w:rPr>
+                                          <w:rFonts w:ascii="Cambria Math" w:eastAsiaTheme="minorEastAsia" w:hAnsi="Cambria Math"/>
+                                          <w:lang w:val="en-GB"/>
+                                        </w:rPr>
+                                        <m:t>P</m:t>
+                                      </m:r>
+                                    </m:e>
+                                    <m:sub>
+                                      <m:r>
+                                        <w:rPr>
+                                          <w:rFonts w:ascii="Cambria Math" w:eastAsiaTheme="minorEastAsia" w:hAnsi="Cambria Math"/>
+                                          <w:lang w:val="en-GB"/>
+                                        </w:rPr>
+                                        <m:t>X</m:t>
+                                      </m:r>
+                                    </m:sub>
+                                  </m:sSub>
+                                  <m:d>
+                                    <m:dPr>
+                                      <m:ctrlPr>
+                                        <w:rPr>
+                                          <w:rFonts w:ascii="Cambria Math" w:eastAsiaTheme="minorEastAsia" w:hAnsi="Cambria Math"/>
+                                          <w:i/>
+                                          <w:lang w:val="en-GB"/>
+                                        </w:rPr>
+                                      </m:ctrlPr>
+                                    </m:dPr>
+                                    <m:e>
+                                      <m:r>
+                                        <w:rPr>
+                                          <w:rFonts w:ascii="Cambria Math" w:eastAsiaTheme="minorEastAsia" w:hAnsi="Cambria Math"/>
+                                          <w:lang w:val="en-GB"/>
+                                        </w:rPr>
+                                        <m:t>x</m:t>
+                                      </m:r>
+                                    </m:e>
+                                  </m:d>
+                                  <m:r>
+                                    <w:rPr>
+                                      <w:rFonts w:ascii="Cambria Math" w:eastAsiaTheme="minorEastAsia" w:hAnsi="Cambria Math"/>
+                                      <w:lang w:val="en-GB"/>
+                                    </w:rPr>
+                                    <m:t>dx</m:t>
+                                  </m:r>
+                                  <m:r>
+                                    <w:rPr>
+                                      <w:rFonts w:ascii="Cambria Math" w:eastAsiaTheme="minorEastAsia" w:hAnsi="Cambria Math"/>
+                                      <w:lang w:val="en-GB"/>
+                                    </w:rPr>
+                                    <m:t>)</m:t>
+                                  </m:r>
+                                  <m:r>
+                                    <w:rPr>
+                                      <w:rFonts w:ascii="Cambria Math" w:eastAsiaTheme="minorEastAsia" w:hAnsi="Cambria Math"/>
+                                      <w:lang w:val="en-GB"/>
+                                    </w:rPr>
+                                    <m:t xml:space="preserve">=   </m:t>
+                                  </m:r>
+                                </m:e>
+                                <m:e>
+                                  <m:r>
+                                    <w:rPr>
+                                      <w:rFonts w:ascii="Cambria Math" w:eastAsiaTheme="minorEastAsia" w:hAnsi="Cambria Math"/>
+                                      <w:lang w:val="en-GB"/>
+                                    </w:rPr>
+                                    <m:t xml:space="preserve"> </m:t>
+                                  </m:r>
+                                </m:e>
+                              </m:eqArr>
+                            </m:e>
+                          </m:nary>
+                        </m:e>
+                      </m:nary>
+                    </m:e>
+                  </m:nary>
+                </m:e>
+              </m:nary>
+            </m:e>
+          </m:nary>
+        </m:oMath>
+      </m:oMathPara>
+    </w:p>
+    <w:p>
+      <w:pPr>
+        <w:rPr>
+          <w:rFonts w:eastAsiaTheme="minorEastAsia" w:hint="cs"/>
+          <w:lang w:val="en-GB"/>
+        </w:rPr>
+      </w:pPr>
+    </w:p>
+    <w:p>
+      <w:pPr>
+        <w:pStyle w:val="ListParagraph"/>
+        <w:ind w:left="1080"/>
+        <w:rPr>
+          <w:rFonts w:eastAsiaTheme="minorEastAsia"/>
+          <w:rtl/>
+          <w:lang w:val="en-GB"/>
+        </w:rPr>
+      </w:pPr>
+      <m:oMathPara>
+        <m:oMath>
+          <m:r>
+            <w:rPr>
+              <w:rFonts w:ascii="Cambria Math" w:eastAsiaTheme="minorEastAsia" w:hAnsi="Cambria Math"/>
+              <w:lang w:val="en-GB"/>
+            </w:rPr>
+            <m:t>=</m:t>
+          </m:r>
+          <m:r>
+            <w:rPr>
+              <w:rFonts w:ascii="Cambria Math" w:eastAsiaTheme="minorEastAsia" w:hAnsi="Cambria Math"/>
+              <w:lang w:val="en-GB"/>
+            </w:rPr>
+            <m:t>E</m:t>
+          </m:r>
+          <m:d>
+            <m:dPr>
+              <m:ctrlPr>
+                <w:rPr>
+                  <w:rFonts w:ascii="Cambria Math" w:eastAsiaTheme="minorEastAsia" w:hAnsi="Cambria Math"/>
+                  <w:i/>
+                  <w:lang w:val="en-GB"/>
+                </w:rPr>
+              </m:ctrlPr>
+            </m:dPr>
+            <m:e>
+              <m:sSup>
+                <m:sSupPr>
+                  <m:ctrlPr>
+                    <w:rPr>
+                      <w:rFonts w:ascii="Cambria Math" w:eastAsiaTheme="minorEastAsia" w:hAnsi="Cambria Math"/>
+                      <w:i/>
+                      <w:lang w:val="en-GB"/>
+                    </w:rPr>
+                  </m:ctrlPr>
+                </m:sSupPr>
+                <m:e>
+                  <m:r>
+                    <w:rPr>
+                      <w:rFonts w:ascii="Cambria Math" w:eastAsiaTheme="minorEastAsia" w:hAnsi="Cambria Math"/>
+                      <w:lang w:val="en-GB"/>
+                    </w:rPr>
+                    <m:t>X</m:t>
+                  </m:r>
+                </m:e>
+                <m:sup>
+                  <m:r>
+                    <w:rPr>
+                      <w:rFonts w:ascii="Cambria Math" w:eastAsiaTheme="minorEastAsia" w:hAnsi="Cambria Math"/>
+                      <w:lang w:val="en-GB"/>
+                    </w:rPr>
+                    <m:t>2</m:t>
+                  </m:r>
+                </m:sup>
+              </m:sSup>
+            </m:e>
+          </m:d>
+          <m:r>
+            <w:rPr>
+              <w:rFonts w:ascii="Cambria Math" w:eastAsiaTheme="minorEastAsia" w:hAnsi="Cambria Math"/>
+            </w:rPr>
+            <m:t>-</m:t>
+          </m:r>
+          <m:nary>
+            <m:naryPr>
+              <m:chr m:val="∑"/>
+              <m:limLoc m:val="undOvr"/>
+              <m:ctrlPr>
+                <w:rPr>
+                  <w:rFonts w:ascii="Cambria Math" w:eastAsiaTheme="minorEastAsia" w:hAnsi="Cambria Math"/>
+                  <w:i/>
+                </w:rPr>
+              </m:ctrlPr>
+            </m:naryPr>
+            <m:sub>
+              <m:r>
+                <w:rPr>
+                  <w:rFonts w:ascii="Cambria Math" w:eastAsiaTheme="minorEastAsia" w:hAnsi="Cambria Math"/>
+                </w:rPr>
+                <m:t>i=1</m:t>
+              </m:r>
+            </m:sub>
+            <m:sup>
+              <m:r>
+                <w:rPr>
+                  <w:rFonts w:ascii="Cambria Math" w:eastAsiaTheme="minorEastAsia" w:hAnsi="Cambria Math"/>
+                </w:rPr>
+                <m:t>k</m:t>
+              </m:r>
+            </m:sup>
+            <m:e>
+              <m:r>
+                <w:rPr>
+                  <w:rFonts w:ascii="Cambria Math" w:eastAsiaTheme="minorEastAsia" w:hAnsi="Cambria Math"/>
+                  <w:lang w:val="en-GB"/>
+                </w:rPr>
+                <m:t>(</m:t>
+              </m:r>
+              <m:nary>
+                <m:naryPr>
+                  <m:limLoc m:val="subSup"/>
+                  <m:ctrlPr>
+                    <w:rPr>
+                      <w:rFonts w:ascii="Cambria Math" w:eastAsiaTheme="minorEastAsia" w:hAnsi="Cambria Math"/>
+                      <w:i/>
+                      <w:lang w:val="en-GB"/>
+                    </w:rPr>
+                  </m:ctrlPr>
+                </m:naryPr>
+                <m:sub>
+                  <m:sSub>
+                    <m:sSubPr>
+                      <m:ctrlPr>
+                        <w:rPr>
+                          <w:rFonts w:ascii="Cambria Math" w:eastAsiaTheme="minorEastAsia" w:hAnsi="Cambria Math"/>
+                          <w:i/>
+                          <w:lang w:val="en-GB"/>
+                        </w:rPr>
+                      </m:ctrlPr>
+                    </m:sSubPr>
+                    <m:e>
+                      <m:sSup>
+                        <m:sSupPr>
+                          <m:ctrlPr>
+                            <w:rPr>
+                              <w:rFonts w:ascii="Cambria Math" w:eastAsiaTheme="minorEastAsia" w:hAnsi="Cambria Math"/>
+                              <w:i/>
+                              <w:lang w:val="en-GB"/>
+                            </w:rPr>
+                          </m:ctrlPr>
+                        </m:sSupPr>
+                        <m:e>
+                          <m:r>
+                            <w:rPr>
+                              <w:rFonts w:ascii="Cambria Math" w:eastAsiaTheme="minorEastAsia" w:hAnsi="Cambria Math"/>
+                              <w:lang w:val="en-GB"/>
+                            </w:rPr>
+                            <m:t>D</m:t>
+                          </m:r>
+                        </m:e>
+                        <m:sup>
+                          <m:r>
+                            <w:rPr>
+                              <w:rFonts w:ascii="Cambria Math" w:eastAsiaTheme="minorEastAsia" w:hAnsi="Cambria Math"/>
+                              <w:lang w:val="en-GB"/>
+                            </w:rPr>
+                            <m:t>opt</m:t>
+                          </m:r>
+                        </m:sup>
+                      </m:sSup>
+                    </m:e>
+                    <m:sub>
+                      <m:r>
+                        <w:rPr>
+                          <w:rFonts w:ascii="Cambria Math" w:eastAsiaTheme="minorEastAsia" w:hAnsi="Cambria Math"/>
+                          <w:lang w:val="en-GB"/>
+                        </w:rPr>
+                        <m:t>i-1</m:t>
+                      </m:r>
+                    </m:sub>
+                  </m:sSub>
+                </m:sub>
+                <m:sup>
+                  <m:sSub>
+                    <m:sSubPr>
+                      <m:ctrlPr>
+                        <w:rPr>
+                          <w:rFonts w:ascii="Cambria Math" w:eastAsiaTheme="minorEastAsia" w:hAnsi="Cambria Math"/>
+                          <w:i/>
+                          <w:lang w:val="en-GB"/>
+                        </w:rPr>
+                      </m:ctrlPr>
+                    </m:sSubPr>
+                    <m:e>
+                      <m:sSup>
+                        <m:sSupPr>
+                          <m:ctrlPr>
+                            <w:rPr>
+                              <w:rFonts w:ascii="Cambria Math" w:eastAsiaTheme="minorEastAsia" w:hAnsi="Cambria Math"/>
+                              <w:i/>
+                              <w:lang w:val="en-GB"/>
+                            </w:rPr>
+                          </m:ctrlPr>
+                        </m:sSupPr>
+                        <m:e>
+                          <m:r>
+                            <w:rPr>
+                              <w:rFonts w:ascii="Cambria Math" w:eastAsiaTheme="minorEastAsia" w:hAnsi="Cambria Math"/>
+                              <w:lang w:val="en-GB"/>
+                            </w:rPr>
+                            <m:t>D</m:t>
+                          </m:r>
+                        </m:e>
+                        <m:sup>
+                          <m:r>
+                            <w:rPr>
+                              <w:rFonts w:ascii="Cambria Math" w:eastAsiaTheme="minorEastAsia" w:hAnsi="Cambria Math"/>
+                              <w:lang w:val="en-GB"/>
+                            </w:rPr>
+                            <m:t>opt</m:t>
+                          </m:r>
+                        </m:sup>
+                      </m:sSup>
+                    </m:e>
+                    <m:sub>
+                      <m:r>
+                        <w:rPr>
+                          <w:rFonts w:ascii="Cambria Math" w:eastAsiaTheme="minorEastAsia" w:hAnsi="Cambria Math"/>
+                          <w:lang w:val="en-GB"/>
+                        </w:rPr>
+                        <m:t>i</m:t>
+                      </m:r>
+                    </m:sub>
+                  </m:sSub>
+                </m:sup>
+                <m:e>
+                  <m:sSub>
+                    <m:sSubPr>
+                      <m:ctrlPr>
+                        <w:rPr>
+                          <w:rFonts w:ascii="Cambria Math" w:eastAsiaTheme="minorEastAsia" w:hAnsi="Cambria Math"/>
+                          <w:i/>
+                          <w:lang w:val="en-GB"/>
+                        </w:rPr>
+                      </m:ctrlPr>
+                    </m:sSubPr>
+                    <m:e>
+                      <m:r>
+                        <w:rPr>
+                          <w:rFonts w:ascii="Cambria Math" w:eastAsiaTheme="minorEastAsia" w:hAnsi="Cambria Math"/>
+                          <w:lang w:val="en-GB"/>
+                        </w:rPr>
+                        <m:t>x</m:t>
+                      </m:r>
+                      <m:sSubSup>
+                        <m:sSubSupPr>
+                          <m:ctrlPr>
+                            <w:rPr>
+                              <w:rFonts w:ascii="Cambria Math" w:eastAsiaTheme="minorEastAsia" w:hAnsi="Cambria Math"/>
+                              <w:i/>
+                              <w:lang w:val="en-GB"/>
+                            </w:rPr>
+                          </m:ctrlPr>
+                        </m:sSubSupPr>
+                        <m:e>
+                          <m:r>
+                            <w:rPr>
+                              <w:rFonts w:ascii="Cambria Math" w:eastAsiaTheme="minorEastAsia" w:hAnsi="Cambria Math"/>
+                              <w:lang w:val="en-GB"/>
+                            </w:rPr>
+                            <m:t>r</m:t>
+                          </m:r>
+                        </m:e>
+                        <m:sub>
+                          <m:r>
+                            <w:rPr>
+                              <w:rFonts w:ascii="Cambria Math" w:eastAsiaTheme="minorEastAsia" w:hAnsi="Cambria Math"/>
+                              <w:lang w:val="en-GB"/>
+                            </w:rPr>
+                            <m:t>i</m:t>
+                          </m:r>
+                        </m:sub>
+                        <m:sup>
+                          <m:r>
+                            <w:rPr>
+                              <w:rFonts w:ascii="Cambria Math" w:eastAsiaTheme="minorEastAsia" w:hAnsi="Cambria Math"/>
+                              <w:lang w:val="en-GB"/>
+                            </w:rPr>
+                            <m:t>opt</m:t>
+                          </m:r>
+                        </m:sup>
+                      </m:sSubSup>
+                      <m:r>
+                        <w:rPr>
+                          <w:rFonts w:ascii="Cambria Math" w:eastAsiaTheme="minorEastAsia" w:hAnsi="Cambria Math"/>
+                          <w:lang w:val="en-GB"/>
+                        </w:rPr>
+                        <m:t>P</m:t>
+                      </m:r>
+                    </m:e>
+                    <m:sub>
+                      <m:r>
+                        <w:rPr>
+                          <w:rFonts w:ascii="Cambria Math" w:eastAsiaTheme="minorEastAsia" w:hAnsi="Cambria Math"/>
+                          <w:lang w:val="en-GB"/>
+                        </w:rPr>
+                        <m:t>X</m:t>
+                      </m:r>
+                    </m:sub>
+                  </m:sSub>
+                  <m:d>
+                    <m:dPr>
+                      <m:ctrlPr>
+                        <w:rPr>
+                          <w:rFonts w:ascii="Cambria Math" w:eastAsiaTheme="minorEastAsia" w:hAnsi="Cambria Math"/>
+                          <w:i/>
+                          <w:lang w:val="en-GB"/>
+                        </w:rPr>
+                      </m:ctrlPr>
+                    </m:dPr>
+                    <m:e>
+                      <m:r>
+                        <w:rPr>
+                          <w:rFonts w:ascii="Cambria Math" w:eastAsiaTheme="minorEastAsia" w:hAnsi="Cambria Math"/>
+                          <w:lang w:val="en-GB"/>
+                        </w:rPr>
+                        <m:t>x</m:t>
+                      </m:r>
+                    </m:e>
+                  </m:d>
+                  <m:r>
+                    <w:rPr>
+                      <w:rFonts w:ascii="Cambria Math" w:eastAsiaTheme="minorEastAsia" w:hAnsi="Cambria Math"/>
+                      <w:lang w:val="en-GB"/>
+                    </w:rPr>
+                    <m:t>dx</m:t>
+                  </m:r>
+                  <m:r>
+                    <w:rPr>
+                      <w:rFonts w:ascii="Cambria Math" w:eastAsiaTheme="minorEastAsia" w:hAnsi="Cambria Math"/>
+                      <w:lang w:val="en-GB"/>
+                    </w:rPr>
+                    <m:t>)</m:t>
+                  </m:r>
+                  <m:r>
+                    <w:rPr>
+                      <w:rFonts w:ascii="Cambria Math" w:eastAsiaTheme="minorEastAsia" w:hAnsi="Cambria Math"/>
+                      <w:lang w:val="en-GB"/>
+                    </w:rPr>
+                    <m:t>+</m:t>
+                  </m:r>
+                  <m:sSup>
+                    <m:sSupPr>
+                      <m:ctrlPr>
+                        <w:rPr>
+                          <w:rFonts w:ascii="Cambria Math" w:eastAsiaTheme="minorEastAsia" w:hAnsi="Cambria Math"/>
+                          <w:i/>
+                          <w:lang w:val="en-GB"/>
+                        </w:rPr>
+                      </m:ctrlPr>
+                    </m:sSupPr>
+                    <m:e>
+                      <m:r>
+                        <w:rPr>
+                          <w:rFonts w:ascii="Cambria Math" w:eastAsiaTheme="minorEastAsia" w:hAnsi="Cambria Math"/>
+                          <w:lang w:val="en-GB"/>
+                        </w:rPr>
+                        <m:t>E(Y)</m:t>
+                      </m:r>
+                    </m:e>
+                    <m:sup>
+                      <m:r>
+                        <w:rPr>
+                          <w:rFonts w:ascii="Cambria Math" w:eastAsiaTheme="minorEastAsia" w:hAnsi="Cambria Math"/>
+                          <w:lang w:val="en-GB"/>
+                        </w:rPr>
+                        <m:t>2</m:t>
+                      </m:r>
+                    </m:sup>
+                  </m:sSup>
+                  <m:r>
+                    <w:rPr>
+                      <w:rFonts w:ascii="Cambria Math" w:eastAsiaTheme="minorEastAsia" w:hAnsi="Cambria Math"/>
+                      <w:lang w:val="en-GB"/>
+                    </w:rPr>
+                    <m:t>-</m:t>
+                  </m:r>
+                  <m:nary>
+                    <m:naryPr>
+                      <m:chr m:val="∑"/>
+                      <m:limLoc m:val="undOvr"/>
+                      <m:ctrlPr>
+                        <w:rPr>
+                          <w:rFonts w:ascii="Cambria Math" w:eastAsiaTheme="minorEastAsia" w:hAnsi="Cambria Math"/>
+                          <w:i/>
+                          <w:lang w:val="en-GB"/>
+                        </w:rPr>
+                      </m:ctrlPr>
+                    </m:naryPr>
+                    <m:sub>
+                      <m:r>
+                        <w:rPr>
+                          <w:rFonts w:ascii="Cambria Math" w:eastAsiaTheme="minorEastAsia" w:hAnsi="Cambria Math"/>
+                          <w:lang w:val="en-GB"/>
+                        </w:rPr>
+                        <m:t>i=1</m:t>
+                      </m:r>
+                    </m:sub>
+                    <m:sup>
+                      <m:r>
+                        <w:rPr>
+                          <w:rFonts w:ascii="Cambria Math" w:eastAsiaTheme="minorEastAsia" w:hAnsi="Cambria Math"/>
+                          <w:lang w:val="en-GB"/>
+                        </w:rPr>
+                        <m:t>k</m:t>
+                      </m:r>
+                    </m:sup>
+                    <m:e>
+                      <m:r>
+                        <w:rPr>
+                          <w:rFonts w:ascii="Cambria Math" w:eastAsiaTheme="minorEastAsia" w:hAnsi="Cambria Math"/>
+                          <w:lang w:val="en-GB"/>
+                        </w:rPr>
+                        <m:t>(</m:t>
+                      </m:r>
+                      <m:nary>
+                        <m:naryPr>
+                          <m:limLoc m:val="subSup"/>
+                          <m:ctrlPr>
+                            <w:rPr>
+                              <w:rFonts w:ascii="Cambria Math" w:eastAsiaTheme="minorEastAsia" w:hAnsi="Cambria Math"/>
+                              <w:i/>
+                              <w:lang w:val="en-GB"/>
+                            </w:rPr>
+                          </m:ctrlPr>
+                        </m:naryPr>
+                        <m:sub>
+                          <m:sSub>
+                            <m:sSubPr>
+                              <m:ctrlPr>
+                                <w:rPr>
+                                  <w:rFonts w:ascii="Cambria Math" w:eastAsiaTheme="minorEastAsia" w:hAnsi="Cambria Math"/>
+                                  <w:i/>
+                                  <w:lang w:val="en-GB"/>
+                                </w:rPr>
+                              </m:ctrlPr>
+                            </m:sSubPr>
+                            <m:e>
+                              <m:sSup>
+                                <m:sSupPr>
+                                  <m:ctrlPr>
+                                    <w:rPr>
+                                      <w:rFonts w:ascii="Cambria Math" w:eastAsiaTheme="minorEastAsia" w:hAnsi="Cambria Math"/>
+                                      <w:i/>
+                                      <w:lang w:val="en-GB"/>
+                                    </w:rPr>
+                                  </m:ctrlPr>
+                                </m:sSupPr>
+                                <m:e>
+                                  <m:r>
+                                    <w:rPr>
+                                      <w:rFonts w:ascii="Cambria Math" w:eastAsiaTheme="minorEastAsia" w:hAnsi="Cambria Math"/>
+                                      <w:lang w:val="en-GB"/>
+                                    </w:rPr>
+                                    <m:t>D</m:t>
+                                  </m:r>
+                                </m:e>
+                                <m:sup>
+                                  <m:r>
+                                    <w:rPr>
+                                      <w:rFonts w:ascii="Cambria Math" w:eastAsiaTheme="minorEastAsia" w:hAnsi="Cambria Math"/>
+                                      <w:lang w:val="en-GB"/>
+                                    </w:rPr>
+                                    <m:t>opt</m:t>
+                                  </m:r>
+                                </m:sup>
+                              </m:sSup>
+                            </m:e>
+                            <m:sub>
+                              <m:r>
+                                <w:rPr>
+                                  <w:rFonts w:ascii="Cambria Math" w:eastAsiaTheme="minorEastAsia" w:hAnsi="Cambria Math"/>
+                                  <w:lang w:val="en-GB"/>
+                                </w:rPr>
+                                <m:t>i-1</m:t>
+                              </m:r>
+                            </m:sub>
+                          </m:sSub>
+                        </m:sub>
+                        <m:sup>
+                          <m:sSub>
+                            <m:sSubPr>
+                              <m:ctrlPr>
+                                <w:rPr>
+                                  <w:rFonts w:ascii="Cambria Math" w:eastAsiaTheme="minorEastAsia" w:hAnsi="Cambria Math"/>
+                                  <w:i/>
+                                  <w:lang w:val="en-GB"/>
+                                </w:rPr>
+                              </m:ctrlPr>
+                            </m:sSubPr>
+                            <m:e>
+                              <m:sSup>
+                                <m:sSupPr>
+                                  <m:ctrlPr>
+                                    <w:rPr>
+                                      <w:rFonts w:ascii="Cambria Math" w:eastAsiaTheme="minorEastAsia" w:hAnsi="Cambria Math"/>
+                                      <w:i/>
+                                      <w:lang w:val="en-GB"/>
+                                    </w:rPr>
+                                  </m:ctrlPr>
+                                </m:sSupPr>
+                                <m:e>
+                                  <m:r>
+                                    <w:rPr>
+                                      <w:rFonts w:ascii="Cambria Math" w:eastAsiaTheme="minorEastAsia" w:hAnsi="Cambria Math"/>
+                                      <w:lang w:val="en-GB"/>
+                                    </w:rPr>
+                                    <m:t>D</m:t>
+                                  </m:r>
+                                </m:e>
+                                <m:sup>
+                                  <m:r>
+                                    <w:rPr>
+                                      <w:rFonts w:ascii="Cambria Math" w:eastAsiaTheme="minorEastAsia" w:hAnsi="Cambria Math"/>
+                                      <w:lang w:val="en-GB"/>
+                                    </w:rPr>
+                                    <m:t>opt</m:t>
+                                  </m:r>
+                                </m:sup>
+                              </m:sSup>
+                            </m:e>
+                            <m:sub>
+                              <m:r>
+                                <w:rPr>
+                                  <w:rFonts w:ascii="Cambria Math" w:eastAsiaTheme="minorEastAsia" w:hAnsi="Cambria Math"/>
+                                  <w:lang w:val="en-GB"/>
+                                </w:rPr>
+                                <m:t>i</m:t>
+                              </m:r>
+                            </m:sub>
+                          </m:sSub>
+                        </m:sup>
+                        <m:e>
+                          <m:sSub>
+                            <m:sSubPr>
+                              <m:ctrlPr>
+                                <w:rPr>
+                                  <w:rFonts w:ascii="Cambria Math" w:eastAsiaTheme="minorEastAsia" w:hAnsi="Cambria Math"/>
+                                  <w:i/>
+                                  <w:lang w:val="en-GB"/>
+                                </w:rPr>
+                              </m:ctrlPr>
+                            </m:sSubPr>
+                            <m:e>
+                              <m:r>
+                                <w:rPr>
+                                  <w:rFonts w:ascii="Cambria Math" w:eastAsiaTheme="minorEastAsia" w:hAnsi="Cambria Math"/>
+                                  <w:lang w:val="en-GB"/>
+                                </w:rPr>
+                                <m:t>x</m:t>
+                              </m:r>
+                              <m:sSubSup>
+                                <m:sSubSupPr>
+                                  <m:ctrlPr>
+                                    <w:rPr>
+                                      <w:rFonts w:ascii="Cambria Math" w:eastAsiaTheme="minorEastAsia" w:hAnsi="Cambria Math"/>
+                                      <w:i/>
+                                      <w:lang w:val="en-GB"/>
+                                    </w:rPr>
+                                  </m:ctrlPr>
+                                </m:sSubSupPr>
+                                <m:e>
+                                  <m:r>
+                                    <w:rPr>
+                                      <w:rFonts w:ascii="Cambria Math" w:eastAsiaTheme="minorEastAsia" w:hAnsi="Cambria Math"/>
+                                      <w:lang w:val="en-GB"/>
+                                    </w:rPr>
+                                    <m:t>r</m:t>
+                                  </m:r>
+                                </m:e>
+                                <m:sub>
+                                  <m:r>
+                                    <w:rPr>
+                                      <w:rFonts w:ascii="Cambria Math" w:eastAsiaTheme="minorEastAsia" w:hAnsi="Cambria Math"/>
+                                      <w:lang w:val="en-GB"/>
+                                    </w:rPr>
+                                    <m:t>i</m:t>
+                                  </m:r>
+                                </m:sub>
+                                <m:sup>
+                                  <m:r>
+                                    <w:rPr>
+                                      <w:rFonts w:ascii="Cambria Math" w:eastAsiaTheme="minorEastAsia" w:hAnsi="Cambria Math"/>
+                                      <w:lang w:val="en-GB"/>
+                                    </w:rPr>
+                                    <m:t>opt</m:t>
+                                  </m:r>
+                                </m:sup>
+                              </m:sSubSup>
+                              <m:r>
+                                <w:rPr>
+                                  <w:rFonts w:ascii="Cambria Math" w:eastAsiaTheme="minorEastAsia" w:hAnsi="Cambria Math"/>
+                                  <w:lang w:val="en-GB"/>
+                                </w:rPr>
+                                <m:t>P</m:t>
+                              </m:r>
+                            </m:e>
+                            <m:sub>
+                              <m:r>
+                                <w:rPr>
+                                  <w:rFonts w:ascii="Cambria Math" w:eastAsiaTheme="minorEastAsia" w:hAnsi="Cambria Math"/>
+                                  <w:lang w:val="en-GB"/>
+                                </w:rPr>
+                                <m:t>X</m:t>
+                              </m:r>
+                            </m:sub>
+                          </m:sSub>
+                          <m:d>
+                            <m:dPr>
+                              <m:ctrlPr>
+                                <w:rPr>
+                                  <w:rFonts w:ascii="Cambria Math" w:eastAsiaTheme="minorEastAsia" w:hAnsi="Cambria Math"/>
+                                  <w:i/>
+                                  <w:lang w:val="en-GB"/>
+                                </w:rPr>
+                              </m:ctrlPr>
+                            </m:dPr>
+                            <m:e>
+                              <m:r>
+                                <w:rPr>
+                                  <w:rFonts w:ascii="Cambria Math" w:eastAsiaTheme="minorEastAsia" w:hAnsi="Cambria Math"/>
+                                  <w:lang w:val="en-GB"/>
+                                </w:rPr>
+                                <m:t>x</m:t>
+                              </m:r>
+                            </m:e>
+                          </m:d>
+                          <m:r>
+                            <w:rPr>
+                              <w:rFonts w:ascii="Cambria Math" w:eastAsiaTheme="minorEastAsia" w:hAnsi="Cambria Math"/>
+                              <w:lang w:val="en-GB"/>
+                            </w:rPr>
+                            <m:t>dx</m:t>
+                          </m:r>
+                          <m:r>
+                            <w:rPr>
+                              <w:rFonts w:ascii="Cambria Math" w:eastAsiaTheme="minorEastAsia" w:hAnsi="Cambria Math"/>
+                              <w:lang w:val="en-GB"/>
+                            </w:rPr>
+                            <m:t>)</m:t>
+                          </m:r>
+                          <w:bookmarkStart w:id="0" w:name="_GoBack"/>
+                          <w:bookmarkEnd w:id="0"/>
+                          <m:r>
+                            <w:rPr>
+                              <w:rFonts w:ascii="Cambria Math" w:eastAsiaTheme="minorEastAsia" w:hAnsi="Cambria Math"/>
+                              <w:lang w:val="en-GB"/>
+                            </w:rPr>
+                            <m:t xml:space="preserve"> </m:t>
+                          </m:r>
+                        </m:e>
+                      </m:nary>
+                    </m:e>
+                  </m:nary>
+                </m:e>
+              </m:nary>
+            </m:e>
+          </m:nary>
+        </m:oMath>
+      </m:oMathPara>
+    </w:p>
+    <w:p>
+      <w:pPr>
+        <w:pStyle w:val="ListParagraph"/>
+        <w:ind w:left="1080"/>
+        <w:rPr>
+          <w:rFonts w:eastAsiaTheme="minorEastAsia"/>
+          <w:rtl/>
+          <w:lang w:val="en-GB"/>
+        </w:rPr>
+      </w:pPr>
+    </w:p>
+    <w:p>
+      <w:pPr>
+        <w:pStyle w:val="ListParagraph"/>
+        <w:ind w:left="1080"/>
+        <w:rPr>
+          <w:rFonts w:eastAsiaTheme="minorEastAsia"/>
+          <w:rtl/>
+          <w:lang w:val="en-GB"/>
+        </w:rPr>
+      </w:pPr>
+    </w:p>
+    <w:p>
+      <w:pPr>
+        <w:pStyle w:val="ListParagraph"/>
+        <w:ind w:left="1080"/>
+        <w:rPr>
+          <w:rFonts w:eastAsiaTheme="minorEastAsia" w:hint="cs"/>
+          <w:rtl/>
+          <w:lang w:val="en-GB"/>
+        </w:rPr>
+      </w:pPr>
+      <m:oMathPara>
+        <m:oMath>
+          <m:r>
+            <w:rPr>
+              <w:rFonts w:ascii="Cambria Math" w:eastAsiaTheme="minorEastAsia" w:hAnsi="Cambria Math"/>
+              <w:lang w:val="en-GB"/>
+            </w:rPr>
+            <m:t>=E</m:t>
+          </m:r>
+          <m:d>
+            <m:dPr>
+              <m:ctrlPr>
+                <w:rPr>
+                  <w:rFonts w:ascii="Cambria Math" w:eastAsiaTheme="minorEastAsia" w:hAnsi="Cambria Math"/>
+                  <w:i/>
+                  <w:lang w:val="en-GB"/>
+                </w:rPr>
+              </m:ctrlPr>
+            </m:dPr>
+            <m:e>
+              <m:sSup>
+                <m:sSupPr>
+                  <m:ctrlPr>
+                    <w:rPr>
+                      <w:rFonts w:ascii="Cambria Math" w:eastAsiaTheme="minorEastAsia" w:hAnsi="Cambria Math"/>
+                      <w:i/>
+                      <w:lang w:val="en-GB"/>
+                    </w:rPr>
+                  </m:ctrlPr>
+                </m:sSupPr>
+                <m:e>
+                  <m:r>
+                    <w:rPr>
+                      <w:rFonts w:ascii="Cambria Math" w:eastAsiaTheme="minorEastAsia" w:hAnsi="Cambria Math"/>
+                      <w:lang w:val="en-GB"/>
+                    </w:rPr>
+                    <m:t>X</m:t>
+                  </m:r>
+                </m:e>
+                <m:sup>
+                  <m:r>
+                    <w:rPr>
+                      <w:rFonts w:ascii="Cambria Math" w:eastAsiaTheme="minorEastAsia" w:hAnsi="Cambria Math"/>
+                      <w:lang w:val="en-GB"/>
+                    </w:rPr>
+                    <m:t>2</m:t>
+                  </m:r>
+                </m:sup>
+              </m:sSup>
+            </m:e>
+          </m:d>
+          <m:r>
+            <w:rPr>
+              <w:rFonts w:ascii="Cambria Math" w:eastAsiaTheme="minorEastAsia" w:hAnsi="Cambria Math"/>
+              <w:lang w:val="en-GB"/>
+            </w:rPr>
+            <m:t>-</m:t>
+          </m:r>
+          <m:sSup>
+            <m:sSupPr>
+              <m:ctrlPr>
+                <w:rPr>
+                  <w:rFonts w:ascii="Cambria Math" w:eastAsiaTheme="minorEastAsia" w:hAnsi="Cambria Math"/>
+                  <w:i/>
+                  <w:lang w:val="en-GB"/>
+                </w:rPr>
+              </m:ctrlPr>
+            </m:sSupPr>
+            <m:e>
+              <m:r>
+                <w:rPr>
+                  <w:rFonts w:ascii="Cambria Math" w:eastAsiaTheme="minorEastAsia" w:hAnsi="Cambria Math"/>
+                  <w:lang w:val="en-GB"/>
+                </w:rPr>
+                <m:t>E</m:t>
+              </m:r>
+              <m:d>
+                <m:dPr>
+                  <m:ctrlPr>
+                    <w:rPr>
+                      <w:rFonts w:ascii="Cambria Math" w:eastAsiaTheme="minorEastAsia" w:hAnsi="Cambria Math"/>
+                      <w:i/>
+                      <w:lang w:val="en-GB"/>
+                    </w:rPr>
+                  </m:ctrlPr>
+                </m:dPr>
+                <m:e>
+                  <m:r>
+                    <w:rPr>
+                      <w:rFonts w:ascii="Cambria Math" w:eastAsiaTheme="minorEastAsia" w:hAnsi="Cambria Math"/>
+                      <w:lang w:val="en-GB"/>
+                    </w:rPr>
+                    <m:t>X</m:t>
+                  </m:r>
+                </m:e>
+              </m:d>
+            </m:e>
+            <m:sup>
+              <m:r>
+                <w:rPr>
+                  <w:rFonts w:ascii="Cambria Math" w:eastAsiaTheme="minorEastAsia" w:hAnsi="Cambria Math"/>
+                  <w:lang w:val="en-GB"/>
+                </w:rPr>
+                <m:t>2</m:t>
+              </m:r>
+            </m:sup>
+          </m:sSup>
+          <m:r>
+            <w:rPr>
+              <w:rFonts w:ascii="Cambria Math" w:eastAsiaTheme="minorEastAsia" w:hAnsi="Cambria Math"/>
+              <w:lang w:val="en-GB"/>
+            </w:rPr>
+            <m:t>+</m:t>
+          </m:r>
+          <m:sSup>
+            <m:sSupPr>
+              <m:ctrlPr>
+                <w:rPr>
+                  <w:rFonts w:ascii="Cambria Math" w:eastAsiaTheme="minorEastAsia" w:hAnsi="Cambria Math"/>
+                  <w:i/>
+                  <w:lang w:val="en-GB"/>
+                </w:rPr>
+              </m:ctrlPr>
+            </m:sSupPr>
+            <m:e>
+              <m:r>
+                <w:rPr>
+                  <w:rFonts w:ascii="Cambria Math" w:eastAsiaTheme="minorEastAsia" w:hAnsi="Cambria Math"/>
+                  <w:lang w:val="en-GB"/>
+                </w:rPr>
+                <m:t>E</m:t>
+              </m:r>
+              <m:d>
+                <m:dPr>
+                  <m:ctrlPr>
+                    <w:rPr>
+                      <w:rFonts w:ascii="Cambria Math" w:eastAsiaTheme="minorEastAsia" w:hAnsi="Cambria Math"/>
+                      <w:i/>
+                      <w:lang w:val="en-GB"/>
+                    </w:rPr>
+                  </m:ctrlPr>
+                </m:dPr>
+                <m:e>
+                  <m:r>
+                    <w:rPr>
+                      <w:rFonts w:ascii="Cambria Math" w:eastAsiaTheme="minorEastAsia" w:hAnsi="Cambria Math"/>
+                      <w:lang w:val="en-GB"/>
+                    </w:rPr>
+                    <m:t>Y</m:t>
+                  </m:r>
+                </m:e>
+              </m:d>
+            </m:e>
+            <m:sup>
+              <m:r>
+                <w:rPr>
+                  <w:rFonts w:ascii="Cambria Math" w:eastAsiaTheme="minorEastAsia" w:hAnsi="Cambria Math"/>
+                  <w:lang w:val="en-GB"/>
+                </w:rPr>
+                <m:t>2</m:t>
+              </m:r>
+            </m:sup>
+          </m:sSup>
+          <m:r>
+            <w:rPr>
+              <w:rFonts w:ascii="Cambria Math" w:eastAsiaTheme="minorEastAsia" w:hAnsi="Cambria Math"/>
+              <w:lang w:val="en-GB"/>
+            </w:rPr>
+            <m:t>-E</m:t>
+          </m:r>
+          <m:d>
+            <m:dPr>
+              <m:ctrlPr>
+                <w:rPr>
+                  <w:rFonts w:ascii="Cambria Math" w:eastAsiaTheme="minorEastAsia" w:hAnsi="Cambria Math"/>
+                  <w:i/>
+                  <w:lang w:val="en-GB"/>
+                </w:rPr>
+              </m:ctrlPr>
+            </m:dPr>
+            <m:e>
+              <m:sSup>
+                <m:sSupPr>
+                  <m:ctrlPr>
+                    <w:rPr>
+                      <w:rFonts w:ascii="Cambria Math" w:eastAsiaTheme="minorEastAsia" w:hAnsi="Cambria Math"/>
+                      <w:i/>
+                      <w:lang w:val="en-GB"/>
+                    </w:rPr>
+                  </m:ctrlPr>
+                </m:sSupPr>
+                <m:e>
+                  <m:r>
+                    <w:rPr>
+                      <w:rFonts w:ascii="Cambria Math" w:eastAsiaTheme="minorEastAsia" w:hAnsi="Cambria Math"/>
+                      <w:lang w:val="en-GB"/>
+                    </w:rPr>
+                    <m:t>Y</m:t>
+                  </m:r>
+                </m:e>
+                <m:sup>
+                  <m:r>
+                    <w:rPr>
+                      <w:rFonts w:ascii="Cambria Math" w:eastAsiaTheme="minorEastAsia" w:hAnsi="Cambria Math"/>
+                      <w:lang w:val="en-GB"/>
+                    </w:rPr>
+                    <m:t>2</m:t>
+                  </m:r>
+                </m:sup>
+              </m:sSup>
+            </m:e>
+          </m:d>
+          <m:r>
+            <w:rPr>
+              <w:rFonts w:ascii="Cambria Math" w:eastAsiaTheme="minorEastAsia" w:hAnsi="Cambria Math"/>
+              <w:lang w:val="en-GB"/>
+            </w:rPr>
+            <m:t>=VAR</m:t>
+          </m:r>
+          <m:d>
+            <m:dPr>
+              <m:ctrlPr>
+                <w:rPr>
+                  <w:rFonts w:ascii="Cambria Math" w:eastAsiaTheme="minorEastAsia" w:hAnsi="Cambria Math"/>
+                  <w:i/>
+                  <w:lang w:val="en-GB"/>
+                </w:rPr>
+              </m:ctrlPr>
+            </m:dPr>
+            <m:e>
+              <m:r>
+                <w:rPr>
+                  <w:rFonts w:ascii="Cambria Math" w:eastAsiaTheme="minorEastAsia" w:hAnsi="Cambria Math"/>
+                  <w:lang w:val="en-GB"/>
+                </w:rPr>
+                <m:t>X</m:t>
+              </m:r>
+            </m:e>
+          </m:d>
+          <m:r>
+            <w:rPr>
+              <w:rFonts w:ascii="Cambria Math" w:eastAsiaTheme="minorEastAsia" w:hAnsi="Cambria Math"/>
+              <w:lang w:val="en-GB"/>
+            </w:rPr>
+            <m:t>-VAR(Y)</m:t>
+          </m:r>
+        </m:oMath>
+      </m:oMathPara>
     </w:p>
     <w:sectPr>
       <w:pgSz w:w="11906" w:h="16838"/>

</xml_diff>

<commit_message>
added some lines still not sure its legit though
</commit_message>
<xml_diff>
--- a/hw1q3.docx
+++ b/hw1q3.docx
@@ -41,7 +41,7 @@
     </w:p>
     <w:p>
       <w:pPr>
-        <w:pStyle w:val="a3"/>
+        <w:pStyle w:val="ListParagraph"/>
         <w:numPr>
           <w:ilvl w:val="0"/>
           <w:numId w:val="7"/>
@@ -162,7 +162,7 @@
     </w:p>
     <w:p>
       <w:pPr>
-        <w:pStyle w:val="a3"/>
+        <w:pStyle w:val="ListParagraph"/>
         <w:ind w:left="1080"/>
         <w:rPr>
           <w:rFonts w:eastAsiaTheme="minorEastAsia"/>
@@ -179,7 +179,7 @@
     </w:p>
     <w:p>
       <w:pPr>
-        <w:pStyle w:val="a3"/>
+        <w:pStyle w:val="ListParagraph"/>
         <w:ind w:left="1080"/>
         <w:rPr>
           <w:rFonts w:eastAsiaTheme="minorEastAsia"/>
@@ -484,11 +484,10 @@
     </w:p>
     <w:p>
       <w:pPr>
-        <w:pStyle w:val="a3"/>
+        <w:pStyle w:val="ListParagraph"/>
         <w:ind w:left="1080"/>
         <w:rPr>
-          <w:rFonts w:eastAsiaTheme="minorEastAsia" w:hint="cs"/>
-          <w:rtl/>
+          <w:rFonts w:eastAsiaTheme="minorEastAsia"/>
           <w:lang w:val="en-GB"/>
         </w:rPr>
       </w:pPr>
@@ -556,7 +555,7 @@
     </w:p>
     <w:p>
       <w:pPr>
-        <w:pStyle w:val="a3"/>
+        <w:pStyle w:val="ListParagraph"/>
         <w:ind w:left="1080"/>
         <w:rPr>
           <w:rFonts w:eastAsiaTheme="minorEastAsia"/>
@@ -566,7 +565,7 @@
     </w:p>
     <w:p>
       <w:pPr>
-        <w:pStyle w:val="a3"/>
+        <w:pStyle w:val="ListParagraph"/>
         <w:ind w:left="1080"/>
         <w:rPr>
           <w:rFonts w:eastAsiaTheme="minorEastAsia"/>
@@ -807,7 +806,7 @@
     </w:p>
     <w:p>
       <w:pPr>
-        <w:pStyle w:val="a3"/>
+        <w:pStyle w:val="ListParagraph"/>
         <w:ind w:left="1080"/>
         <w:rPr>
           <w:rFonts w:eastAsiaTheme="minorEastAsia"/>
@@ -817,7 +816,7 @@
     </w:p>
     <w:p>
       <w:pPr>
-        <w:pStyle w:val="a3"/>
+        <w:pStyle w:val="ListParagraph"/>
         <w:numPr>
           <w:ilvl w:val="0"/>
           <w:numId w:val="7"/>
@@ -1867,17 +1866,17 @@
     <w:p>
       <w:pPr>
         <w:rPr>
-          <w:rFonts w:eastAsiaTheme="minorEastAsia"/>
+          <w:rFonts w:eastAsiaTheme="minorEastAsia" w:hint="cs"/>
           <w:lang w:val="en-GB"/>
         </w:rPr>
       </w:pPr>
     </w:p>
     <w:p>
       <w:pPr>
-        <w:pStyle w:val="a3"/>
+        <w:pStyle w:val="ListParagraph"/>
         <w:ind w:left="1080"/>
         <w:rPr>
-          <w:rFonts w:eastAsiaTheme="minorEastAsia"/>
+          <w:rFonts w:eastAsiaTheme="minorEastAsia" w:hint="cs"/>
           <w:rtl/>
           <w:lang w:val="en-GB"/>
         </w:rPr>
@@ -2499,7 +2498,30 @@
     </w:p>
     <w:p>
       <w:pPr>
-        <w:pStyle w:val="a3"/>
+        <w:pStyle w:val="ListParagraph"/>
+        <w:ind w:left="1080"/>
+        <w:rPr>
+          <w:rFonts w:eastAsiaTheme="minorEastAsia"/>
+          <w:i/>
+          <w:rtl/>
+          <w:lang w:val="en-GB"/>
+        </w:rPr>
+      </w:pPr>
+    </w:p>
+    <w:p>
+      <w:pPr>
+        <w:pStyle w:val="ListParagraph"/>
+        <w:ind w:left="1080"/>
+        <w:rPr>
+          <w:rFonts w:eastAsiaTheme="minorEastAsia" w:hint="cs"/>
+          <w:rtl/>
+          <w:lang w:val="en-GB"/>
+        </w:rPr>
+      </w:pPr>
+    </w:p>
+    <w:p>
+      <w:pPr>
+        <w:pStyle w:val="ListParagraph"/>
         <w:ind w:left="1080"/>
         <w:rPr>
           <w:rFonts w:eastAsiaTheme="minorEastAsia"/>
@@ -2507,36 +2529,24 @@
           <w:lang w:val="en-GB"/>
         </w:rPr>
       </w:pPr>
-    </w:p>
-    <w:p>
-      <w:pPr>
-        <w:pStyle w:val="a3"/>
-        <w:ind w:left="1080"/>
-        <w:rPr>
-          <w:rFonts w:eastAsiaTheme="minorEastAsia"/>
-          <w:rtl/>
-          <w:lang w:val="en-GB"/>
-        </w:rPr>
-      </w:pPr>
-    </w:p>
-    <w:p>
-      <w:pPr>
-        <w:pStyle w:val="a3"/>
-        <w:ind w:left="1080"/>
-        <w:rPr>
-          <w:rFonts w:eastAsiaTheme="minorEastAsia"/>
-          <w:rtl/>
-          <w:lang w:val="en-GB"/>
-        </w:rPr>
-      </w:pPr>
       <m:oMathPara>
         <m:oMath>
+          <m:r>
+            <m:rPr>
+              <m:sty m:val="p"/>
+            </m:rPr>
+            <w:rPr>
+              <w:rFonts w:ascii="Cambria Math" w:eastAsiaTheme="minorEastAsia" w:hAnsi="Cambria Math"/>
+              <w:lang w:val="en-GB"/>
+            </w:rPr>
+            <m:t>=</m:t>
+          </m:r>
           <m:r>
             <w:rPr>
               <w:rFonts w:ascii="Cambria Math" w:eastAsiaTheme="minorEastAsia" w:hAnsi="Cambria Math"/>
               <w:lang w:val="en-GB"/>
             </w:rPr>
-            <m:t>=E</m:t>
+            <m:t>E</m:t>
           </m:r>
           <m:d>
             <m:dPr>
@@ -2593,6 +2603,2287 @@
                 <w:rPr>
                   <w:rFonts w:ascii="Cambria Math" w:eastAsiaTheme="minorEastAsia" w:hAnsi="Cambria Math"/>
                   <w:i/>
+                </w:rPr>
+              </m:ctrlPr>
+            </m:sSupPr>
+            <m:e>
+              <m:f>
+                <m:fPr>
+                  <m:ctrlPr>
+                    <w:rPr>
+                      <w:rFonts w:ascii="Cambria Math" w:eastAsiaTheme="minorEastAsia" w:hAnsi="Cambria Math"/>
+                      <w:i/>
+                    </w:rPr>
+                  </m:ctrlPr>
+                </m:fPr>
+                <m:num>
+                  <m:r>
+                    <w:rPr>
+                      <w:rFonts w:ascii="Cambria Math" w:eastAsiaTheme="minorEastAsia" w:hAnsi="Cambria Math"/>
+                    </w:rPr>
+                    <m:t>(</m:t>
+                  </m:r>
+                  <m:nary>
+                    <m:naryPr>
+                      <m:chr m:val="∑"/>
+                      <m:limLoc m:val="undOvr"/>
+                      <m:ctrlPr>
+                        <w:rPr>
+                          <w:rFonts w:ascii="Cambria Math" w:eastAsiaTheme="minorEastAsia" w:hAnsi="Cambria Math"/>
+                          <w:i/>
+                        </w:rPr>
+                      </m:ctrlPr>
+                    </m:naryPr>
+                    <m:sub>
+                      <m:r>
+                        <w:rPr>
+                          <w:rFonts w:ascii="Cambria Math" w:eastAsiaTheme="minorEastAsia" w:hAnsi="Cambria Math"/>
+                        </w:rPr>
+                        <m:t>i=1</m:t>
+                      </m:r>
+                    </m:sub>
+                    <m:sup>
+                      <m:r>
+                        <w:rPr>
+                          <w:rFonts w:ascii="Cambria Math" w:eastAsiaTheme="minorEastAsia" w:hAnsi="Cambria Math"/>
+                        </w:rPr>
+                        <m:t>k</m:t>
+                      </m:r>
+                    </m:sup>
+                    <m:e>
+                      <m:r>
+                        <w:rPr>
+                          <w:rFonts w:ascii="Cambria Math" w:eastAsiaTheme="minorEastAsia" w:hAnsi="Cambria Math"/>
+                          <w:lang w:val="en-GB"/>
+                        </w:rPr>
+                        <m:t>(</m:t>
+                      </m:r>
+                      <m:nary>
+                        <m:naryPr>
+                          <m:limLoc m:val="subSup"/>
+                          <m:ctrlPr>
+                            <w:rPr>
+                              <w:rFonts w:ascii="Cambria Math" w:eastAsiaTheme="minorEastAsia" w:hAnsi="Cambria Math"/>
+                              <w:i/>
+                              <w:lang w:val="en-GB"/>
+                            </w:rPr>
+                          </m:ctrlPr>
+                        </m:naryPr>
+                        <m:sub>
+                          <m:sSub>
+                            <m:sSubPr>
+                              <m:ctrlPr>
+                                <w:rPr>
+                                  <w:rFonts w:ascii="Cambria Math" w:eastAsiaTheme="minorEastAsia" w:hAnsi="Cambria Math"/>
+                                  <w:i/>
+                                  <w:lang w:val="en-GB"/>
+                                </w:rPr>
+                              </m:ctrlPr>
+                            </m:sSubPr>
+                            <m:e>
+                              <m:sSup>
+                                <m:sSupPr>
+                                  <m:ctrlPr>
+                                    <w:rPr>
+                                      <w:rFonts w:ascii="Cambria Math" w:eastAsiaTheme="minorEastAsia" w:hAnsi="Cambria Math"/>
+                                      <w:i/>
+                                      <w:lang w:val="en-GB"/>
+                                    </w:rPr>
+                                  </m:ctrlPr>
+                                </m:sSupPr>
+                                <m:e>
+                                  <m:r>
+                                    <w:rPr>
+                                      <w:rFonts w:ascii="Cambria Math" w:eastAsiaTheme="minorEastAsia" w:hAnsi="Cambria Math"/>
+                                      <w:lang w:val="en-GB"/>
+                                    </w:rPr>
+                                    <m:t>D</m:t>
+                                  </m:r>
+                                </m:e>
+                                <m:sup>
+                                  <m:r>
+                                    <w:rPr>
+                                      <w:rFonts w:ascii="Cambria Math" w:eastAsiaTheme="minorEastAsia" w:hAnsi="Cambria Math"/>
+                                      <w:lang w:val="en-GB"/>
+                                    </w:rPr>
+                                    <m:t>opt</m:t>
+                                  </m:r>
+                                </m:sup>
+                              </m:sSup>
+                            </m:e>
+                            <m:sub>
+                              <m:r>
+                                <w:rPr>
+                                  <w:rFonts w:ascii="Cambria Math" w:eastAsiaTheme="minorEastAsia" w:hAnsi="Cambria Math"/>
+                                  <w:lang w:val="en-GB"/>
+                                </w:rPr>
+                                <m:t>i-1</m:t>
+                              </m:r>
+                            </m:sub>
+                          </m:sSub>
+                        </m:sub>
+                        <m:sup>
+                          <m:sSub>
+                            <m:sSubPr>
+                              <m:ctrlPr>
+                                <w:rPr>
+                                  <w:rFonts w:ascii="Cambria Math" w:eastAsiaTheme="minorEastAsia" w:hAnsi="Cambria Math"/>
+                                  <w:i/>
+                                  <w:lang w:val="en-GB"/>
+                                </w:rPr>
+                              </m:ctrlPr>
+                            </m:sSubPr>
+                            <m:e>
+                              <m:sSup>
+                                <m:sSupPr>
+                                  <m:ctrlPr>
+                                    <w:rPr>
+                                      <w:rFonts w:ascii="Cambria Math" w:eastAsiaTheme="minorEastAsia" w:hAnsi="Cambria Math"/>
+                                      <w:i/>
+                                      <w:lang w:val="en-GB"/>
+                                    </w:rPr>
+                                  </m:ctrlPr>
+                                </m:sSupPr>
+                                <m:e>
+                                  <m:r>
+                                    <w:rPr>
+                                      <w:rFonts w:ascii="Cambria Math" w:eastAsiaTheme="minorEastAsia" w:hAnsi="Cambria Math"/>
+                                      <w:lang w:val="en-GB"/>
+                                    </w:rPr>
+                                    <m:t>D</m:t>
+                                  </m:r>
+                                </m:e>
+                                <m:sup>
+                                  <m:r>
+                                    <w:rPr>
+                                      <w:rFonts w:ascii="Cambria Math" w:eastAsiaTheme="minorEastAsia" w:hAnsi="Cambria Math"/>
+                                      <w:lang w:val="en-GB"/>
+                                    </w:rPr>
+                                    <m:t>opt</m:t>
+                                  </m:r>
+                                </m:sup>
+                              </m:sSup>
+                            </m:e>
+                            <m:sub>
+                              <m:r>
+                                <w:rPr>
+                                  <w:rFonts w:ascii="Cambria Math" w:eastAsiaTheme="minorEastAsia" w:hAnsi="Cambria Math"/>
+                                  <w:lang w:val="en-GB"/>
+                                </w:rPr>
+                                <m:t>i</m:t>
+                              </m:r>
+                            </m:sub>
+                          </m:sSub>
+                        </m:sup>
+                        <m:e>
+                          <m:sSub>
+                            <m:sSubPr>
+                              <m:ctrlPr>
+                                <w:rPr>
+                                  <w:rFonts w:ascii="Cambria Math" w:eastAsiaTheme="minorEastAsia" w:hAnsi="Cambria Math"/>
+                                  <w:i/>
+                                  <w:lang w:val="en-GB"/>
+                                </w:rPr>
+                              </m:ctrlPr>
+                            </m:sSubPr>
+                            <m:e>
+                              <m:r>
+                                <w:rPr>
+                                  <w:rFonts w:ascii="Cambria Math" w:eastAsiaTheme="minorEastAsia" w:hAnsi="Cambria Math"/>
+                                  <w:lang w:val="en-GB"/>
+                                </w:rPr>
+                                <m:t>xP</m:t>
+                              </m:r>
+                            </m:e>
+                            <m:sub>
+                              <m:r>
+                                <w:rPr>
+                                  <w:rFonts w:ascii="Cambria Math" w:eastAsiaTheme="minorEastAsia" w:hAnsi="Cambria Math"/>
+                                  <w:lang w:val="en-GB"/>
+                                </w:rPr>
+                                <m:t>X</m:t>
+                              </m:r>
+                            </m:sub>
+                          </m:sSub>
+                          <m:d>
+                            <m:dPr>
+                              <m:ctrlPr>
+                                <w:rPr>
+                                  <w:rFonts w:ascii="Cambria Math" w:eastAsiaTheme="minorEastAsia" w:hAnsi="Cambria Math"/>
+                                  <w:i/>
+                                  <w:lang w:val="en-GB"/>
+                                </w:rPr>
+                              </m:ctrlPr>
+                            </m:dPr>
+                            <m:e>
+                              <m:r>
+                                <w:rPr>
+                                  <w:rFonts w:ascii="Cambria Math" w:eastAsiaTheme="minorEastAsia" w:hAnsi="Cambria Math"/>
+                                  <w:lang w:val="en-GB"/>
+                                </w:rPr>
+                                <m:t>x</m:t>
+                              </m:r>
+                            </m:e>
+                          </m:d>
+                          <m:r>
+                            <w:rPr>
+                              <w:rFonts w:ascii="Cambria Math" w:eastAsiaTheme="minorEastAsia" w:hAnsi="Cambria Math"/>
+                              <w:lang w:val="en-GB"/>
+                            </w:rPr>
+                            <m:t>dx)</m:t>
+                          </m:r>
+                          <m:r>
+                            <w:rPr>
+                              <w:rFonts w:ascii="Cambria Math" w:eastAsiaTheme="minorEastAsia" w:hAnsi="Cambria Math"/>
+                              <w:lang w:val="en-GB"/>
+                            </w:rPr>
+                            <m:t>)</m:t>
+                          </m:r>
+                        </m:e>
+                      </m:nary>
+                    </m:e>
+                  </m:nary>
+                </m:num>
+                <m:den>
+                  <m:r>
+                    <w:rPr>
+                      <w:rFonts w:ascii="Cambria Math" w:eastAsiaTheme="minorEastAsia" w:hAnsi="Cambria Math"/>
+                    </w:rPr>
+                    <m:t>1</m:t>
+                  </m:r>
+                </m:den>
+              </m:f>
+            </m:e>
+            <m:sup>
+              <m:r>
+                <w:rPr>
+                  <w:rFonts w:ascii="Cambria Math" w:eastAsiaTheme="minorEastAsia" w:hAnsi="Cambria Math"/>
+                </w:rPr>
+                <m:t>2</m:t>
+              </m:r>
+            </m:sup>
+          </m:sSup>
+          <m:r>
+            <w:rPr>
+              <w:rFonts w:ascii="Cambria Math" w:eastAsiaTheme="minorEastAsia" w:hAnsi="Cambria Math"/>
+              <w:lang w:val="en-GB"/>
+            </w:rPr>
+            <m:t>+</m:t>
+          </m:r>
+          <m:sSup>
+            <m:sSupPr>
+              <m:ctrlPr>
+                <w:rPr>
+                  <w:rFonts w:ascii="Cambria Math" w:eastAsiaTheme="minorEastAsia" w:hAnsi="Cambria Math"/>
+                  <w:i/>
+                  <w:lang w:val="en-GB"/>
+                </w:rPr>
+              </m:ctrlPr>
+            </m:sSupPr>
+            <m:e>
+              <m:r>
+                <w:rPr>
+                  <w:rFonts w:ascii="Cambria Math" w:eastAsiaTheme="minorEastAsia" w:hAnsi="Cambria Math"/>
+                  <w:lang w:val="en-GB"/>
+                </w:rPr>
+                <m:t>E(Y)</m:t>
+              </m:r>
+            </m:e>
+            <m:sup>
+              <m:r>
+                <w:rPr>
+                  <w:rFonts w:ascii="Cambria Math" w:eastAsiaTheme="minorEastAsia" w:hAnsi="Cambria Math"/>
+                  <w:lang w:val="en-GB"/>
+                </w:rPr>
+                <m:t>2</m:t>
+              </m:r>
+            </m:sup>
+          </m:sSup>
+          <m:r>
+            <w:rPr>
+              <w:rFonts w:ascii="Cambria Math" w:eastAsiaTheme="minorEastAsia" w:hAnsi="Cambria Math"/>
+              <w:lang w:val="en-GB"/>
+            </w:rPr>
+            <m:t>-</m:t>
+          </m:r>
+          <m:nary>
+            <m:naryPr>
+              <m:chr m:val="∑"/>
+              <m:limLoc m:val="undOvr"/>
+              <m:ctrlPr>
+                <w:rPr>
+                  <w:rFonts w:ascii="Cambria Math" w:eastAsiaTheme="minorEastAsia" w:hAnsi="Cambria Math"/>
+                  <w:i/>
+                  <w:lang w:val="en-GB"/>
+                </w:rPr>
+              </m:ctrlPr>
+            </m:naryPr>
+            <m:sub>
+              <m:r>
+                <w:rPr>
+                  <w:rFonts w:ascii="Cambria Math" w:eastAsiaTheme="minorEastAsia" w:hAnsi="Cambria Math"/>
+                  <w:lang w:val="en-GB"/>
+                </w:rPr>
+                <m:t>i=1</m:t>
+              </m:r>
+            </m:sub>
+            <m:sup>
+              <m:r>
+                <w:rPr>
+                  <w:rFonts w:ascii="Cambria Math" w:eastAsiaTheme="minorEastAsia" w:hAnsi="Cambria Math"/>
+                  <w:lang w:val="en-GB"/>
+                </w:rPr>
+                <m:t>k</m:t>
+              </m:r>
+            </m:sup>
+            <m:e>
+              <m:r>
+                <w:rPr>
+                  <w:rFonts w:ascii="Cambria Math" w:eastAsiaTheme="minorEastAsia" w:hAnsi="Cambria Math"/>
+                  <w:lang w:val="en-GB"/>
+                </w:rPr>
+                <m:t>(</m:t>
+              </m:r>
+              <m:nary>
+                <m:naryPr>
+                  <m:limLoc m:val="subSup"/>
+                  <m:ctrlPr>
+                    <w:rPr>
+                      <w:rFonts w:ascii="Cambria Math" w:eastAsiaTheme="minorEastAsia" w:hAnsi="Cambria Math"/>
+                      <w:i/>
+                      <w:lang w:val="en-GB"/>
+                    </w:rPr>
+                  </m:ctrlPr>
+                </m:naryPr>
+                <m:sub>
+                  <m:sSub>
+                    <m:sSubPr>
+                      <m:ctrlPr>
+                        <w:rPr>
+                          <w:rFonts w:ascii="Cambria Math" w:eastAsiaTheme="minorEastAsia" w:hAnsi="Cambria Math"/>
+                          <w:i/>
+                          <w:lang w:val="en-GB"/>
+                        </w:rPr>
+                      </m:ctrlPr>
+                    </m:sSubPr>
+                    <m:e>
+                      <m:sSup>
+                        <m:sSupPr>
+                          <m:ctrlPr>
+                            <w:rPr>
+                              <w:rFonts w:ascii="Cambria Math" w:eastAsiaTheme="minorEastAsia" w:hAnsi="Cambria Math"/>
+                              <w:i/>
+                              <w:lang w:val="en-GB"/>
+                            </w:rPr>
+                          </m:ctrlPr>
+                        </m:sSupPr>
+                        <m:e>
+                          <m:r>
+                            <w:rPr>
+                              <w:rFonts w:ascii="Cambria Math" w:eastAsiaTheme="minorEastAsia" w:hAnsi="Cambria Math"/>
+                              <w:lang w:val="en-GB"/>
+                            </w:rPr>
+                            <m:t>D</m:t>
+                          </m:r>
+                        </m:e>
+                        <m:sup>
+                          <m:r>
+                            <w:rPr>
+                              <w:rFonts w:ascii="Cambria Math" w:eastAsiaTheme="minorEastAsia" w:hAnsi="Cambria Math"/>
+                              <w:lang w:val="en-GB"/>
+                            </w:rPr>
+                            <m:t>opt</m:t>
+                          </m:r>
+                        </m:sup>
+                      </m:sSup>
+                    </m:e>
+                    <m:sub>
+                      <m:r>
+                        <w:rPr>
+                          <w:rFonts w:ascii="Cambria Math" w:eastAsiaTheme="minorEastAsia" w:hAnsi="Cambria Math"/>
+                          <w:lang w:val="en-GB"/>
+                        </w:rPr>
+                        <m:t>i-1</m:t>
+                      </m:r>
+                    </m:sub>
+                  </m:sSub>
+                </m:sub>
+                <m:sup>
+                  <m:sSub>
+                    <m:sSubPr>
+                      <m:ctrlPr>
+                        <w:rPr>
+                          <w:rFonts w:ascii="Cambria Math" w:eastAsiaTheme="minorEastAsia" w:hAnsi="Cambria Math"/>
+                          <w:i/>
+                          <w:lang w:val="en-GB"/>
+                        </w:rPr>
+                      </m:ctrlPr>
+                    </m:sSubPr>
+                    <m:e>
+                      <m:sSup>
+                        <m:sSupPr>
+                          <m:ctrlPr>
+                            <w:rPr>
+                              <w:rFonts w:ascii="Cambria Math" w:eastAsiaTheme="minorEastAsia" w:hAnsi="Cambria Math"/>
+                              <w:i/>
+                              <w:lang w:val="en-GB"/>
+                            </w:rPr>
+                          </m:ctrlPr>
+                        </m:sSupPr>
+                        <m:e>
+                          <m:r>
+                            <w:rPr>
+                              <w:rFonts w:ascii="Cambria Math" w:eastAsiaTheme="minorEastAsia" w:hAnsi="Cambria Math"/>
+                              <w:lang w:val="en-GB"/>
+                            </w:rPr>
+                            <m:t>D</m:t>
+                          </m:r>
+                        </m:e>
+                        <m:sup>
+                          <m:r>
+                            <w:rPr>
+                              <w:rFonts w:ascii="Cambria Math" w:eastAsiaTheme="minorEastAsia" w:hAnsi="Cambria Math"/>
+                              <w:lang w:val="en-GB"/>
+                            </w:rPr>
+                            <m:t>opt</m:t>
+                          </m:r>
+                        </m:sup>
+                      </m:sSup>
+                    </m:e>
+                    <m:sub>
+                      <m:r>
+                        <w:rPr>
+                          <w:rFonts w:ascii="Cambria Math" w:eastAsiaTheme="minorEastAsia" w:hAnsi="Cambria Math"/>
+                          <w:lang w:val="en-GB"/>
+                        </w:rPr>
+                        <m:t>i</m:t>
+                      </m:r>
+                    </m:sub>
+                  </m:sSub>
+                </m:sup>
+                <m:e>
+                  <m:sSub>
+                    <m:sSubPr>
+                      <m:ctrlPr>
+                        <w:rPr>
+                          <w:rFonts w:ascii="Cambria Math" w:eastAsiaTheme="minorEastAsia" w:hAnsi="Cambria Math"/>
+                          <w:i/>
+                          <w:lang w:val="en-GB"/>
+                        </w:rPr>
+                      </m:ctrlPr>
+                    </m:sSubPr>
+                    <m:e>
+                      <m:r>
+                        <w:rPr>
+                          <w:rFonts w:ascii="Cambria Math" w:eastAsiaTheme="minorEastAsia" w:hAnsi="Cambria Math"/>
+                          <w:lang w:val="en-GB"/>
+                        </w:rPr>
+                        <m:t>x</m:t>
+                      </m:r>
+                      <m:sSubSup>
+                        <m:sSubSupPr>
+                          <m:ctrlPr>
+                            <w:rPr>
+                              <w:rFonts w:ascii="Cambria Math" w:eastAsiaTheme="minorEastAsia" w:hAnsi="Cambria Math"/>
+                              <w:i/>
+                              <w:lang w:val="en-GB"/>
+                            </w:rPr>
+                          </m:ctrlPr>
+                        </m:sSubSupPr>
+                        <m:e>
+                          <m:r>
+                            <w:rPr>
+                              <w:rFonts w:ascii="Cambria Math" w:eastAsiaTheme="minorEastAsia" w:hAnsi="Cambria Math"/>
+                              <w:lang w:val="en-GB"/>
+                            </w:rPr>
+                            <m:t>r</m:t>
+                          </m:r>
+                        </m:e>
+                        <m:sub>
+                          <m:r>
+                            <w:rPr>
+                              <w:rFonts w:ascii="Cambria Math" w:eastAsiaTheme="minorEastAsia" w:hAnsi="Cambria Math"/>
+                              <w:lang w:val="en-GB"/>
+                            </w:rPr>
+                            <m:t>i</m:t>
+                          </m:r>
+                        </m:sub>
+                        <m:sup>
+                          <m:r>
+                            <w:rPr>
+                              <w:rFonts w:ascii="Cambria Math" w:eastAsiaTheme="minorEastAsia" w:hAnsi="Cambria Math"/>
+                              <w:lang w:val="en-GB"/>
+                            </w:rPr>
+                            <m:t>opt</m:t>
+                          </m:r>
+                        </m:sup>
+                      </m:sSubSup>
+                      <m:r>
+                        <w:rPr>
+                          <w:rFonts w:ascii="Cambria Math" w:eastAsiaTheme="minorEastAsia" w:hAnsi="Cambria Math"/>
+                          <w:lang w:val="en-GB"/>
+                        </w:rPr>
+                        <m:t>P</m:t>
+                      </m:r>
+                    </m:e>
+                    <m:sub>
+                      <m:r>
+                        <w:rPr>
+                          <w:rFonts w:ascii="Cambria Math" w:eastAsiaTheme="minorEastAsia" w:hAnsi="Cambria Math"/>
+                          <w:lang w:val="en-GB"/>
+                        </w:rPr>
+                        <m:t>X</m:t>
+                      </m:r>
+                    </m:sub>
+                  </m:sSub>
+                  <m:d>
+                    <m:dPr>
+                      <m:ctrlPr>
+                        <w:rPr>
+                          <w:rFonts w:ascii="Cambria Math" w:eastAsiaTheme="minorEastAsia" w:hAnsi="Cambria Math"/>
+                          <w:i/>
+                          <w:lang w:val="en-GB"/>
+                        </w:rPr>
+                      </m:ctrlPr>
+                    </m:dPr>
+                    <m:e>
+                      <m:r>
+                        <w:rPr>
+                          <w:rFonts w:ascii="Cambria Math" w:eastAsiaTheme="minorEastAsia" w:hAnsi="Cambria Math"/>
+                          <w:lang w:val="en-GB"/>
+                        </w:rPr>
+                        <m:t>x</m:t>
+                      </m:r>
+                    </m:e>
+                  </m:d>
+                  <m:r>
+                    <w:rPr>
+                      <w:rFonts w:ascii="Cambria Math" w:eastAsiaTheme="minorEastAsia" w:hAnsi="Cambria Math"/>
+                      <w:lang w:val="en-GB"/>
+                    </w:rPr>
+                    <m:t xml:space="preserve">dx) </m:t>
+                  </m:r>
+                </m:e>
+              </m:nary>
+            </m:e>
+          </m:nary>
+        </m:oMath>
+      </m:oMathPara>
+    </w:p>
+    <w:p>
+      <w:pPr>
+        <w:pStyle w:val="ListParagraph"/>
+        <w:ind w:left="1080"/>
+        <w:rPr>
+          <w:rFonts w:eastAsiaTheme="minorEastAsia" w:hint="cs"/>
+          <w:rtl/>
+          <w:lang w:val="en-GB"/>
+        </w:rPr>
+      </w:pPr>
+    </w:p>
+    <w:p>
+      <w:pPr>
+        <w:pStyle w:val="ListParagraph"/>
+        <w:ind w:left="1080"/>
+        <w:rPr>
+          <w:rFonts w:eastAsiaTheme="minorEastAsia"/>
+          <w:rtl/>
+          <w:lang w:val="en-GB"/>
+        </w:rPr>
+      </w:pPr>
+      <m:oMathPara>
+        <m:oMath>
+          <m:r>
+            <m:rPr>
+              <m:sty m:val="p"/>
+            </m:rPr>
+            <w:rPr>
+              <w:rFonts w:ascii="Cambria Math" w:eastAsiaTheme="minorEastAsia" w:hAnsi="Cambria Math"/>
+              <w:lang w:val="en-GB"/>
+            </w:rPr>
+            <m:t>=</m:t>
+          </m:r>
+          <m:r>
+            <w:rPr>
+              <w:rFonts w:ascii="Cambria Math" w:eastAsiaTheme="minorEastAsia" w:hAnsi="Cambria Math"/>
+              <w:lang w:val="en-GB"/>
+            </w:rPr>
+            <m:t>E</m:t>
+          </m:r>
+          <m:d>
+            <m:dPr>
+              <m:ctrlPr>
+                <w:rPr>
+                  <w:rFonts w:ascii="Cambria Math" w:eastAsiaTheme="minorEastAsia" w:hAnsi="Cambria Math"/>
+                  <w:i/>
+                  <w:lang w:val="en-GB"/>
+                </w:rPr>
+              </m:ctrlPr>
+            </m:dPr>
+            <m:e>
+              <m:sSup>
+                <m:sSupPr>
+                  <m:ctrlPr>
+                    <w:rPr>
+                      <w:rFonts w:ascii="Cambria Math" w:eastAsiaTheme="minorEastAsia" w:hAnsi="Cambria Math"/>
+                      <w:i/>
+                      <w:lang w:val="en-GB"/>
+                    </w:rPr>
+                  </m:ctrlPr>
+                </m:sSupPr>
+                <m:e>
+                  <m:r>
+                    <w:rPr>
+                      <w:rFonts w:ascii="Cambria Math" w:eastAsiaTheme="minorEastAsia" w:hAnsi="Cambria Math"/>
+                      <w:lang w:val="en-GB"/>
+                    </w:rPr>
+                    <m:t>X</m:t>
+                  </m:r>
+                </m:e>
+                <m:sup>
+                  <m:r>
+                    <w:rPr>
+                      <w:rFonts w:ascii="Cambria Math" w:eastAsiaTheme="minorEastAsia" w:hAnsi="Cambria Math"/>
+                      <w:lang w:val="en-GB"/>
+                    </w:rPr>
+                    <m:t>2</m:t>
+                  </m:r>
+                </m:sup>
+              </m:sSup>
+            </m:e>
+          </m:d>
+          <m:r>
+            <w:rPr>
+              <w:rFonts w:ascii="Cambria Math" w:eastAsiaTheme="minorEastAsia" w:hAnsi="Cambria Math"/>
+              <w:lang w:val="en-GB"/>
+            </w:rPr>
+            <m:t>-</m:t>
+          </m:r>
+          <m:sSup>
+            <m:sSupPr>
+              <m:ctrlPr>
+                <w:rPr>
+                  <w:rFonts w:ascii="Cambria Math" w:eastAsiaTheme="minorEastAsia" w:hAnsi="Cambria Math"/>
+                  <w:i/>
+                  <w:lang w:val="en-GB"/>
+                </w:rPr>
+              </m:ctrlPr>
+            </m:sSupPr>
+            <m:e>
+              <m:r>
+                <w:rPr>
+                  <w:rFonts w:ascii="Cambria Math" w:eastAsiaTheme="minorEastAsia" w:hAnsi="Cambria Math"/>
+                  <w:lang w:val="en-GB"/>
+                </w:rPr>
+                <m:t>E</m:t>
+              </m:r>
+              <m:d>
+                <m:dPr>
+                  <m:ctrlPr>
+                    <w:rPr>
+                      <w:rFonts w:ascii="Cambria Math" w:eastAsiaTheme="minorEastAsia" w:hAnsi="Cambria Math"/>
+                      <w:i/>
+                      <w:lang w:val="en-GB"/>
+                    </w:rPr>
+                  </m:ctrlPr>
+                </m:dPr>
+                <m:e>
+                  <m:r>
+                    <w:rPr>
+                      <w:rFonts w:ascii="Cambria Math" w:eastAsiaTheme="minorEastAsia" w:hAnsi="Cambria Math"/>
+                      <w:lang w:val="en-GB"/>
+                    </w:rPr>
+                    <m:t>X</m:t>
+                  </m:r>
+                </m:e>
+              </m:d>
+            </m:e>
+            <m:sup>
+              <m:r>
+                <w:rPr>
+                  <w:rFonts w:ascii="Cambria Math" w:eastAsiaTheme="minorEastAsia" w:hAnsi="Cambria Math"/>
+                  <w:lang w:val="en-GB"/>
+                </w:rPr>
+                <m:t>2</m:t>
+              </m:r>
+            </m:sup>
+          </m:sSup>
+          <m:r>
+            <w:rPr>
+              <w:rFonts w:ascii="Cambria Math" w:eastAsiaTheme="minorEastAsia" w:hAnsi="Cambria Math"/>
+              <w:lang w:val="en-GB"/>
+            </w:rPr>
+            <m:t>+</m:t>
+          </m:r>
+          <m:sSup>
+            <m:sSupPr>
+              <m:ctrlPr>
+                <w:rPr>
+                  <w:rFonts w:ascii="Cambria Math" w:eastAsiaTheme="minorEastAsia" w:hAnsi="Cambria Math"/>
+                  <w:i/>
+                  <w:lang w:val="en-GB"/>
+                </w:rPr>
+              </m:ctrlPr>
+            </m:sSupPr>
+            <m:e>
+              <m:r>
+                <w:rPr>
+                  <w:rFonts w:ascii="Cambria Math" w:eastAsiaTheme="minorEastAsia" w:hAnsi="Cambria Math"/>
+                  <w:lang w:val="en-GB"/>
+                </w:rPr>
+                <m:t>E(Y)</m:t>
+              </m:r>
+            </m:e>
+            <m:sup>
+              <m:r>
+                <w:rPr>
+                  <w:rFonts w:ascii="Cambria Math" w:eastAsiaTheme="minorEastAsia" w:hAnsi="Cambria Math"/>
+                  <w:lang w:val="en-GB"/>
+                </w:rPr>
+                <m:t>2</m:t>
+              </m:r>
+            </m:sup>
+          </m:sSup>
+          <m:r>
+            <w:rPr>
+              <w:rFonts w:ascii="Cambria Math" w:eastAsiaTheme="minorEastAsia" w:hAnsi="Cambria Math"/>
+              <w:lang w:val="en-GB"/>
+            </w:rPr>
+            <m:t>-</m:t>
+          </m:r>
+          <m:nary>
+            <m:naryPr>
+              <m:chr m:val="∑"/>
+              <m:limLoc m:val="undOvr"/>
+              <m:ctrlPr>
+                <w:rPr>
+                  <w:rFonts w:ascii="Cambria Math" w:eastAsiaTheme="minorEastAsia" w:hAnsi="Cambria Math"/>
+                  <w:i/>
+                  <w:lang w:val="en-GB"/>
+                </w:rPr>
+              </m:ctrlPr>
+            </m:naryPr>
+            <m:sub>
+              <m:r>
+                <w:rPr>
+                  <w:rFonts w:ascii="Cambria Math" w:eastAsiaTheme="minorEastAsia" w:hAnsi="Cambria Math"/>
+                  <w:lang w:val="en-GB"/>
+                </w:rPr>
+                <m:t>i=1</m:t>
+              </m:r>
+            </m:sub>
+            <m:sup>
+              <m:r>
+                <w:rPr>
+                  <w:rFonts w:ascii="Cambria Math" w:eastAsiaTheme="minorEastAsia" w:hAnsi="Cambria Math"/>
+                  <w:lang w:val="en-GB"/>
+                </w:rPr>
+                <m:t>k</m:t>
+              </m:r>
+            </m:sup>
+            <m:e>
+              <m:r>
+                <w:rPr>
+                  <w:rFonts w:ascii="Cambria Math" w:eastAsiaTheme="minorEastAsia" w:hAnsi="Cambria Math"/>
+                  <w:lang w:val="en-GB"/>
+                </w:rPr>
+                <m:t>(</m:t>
+              </m:r>
+              <m:nary>
+                <m:naryPr>
+                  <m:limLoc m:val="subSup"/>
+                  <m:ctrlPr>
+                    <w:rPr>
+                      <w:rFonts w:ascii="Cambria Math" w:eastAsiaTheme="minorEastAsia" w:hAnsi="Cambria Math"/>
+                      <w:i/>
+                      <w:lang w:val="en-GB"/>
+                    </w:rPr>
+                  </m:ctrlPr>
+                </m:naryPr>
+                <m:sub>
+                  <m:sSub>
+                    <m:sSubPr>
+                      <m:ctrlPr>
+                        <w:rPr>
+                          <w:rFonts w:ascii="Cambria Math" w:eastAsiaTheme="minorEastAsia" w:hAnsi="Cambria Math"/>
+                          <w:i/>
+                          <w:lang w:val="en-GB"/>
+                        </w:rPr>
+                      </m:ctrlPr>
+                    </m:sSubPr>
+                    <m:e>
+                      <m:sSup>
+                        <m:sSupPr>
+                          <m:ctrlPr>
+                            <w:rPr>
+                              <w:rFonts w:ascii="Cambria Math" w:eastAsiaTheme="minorEastAsia" w:hAnsi="Cambria Math"/>
+                              <w:i/>
+                              <w:lang w:val="en-GB"/>
+                            </w:rPr>
+                          </m:ctrlPr>
+                        </m:sSupPr>
+                        <m:e>
+                          <m:r>
+                            <w:rPr>
+                              <w:rFonts w:ascii="Cambria Math" w:eastAsiaTheme="minorEastAsia" w:hAnsi="Cambria Math"/>
+                              <w:lang w:val="en-GB"/>
+                            </w:rPr>
+                            <m:t>D</m:t>
+                          </m:r>
+                        </m:e>
+                        <m:sup>
+                          <m:r>
+                            <w:rPr>
+                              <w:rFonts w:ascii="Cambria Math" w:eastAsiaTheme="minorEastAsia" w:hAnsi="Cambria Math"/>
+                              <w:lang w:val="en-GB"/>
+                            </w:rPr>
+                            <m:t>opt</m:t>
+                          </m:r>
+                        </m:sup>
+                      </m:sSup>
+                    </m:e>
+                    <m:sub>
+                      <m:r>
+                        <w:rPr>
+                          <w:rFonts w:ascii="Cambria Math" w:eastAsiaTheme="minorEastAsia" w:hAnsi="Cambria Math"/>
+                          <w:lang w:val="en-GB"/>
+                        </w:rPr>
+                        <m:t>i-1</m:t>
+                      </m:r>
+                    </m:sub>
+                  </m:sSub>
+                </m:sub>
+                <m:sup>
+                  <m:sSub>
+                    <m:sSubPr>
+                      <m:ctrlPr>
+                        <w:rPr>
+                          <w:rFonts w:ascii="Cambria Math" w:eastAsiaTheme="minorEastAsia" w:hAnsi="Cambria Math"/>
+                          <w:i/>
+                          <w:lang w:val="en-GB"/>
+                        </w:rPr>
+                      </m:ctrlPr>
+                    </m:sSubPr>
+                    <m:e>
+                      <m:sSup>
+                        <m:sSupPr>
+                          <m:ctrlPr>
+                            <w:rPr>
+                              <w:rFonts w:ascii="Cambria Math" w:eastAsiaTheme="minorEastAsia" w:hAnsi="Cambria Math"/>
+                              <w:i/>
+                              <w:lang w:val="en-GB"/>
+                            </w:rPr>
+                          </m:ctrlPr>
+                        </m:sSupPr>
+                        <m:e>
+                          <m:r>
+                            <w:rPr>
+                              <w:rFonts w:ascii="Cambria Math" w:eastAsiaTheme="minorEastAsia" w:hAnsi="Cambria Math"/>
+                              <w:lang w:val="en-GB"/>
+                            </w:rPr>
+                            <m:t>D</m:t>
+                          </m:r>
+                        </m:e>
+                        <m:sup>
+                          <m:r>
+                            <w:rPr>
+                              <w:rFonts w:ascii="Cambria Math" w:eastAsiaTheme="minorEastAsia" w:hAnsi="Cambria Math"/>
+                              <w:lang w:val="en-GB"/>
+                            </w:rPr>
+                            <m:t>opt</m:t>
+                          </m:r>
+                        </m:sup>
+                      </m:sSup>
+                    </m:e>
+                    <m:sub>
+                      <m:r>
+                        <w:rPr>
+                          <w:rFonts w:ascii="Cambria Math" w:eastAsiaTheme="minorEastAsia" w:hAnsi="Cambria Math"/>
+                          <w:lang w:val="en-GB"/>
+                        </w:rPr>
+                        <m:t>i</m:t>
+                      </m:r>
+                    </m:sub>
+                  </m:sSub>
+                </m:sup>
+                <m:e>
+                  <m:sSub>
+                    <m:sSubPr>
+                      <m:ctrlPr>
+                        <w:rPr>
+                          <w:rFonts w:ascii="Cambria Math" w:eastAsiaTheme="minorEastAsia" w:hAnsi="Cambria Math"/>
+                          <w:i/>
+                          <w:lang w:val="en-GB"/>
+                        </w:rPr>
+                      </m:ctrlPr>
+                    </m:sSubPr>
+                    <m:e>
+                      <m:r>
+                        <w:rPr>
+                          <w:rFonts w:ascii="Cambria Math" w:eastAsiaTheme="minorEastAsia" w:hAnsi="Cambria Math"/>
+                          <w:lang w:val="en-GB"/>
+                        </w:rPr>
+                        <m:t>x</m:t>
+                      </m:r>
+                      <m:sSubSup>
+                        <m:sSubSupPr>
+                          <m:ctrlPr>
+                            <w:rPr>
+                              <w:rFonts w:ascii="Cambria Math" w:eastAsiaTheme="minorEastAsia" w:hAnsi="Cambria Math"/>
+                              <w:i/>
+                              <w:lang w:val="en-GB"/>
+                            </w:rPr>
+                          </m:ctrlPr>
+                        </m:sSubSupPr>
+                        <m:e>
+                          <m:r>
+                            <w:rPr>
+                              <w:rFonts w:ascii="Cambria Math" w:eastAsiaTheme="minorEastAsia" w:hAnsi="Cambria Math"/>
+                              <w:lang w:val="en-GB"/>
+                            </w:rPr>
+                            <m:t>r</m:t>
+                          </m:r>
+                        </m:e>
+                        <m:sub>
+                          <m:r>
+                            <w:rPr>
+                              <w:rFonts w:ascii="Cambria Math" w:eastAsiaTheme="minorEastAsia" w:hAnsi="Cambria Math"/>
+                              <w:lang w:val="en-GB"/>
+                            </w:rPr>
+                            <m:t>i</m:t>
+                          </m:r>
+                        </m:sub>
+                        <m:sup>
+                          <m:r>
+                            <w:rPr>
+                              <w:rFonts w:ascii="Cambria Math" w:eastAsiaTheme="minorEastAsia" w:hAnsi="Cambria Math"/>
+                              <w:lang w:val="en-GB"/>
+                            </w:rPr>
+                            <m:t>opt</m:t>
+                          </m:r>
+                        </m:sup>
+                      </m:sSubSup>
+                      <m:r>
+                        <w:rPr>
+                          <w:rFonts w:ascii="Cambria Math" w:eastAsiaTheme="minorEastAsia" w:hAnsi="Cambria Math"/>
+                          <w:lang w:val="en-GB"/>
+                        </w:rPr>
+                        <m:t>P</m:t>
+                      </m:r>
+                    </m:e>
+                    <m:sub>
+                      <m:r>
+                        <w:rPr>
+                          <w:rFonts w:ascii="Cambria Math" w:eastAsiaTheme="minorEastAsia" w:hAnsi="Cambria Math"/>
+                          <w:lang w:val="en-GB"/>
+                        </w:rPr>
+                        <m:t>X</m:t>
+                      </m:r>
+                    </m:sub>
+                  </m:sSub>
+                  <m:d>
+                    <m:dPr>
+                      <m:ctrlPr>
+                        <w:rPr>
+                          <w:rFonts w:ascii="Cambria Math" w:eastAsiaTheme="minorEastAsia" w:hAnsi="Cambria Math"/>
+                          <w:i/>
+                          <w:lang w:val="en-GB"/>
+                        </w:rPr>
+                      </m:ctrlPr>
+                    </m:dPr>
+                    <m:e>
+                      <m:r>
+                        <w:rPr>
+                          <w:rFonts w:ascii="Cambria Math" w:eastAsiaTheme="minorEastAsia" w:hAnsi="Cambria Math"/>
+                          <w:lang w:val="en-GB"/>
+                        </w:rPr>
+                        <m:t>x</m:t>
+                      </m:r>
+                    </m:e>
+                  </m:d>
+                  <m:r>
+                    <w:rPr>
+                      <w:rFonts w:ascii="Cambria Math" w:eastAsiaTheme="minorEastAsia" w:hAnsi="Cambria Math"/>
+                      <w:lang w:val="en-GB"/>
+                    </w:rPr>
+                    <m:t>dx</m:t>
+                  </m:r>
+                  <m:r>
+                    <w:rPr>
+                      <w:rFonts w:ascii="Cambria Math" w:eastAsiaTheme="minorEastAsia" w:hAnsi="Cambria Math"/>
+                      <w:lang w:val="en-GB"/>
+                    </w:rPr>
+                    <m:t>*</m:t>
+                  </m:r>
+                  <m:f>
+                    <m:fPr>
+                      <m:ctrlPr>
+                        <w:rPr>
+                          <w:rFonts w:ascii="Cambria Math" w:eastAsiaTheme="minorEastAsia" w:hAnsi="Cambria Math"/>
+                          <w:i/>
+                          <w:lang w:val="en-GB"/>
+                        </w:rPr>
+                      </m:ctrlPr>
+                    </m:fPr>
+                    <m:num>
+                      <m:r>
+                        <w:rPr>
+                          <w:rFonts w:ascii="Cambria Math" w:eastAsiaTheme="minorEastAsia" w:hAnsi="Cambria Math"/>
+                          <w:lang w:val="en-GB"/>
+                        </w:rPr>
+                        <m:t>(</m:t>
+                      </m:r>
+                      <m:nary>
+                        <m:naryPr>
+                          <m:limLoc m:val="subSup"/>
+                          <m:ctrlPr>
+                            <w:rPr>
+                              <w:rFonts w:ascii="Cambria Math" w:eastAsiaTheme="minorEastAsia" w:hAnsi="Cambria Math"/>
+                              <w:i/>
+                              <w:lang w:val="en-GB"/>
+                            </w:rPr>
+                          </m:ctrlPr>
+                        </m:naryPr>
+                        <m:sub>
+                          <m:sSub>
+                            <m:sSubPr>
+                              <m:ctrlPr>
+                                <w:rPr>
+                                  <w:rFonts w:ascii="Cambria Math" w:eastAsiaTheme="minorEastAsia" w:hAnsi="Cambria Math"/>
+                                  <w:i/>
+                                  <w:lang w:val="en-GB"/>
+                                </w:rPr>
+                              </m:ctrlPr>
+                            </m:sSubPr>
+                            <m:e>
+                              <m:sSup>
+                                <m:sSupPr>
+                                  <m:ctrlPr>
+                                    <w:rPr>
+                                      <w:rFonts w:ascii="Cambria Math" w:eastAsiaTheme="minorEastAsia" w:hAnsi="Cambria Math"/>
+                                      <w:i/>
+                                      <w:lang w:val="en-GB"/>
+                                    </w:rPr>
+                                  </m:ctrlPr>
+                                </m:sSupPr>
+                                <m:e>
+                                  <m:r>
+                                    <w:rPr>
+                                      <w:rFonts w:ascii="Cambria Math" w:eastAsiaTheme="minorEastAsia" w:hAnsi="Cambria Math"/>
+                                      <w:lang w:val="en-GB"/>
+                                    </w:rPr>
+                                    <m:t>D</m:t>
+                                  </m:r>
+                                </m:e>
+                                <m:sup>
+                                  <m:r>
+                                    <w:rPr>
+                                      <w:rFonts w:ascii="Cambria Math" w:eastAsiaTheme="minorEastAsia" w:hAnsi="Cambria Math"/>
+                                      <w:lang w:val="en-GB"/>
+                                    </w:rPr>
+                                    <m:t>opt</m:t>
+                                  </m:r>
+                                </m:sup>
+                              </m:sSup>
+                            </m:e>
+                            <m:sub>
+                              <m:r>
+                                <w:rPr>
+                                  <w:rFonts w:ascii="Cambria Math" w:eastAsiaTheme="minorEastAsia" w:hAnsi="Cambria Math"/>
+                                  <w:lang w:val="en-GB"/>
+                                </w:rPr>
+                                <m:t>i-1</m:t>
+                              </m:r>
+                            </m:sub>
+                          </m:sSub>
+                        </m:sub>
+                        <m:sup>
+                          <m:sSub>
+                            <m:sSubPr>
+                              <m:ctrlPr>
+                                <w:rPr>
+                                  <w:rFonts w:ascii="Cambria Math" w:eastAsiaTheme="minorEastAsia" w:hAnsi="Cambria Math"/>
+                                  <w:i/>
+                                  <w:lang w:val="en-GB"/>
+                                </w:rPr>
+                              </m:ctrlPr>
+                            </m:sSubPr>
+                            <m:e>
+                              <m:sSup>
+                                <m:sSupPr>
+                                  <m:ctrlPr>
+                                    <w:rPr>
+                                      <w:rFonts w:ascii="Cambria Math" w:eastAsiaTheme="minorEastAsia" w:hAnsi="Cambria Math"/>
+                                      <w:i/>
+                                      <w:lang w:val="en-GB"/>
+                                    </w:rPr>
+                                  </m:ctrlPr>
+                                </m:sSupPr>
+                                <m:e>
+                                  <m:r>
+                                    <w:rPr>
+                                      <w:rFonts w:ascii="Cambria Math" w:eastAsiaTheme="minorEastAsia" w:hAnsi="Cambria Math"/>
+                                      <w:lang w:val="en-GB"/>
+                                    </w:rPr>
+                                    <m:t>D</m:t>
+                                  </m:r>
+                                </m:e>
+                                <m:sup>
+                                  <m:r>
+                                    <w:rPr>
+                                      <w:rFonts w:ascii="Cambria Math" w:eastAsiaTheme="minorEastAsia" w:hAnsi="Cambria Math"/>
+                                      <w:lang w:val="en-GB"/>
+                                    </w:rPr>
+                                    <m:t>opt</m:t>
+                                  </m:r>
+                                </m:sup>
+                              </m:sSup>
+                            </m:e>
+                            <m:sub>
+                              <m:r>
+                                <w:rPr>
+                                  <w:rFonts w:ascii="Cambria Math" w:eastAsiaTheme="minorEastAsia" w:hAnsi="Cambria Math"/>
+                                  <w:lang w:val="en-GB"/>
+                                </w:rPr>
+                                <m:t>i</m:t>
+                              </m:r>
+                            </m:sub>
+                          </m:sSub>
+                        </m:sup>
+                        <m:e>
+                          <m:sSub>
+                            <m:sSubPr>
+                              <m:ctrlPr>
+                                <w:rPr>
+                                  <w:rFonts w:ascii="Cambria Math" w:eastAsiaTheme="minorEastAsia" w:hAnsi="Cambria Math"/>
+                                  <w:i/>
+                                  <w:lang w:val="en-GB"/>
+                                </w:rPr>
+                              </m:ctrlPr>
+                            </m:sSubPr>
+                            <m:e>
+                              <m:r>
+                                <w:rPr>
+                                  <w:rFonts w:ascii="Cambria Math" w:eastAsiaTheme="minorEastAsia" w:hAnsi="Cambria Math"/>
+                                  <w:lang w:val="en-GB"/>
+                                </w:rPr>
+                                <m:t>P</m:t>
+                              </m:r>
+                            </m:e>
+                            <m:sub>
+                              <m:r>
+                                <w:rPr>
+                                  <w:rFonts w:ascii="Cambria Math" w:eastAsiaTheme="minorEastAsia" w:hAnsi="Cambria Math"/>
+                                  <w:lang w:val="en-GB"/>
+                                </w:rPr>
+                                <m:t>X</m:t>
+                              </m:r>
+                            </m:sub>
+                          </m:sSub>
+                          <m:d>
+                            <m:dPr>
+                              <m:ctrlPr>
+                                <w:rPr>
+                                  <w:rFonts w:ascii="Cambria Math" w:eastAsiaTheme="minorEastAsia" w:hAnsi="Cambria Math"/>
+                                  <w:i/>
+                                  <w:lang w:val="en-GB"/>
+                                </w:rPr>
+                              </m:ctrlPr>
+                            </m:dPr>
+                            <m:e>
+                              <m:r>
+                                <w:rPr>
+                                  <w:rFonts w:ascii="Cambria Math" w:eastAsiaTheme="minorEastAsia" w:hAnsi="Cambria Math"/>
+                                  <w:lang w:val="en-GB"/>
+                                </w:rPr>
+                                <m:t>x</m:t>
+                              </m:r>
+                            </m:e>
+                          </m:d>
+                          <m:r>
+                            <w:rPr>
+                              <w:rFonts w:ascii="Cambria Math" w:eastAsiaTheme="minorEastAsia" w:hAnsi="Cambria Math"/>
+                              <w:lang w:val="en-GB"/>
+                            </w:rPr>
+                            <m:t xml:space="preserve">dx) </m:t>
+                          </m:r>
+                        </m:e>
+                      </m:nary>
+                    </m:num>
+                    <m:den>
+                      <m:r>
+                        <w:rPr>
+                          <w:rFonts w:ascii="Cambria Math" w:eastAsiaTheme="minorEastAsia" w:hAnsi="Cambria Math"/>
+                          <w:lang w:val="en-GB"/>
+                        </w:rPr>
+                        <m:t>(</m:t>
+                      </m:r>
+                      <m:nary>
+                        <m:naryPr>
+                          <m:limLoc m:val="subSup"/>
+                          <m:ctrlPr>
+                            <w:rPr>
+                              <w:rFonts w:ascii="Cambria Math" w:eastAsiaTheme="minorEastAsia" w:hAnsi="Cambria Math"/>
+                              <w:i/>
+                              <w:lang w:val="en-GB"/>
+                            </w:rPr>
+                          </m:ctrlPr>
+                        </m:naryPr>
+                        <m:sub>
+                          <m:sSub>
+                            <m:sSubPr>
+                              <m:ctrlPr>
+                                <w:rPr>
+                                  <w:rFonts w:ascii="Cambria Math" w:eastAsiaTheme="minorEastAsia" w:hAnsi="Cambria Math"/>
+                                  <w:i/>
+                                  <w:lang w:val="en-GB"/>
+                                </w:rPr>
+                              </m:ctrlPr>
+                            </m:sSubPr>
+                            <m:e>
+                              <m:sSup>
+                                <m:sSupPr>
+                                  <m:ctrlPr>
+                                    <w:rPr>
+                                      <w:rFonts w:ascii="Cambria Math" w:eastAsiaTheme="minorEastAsia" w:hAnsi="Cambria Math"/>
+                                      <w:i/>
+                                      <w:lang w:val="en-GB"/>
+                                    </w:rPr>
+                                  </m:ctrlPr>
+                                </m:sSupPr>
+                                <m:e>
+                                  <m:r>
+                                    <w:rPr>
+                                      <w:rFonts w:ascii="Cambria Math" w:eastAsiaTheme="minorEastAsia" w:hAnsi="Cambria Math"/>
+                                      <w:lang w:val="en-GB"/>
+                                    </w:rPr>
+                                    <m:t>D</m:t>
+                                  </m:r>
+                                </m:e>
+                                <m:sup>
+                                  <m:r>
+                                    <w:rPr>
+                                      <w:rFonts w:ascii="Cambria Math" w:eastAsiaTheme="minorEastAsia" w:hAnsi="Cambria Math"/>
+                                      <w:lang w:val="en-GB"/>
+                                    </w:rPr>
+                                    <m:t>opt</m:t>
+                                  </m:r>
+                                </m:sup>
+                              </m:sSup>
+                            </m:e>
+                            <m:sub>
+                              <m:r>
+                                <w:rPr>
+                                  <w:rFonts w:ascii="Cambria Math" w:eastAsiaTheme="minorEastAsia" w:hAnsi="Cambria Math"/>
+                                  <w:lang w:val="en-GB"/>
+                                </w:rPr>
+                                <m:t>i-1</m:t>
+                              </m:r>
+                            </m:sub>
+                          </m:sSub>
+                        </m:sub>
+                        <m:sup>
+                          <m:sSub>
+                            <m:sSubPr>
+                              <m:ctrlPr>
+                                <w:rPr>
+                                  <w:rFonts w:ascii="Cambria Math" w:eastAsiaTheme="minorEastAsia" w:hAnsi="Cambria Math"/>
+                                  <w:i/>
+                                  <w:lang w:val="en-GB"/>
+                                </w:rPr>
+                              </m:ctrlPr>
+                            </m:sSubPr>
+                            <m:e>
+                              <m:sSup>
+                                <m:sSupPr>
+                                  <m:ctrlPr>
+                                    <w:rPr>
+                                      <w:rFonts w:ascii="Cambria Math" w:eastAsiaTheme="minorEastAsia" w:hAnsi="Cambria Math"/>
+                                      <w:i/>
+                                      <w:lang w:val="en-GB"/>
+                                    </w:rPr>
+                                  </m:ctrlPr>
+                                </m:sSupPr>
+                                <m:e>
+                                  <m:r>
+                                    <w:rPr>
+                                      <w:rFonts w:ascii="Cambria Math" w:eastAsiaTheme="minorEastAsia" w:hAnsi="Cambria Math"/>
+                                      <w:lang w:val="en-GB"/>
+                                    </w:rPr>
+                                    <m:t>D</m:t>
+                                  </m:r>
+                                </m:e>
+                                <m:sup>
+                                  <m:r>
+                                    <w:rPr>
+                                      <w:rFonts w:ascii="Cambria Math" w:eastAsiaTheme="minorEastAsia" w:hAnsi="Cambria Math"/>
+                                      <w:lang w:val="en-GB"/>
+                                    </w:rPr>
+                                    <m:t>opt</m:t>
+                                  </m:r>
+                                </m:sup>
+                              </m:sSup>
+                            </m:e>
+                            <m:sub>
+                              <m:r>
+                                <w:rPr>
+                                  <w:rFonts w:ascii="Cambria Math" w:eastAsiaTheme="minorEastAsia" w:hAnsi="Cambria Math"/>
+                                  <w:lang w:val="en-GB"/>
+                                </w:rPr>
+                                <m:t>i</m:t>
+                              </m:r>
+                            </m:sub>
+                          </m:sSub>
+                        </m:sup>
+                        <m:e>
+                          <m:sSub>
+                            <m:sSubPr>
+                              <m:ctrlPr>
+                                <w:rPr>
+                                  <w:rFonts w:ascii="Cambria Math" w:eastAsiaTheme="minorEastAsia" w:hAnsi="Cambria Math"/>
+                                  <w:i/>
+                                  <w:lang w:val="en-GB"/>
+                                </w:rPr>
+                              </m:ctrlPr>
+                            </m:sSubPr>
+                            <m:e>
+                              <m:r>
+                                <w:rPr>
+                                  <w:rFonts w:ascii="Cambria Math" w:eastAsiaTheme="minorEastAsia" w:hAnsi="Cambria Math"/>
+                                  <w:lang w:val="en-GB"/>
+                                </w:rPr>
+                                <m:t>P</m:t>
+                              </m:r>
+                            </m:e>
+                            <m:sub>
+                              <m:r>
+                                <w:rPr>
+                                  <w:rFonts w:ascii="Cambria Math" w:eastAsiaTheme="minorEastAsia" w:hAnsi="Cambria Math"/>
+                                  <w:lang w:val="en-GB"/>
+                                </w:rPr>
+                                <m:t>X</m:t>
+                              </m:r>
+                            </m:sub>
+                          </m:sSub>
+                          <m:d>
+                            <m:dPr>
+                              <m:ctrlPr>
+                                <w:rPr>
+                                  <w:rFonts w:ascii="Cambria Math" w:eastAsiaTheme="minorEastAsia" w:hAnsi="Cambria Math"/>
+                                  <w:i/>
+                                  <w:lang w:val="en-GB"/>
+                                </w:rPr>
+                              </m:ctrlPr>
+                            </m:dPr>
+                            <m:e>
+                              <m:r>
+                                <w:rPr>
+                                  <w:rFonts w:ascii="Cambria Math" w:eastAsiaTheme="minorEastAsia" w:hAnsi="Cambria Math"/>
+                                  <w:lang w:val="en-GB"/>
+                                </w:rPr>
+                                <m:t>x</m:t>
+                              </m:r>
+                            </m:e>
+                          </m:d>
+                          <m:r>
+                            <w:rPr>
+                              <w:rFonts w:ascii="Cambria Math" w:eastAsiaTheme="minorEastAsia" w:hAnsi="Cambria Math"/>
+                              <w:lang w:val="en-GB"/>
+                            </w:rPr>
+                            <m:t xml:space="preserve">dx) </m:t>
+                          </m:r>
+                        </m:e>
+                      </m:nary>
+                    </m:den>
+                  </m:f>
+                  <m:r>
+                    <w:rPr>
+                      <w:rFonts w:ascii="Cambria Math" w:eastAsiaTheme="minorEastAsia" w:hAnsi="Cambria Math"/>
+                      <w:lang w:val="en-GB"/>
+                    </w:rPr>
+                    <m:t xml:space="preserve"> </m:t>
+                  </m:r>
+                  <m:r>
+                    <w:rPr>
+                      <w:rFonts w:ascii="Cambria Math" w:eastAsiaTheme="minorEastAsia" w:hAnsi="Cambria Math"/>
+                      <w:lang w:val="en-GB"/>
+                    </w:rPr>
+                    <m:t>)</m:t>
+                  </m:r>
+                </m:e>
+              </m:nary>
+            </m:e>
+          </m:nary>
+        </m:oMath>
+      </m:oMathPara>
+    </w:p>
+    <w:p>
+      <w:pPr>
+        <w:pStyle w:val="ListParagraph"/>
+        <w:ind w:left="1080"/>
+        <w:rPr>
+          <w:rFonts w:eastAsiaTheme="minorEastAsia"/>
+          <w:rtl/>
+          <w:lang w:val="en-GB"/>
+        </w:rPr>
+      </w:pPr>
+    </w:p>
+    <w:p>
+      <w:pPr>
+        <w:pStyle w:val="ListParagraph"/>
+        <w:ind w:left="1080"/>
+        <w:rPr>
+          <w:rFonts w:eastAsiaTheme="minorEastAsia"/>
+          <w:rtl/>
+          <w:lang w:val="en-GB"/>
+        </w:rPr>
+      </w:pPr>
+      <m:oMathPara>
+        <m:oMath>
+          <m:r>
+            <m:rPr>
+              <m:sty m:val="p"/>
+            </m:rPr>
+            <w:rPr>
+              <w:rFonts w:ascii="Cambria Math" w:eastAsiaTheme="minorEastAsia" w:hAnsi="Cambria Math"/>
+              <w:lang w:val="en-GB"/>
+            </w:rPr>
+            <m:t>=</m:t>
+          </m:r>
+          <m:r>
+            <w:rPr>
+              <w:rFonts w:ascii="Cambria Math" w:eastAsiaTheme="minorEastAsia" w:hAnsi="Cambria Math"/>
+              <w:lang w:val="en-GB"/>
+            </w:rPr>
+            <m:t>E</m:t>
+          </m:r>
+          <m:d>
+            <m:dPr>
+              <m:ctrlPr>
+                <w:rPr>
+                  <w:rFonts w:ascii="Cambria Math" w:eastAsiaTheme="minorEastAsia" w:hAnsi="Cambria Math"/>
+                  <w:i/>
+                  <w:lang w:val="en-GB"/>
+                </w:rPr>
+              </m:ctrlPr>
+            </m:dPr>
+            <m:e>
+              <m:sSup>
+                <m:sSupPr>
+                  <m:ctrlPr>
+                    <w:rPr>
+                      <w:rFonts w:ascii="Cambria Math" w:eastAsiaTheme="minorEastAsia" w:hAnsi="Cambria Math"/>
+                      <w:i/>
+                      <w:lang w:val="en-GB"/>
+                    </w:rPr>
+                  </m:ctrlPr>
+                </m:sSupPr>
+                <m:e>
+                  <m:r>
+                    <w:rPr>
+                      <w:rFonts w:ascii="Cambria Math" w:eastAsiaTheme="minorEastAsia" w:hAnsi="Cambria Math"/>
+                      <w:lang w:val="en-GB"/>
+                    </w:rPr>
+                    <m:t>X</m:t>
+                  </m:r>
+                </m:e>
+                <m:sup>
+                  <m:r>
+                    <w:rPr>
+                      <w:rFonts w:ascii="Cambria Math" w:eastAsiaTheme="minorEastAsia" w:hAnsi="Cambria Math"/>
+                      <w:lang w:val="en-GB"/>
+                    </w:rPr>
+                    <m:t>2</m:t>
+                  </m:r>
+                </m:sup>
+              </m:sSup>
+            </m:e>
+          </m:d>
+          <m:r>
+            <w:rPr>
+              <w:rFonts w:ascii="Cambria Math" w:eastAsiaTheme="minorEastAsia" w:hAnsi="Cambria Math"/>
+              <w:lang w:val="en-GB"/>
+            </w:rPr>
+            <m:t>-</m:t>
+          </m:r>
+          <m:sSup>
+            <m:sSupPr>
+              <m:ctrlPr>
+                <w:rPr>
+                  <w:rFonts w:ascii="Cambria Math" w:eastAsiaTheme="minorEastAsia" w:hAnsi="Cambria Math"/>
+                  <w:i/>
+                  <w:lang w:val="en-GB"/>
+                </w:rPr>
+              </m:ctrlPr>
+            </m:sSupPr>
+            <m:e>
+              <m:r>
+                <w:rPr>
+                  <w:rFonts w:ascii="Cambria Math" w:eastAsiaTheme="minorEastAsia" w:hAnsi="Cambria Math"/>
+                  <w:lang w:val="en-GB"/>
+                </w:rPr>
+                <m:t>E</m:t>
+              </m:r>
+              <m:d>
+                <m:dPr>
+                  <m:ctrlPr>
+                    <w:rPr>
+                      <w:rFonts w:ascii="Cambria Math" w:eastAsiaTheme="minorEastAsia" w:hAnsi="Cambria Math"/>
+                      <w:i/>
+                      <w:lang w:val="en-GB"/>
+                    </w:rPr>
+                  </m:ctrlPr>
+                </m:dPr>
+                <m:e>
+                  <m:r>
+                    <w:rPr>
+                      <w:rFonts w:ascii="Cambria Math" w:eastAsiaTheme="minorEastAsia" w:hAnsi="Cambria Math"/>
+                      <w:lang w:val="en-GB"/>
+                    </w:rPr>
+                    <m:t>X</m:t>
+                  </m:r>
+                </m:e>
+              </m:d>
+            </m:e>
+            <m:sup>
+              <m:r>
+                <w:rPr>
+                  <w:rFonts w:ascii="Cambria Math" w:eastAsiaTheme="minorEastAsia" w:hAnsi="Cambria Math"/>
+                  <w:lang w:val="en-GB"/>
+                </w:rPr>
+                <m:t>2</m:t>
+              </m:r>
+            </m:sup>
+          </m:sSup>
+          <m:r>
+            <w:rPr>
+              <w:rFonts w:ascii="Cambria Math" w:eastAsiaTheme="minorEastAsia" w:hAnsi="Cambria Math"/>
+              <w:lang w:val="en-GB"/>
+            </w:rPr>
+            <m:t>+</m:t>
+          </m:r>
+          <m:sSup>
+            <m:sSupPr>
+              <m:ctrlPr>
+                <w:rPr>
+                  <w:rFonts w:ascii="Cambria Math" w:eastAsiaTheme="minorEastAsia" w:hAnsi="Cambria Math"/>
+                  <w:i/>
+                  <w:lang w:val="en-GB"/>
+                </w:rPr>
+              </m:ctrlPr>
+            </m:sSupPr>
+            <m:e>
+              <m:r>
+                <w:rPr>
+                  <w:rFonts w:ascii="Cambria Math" w:eastAsiaTheme="minorEastAsia" w:hAnsi="Cambria Math"/>
+                  <w:lang w:val="en-GB"/>
+                </w:rPr>
+                <m:t>E(Y)</m:t>
+              </m:r>
+            </m:e>
+            <m:sup>
+              <m:r>
+                <w:rPr>
+                  <w:rFonts w:ascii="Cambria Math" w:eastAsiaTheme="minorEastAsia" w:hAnsi="Cambria Math"/>
+                  <w:lang w:val="en-GB"/>
+                </w:rPr>
+                <m:t>2</m:t>
+              </m:r>
+            </m:sup>
+          </m:sSup>
+          <m:r>
+            <w:rPr>
+              <w:rFonts w:ascii="Cambria Math" w:eastAsiaTheme="minorEastAsia" w:hAnsi="Cambria Math"/>
+              <w:lang w:val="en-GB"/>
+            </w:rPr>
+            <m:t>-</m:t>
+          </m:r>
+          <m:nary>
+            <m:naryPr>
+              <m:chr m:val="∑"/>
+              <m:limLoc m:val="undOvr"/>
+              <m:ctrlPr>
+                <w:rPr>
+                  <w:rFonts w:ascii="Cambria Math" w:eastAsiaTheme="minorEastAsia" w:hAnsi="Cambria Math"/>
+                  <w:i/>
+                  <w:lang w:val="en-GB"/>
+                </w:rPr>
+              </m:ctrlPr>
+            </m:naryPr>
+            <m:sub>
+              <m:r>
+                <w:rPr>
+                  <w:rFonts w:ascii="Cambria Math" w:eastAsiaTheme="minorEastAsia" w:hAnsi="Cambria Math"/>
+                  <w:lang w:val="en-GB"/>
+                </w:rPr>
+                <m:t>i=1</m:t>
+              </m:r>
+            </m:sub>
+            <m:sup>
+              <m:r>
+                <w:rPr>
+                  <w:rFonts w:ascii="Cambria Math" w:eastAsiaTheme="minorEastAsia" w:hAnsi="Cambria Math"/>
+                  <w:lang w:val="en-GB"/>
+                </w:rPr>
+                <m:t>k</m:t>
+              </m:r>
+            </m:sup>
+            <m:e>
+              <m:r>
+                <w:rPr>
+                  <w:rFonts w:ascii="Cambria Math" w:eastAsiaTheme="minorEastAsia" w:hAnsi="Cambria Math"/>
+                  <w:lang w:val="en-GB"/>
+                </w:rPr>
+                <m:t>(</m:t>
+              </m:r>
+              <m:nary>
+                <m:naryPr>
+                  <m:limLoc m:val="subSup"/>
+                  <m:ctrlPr>
+                    <w:rPr>
+                      <w:rFonts w:ascii="Cambria Math" w:eastAsiaTheme="minorEastAsia" w:hAnsi="Cambria Math"/>
+                      <w:i/>
+                      <w:lang w:val="en-GB"/>
+                    </w:rPr>
+                  </m:ctrlPr>
+                </m:naryPr>
+                <m:sub>
+                  <m:sSub>
+                    <m:sSubPr>
+                      <m:ctrlPr>
+                        <w:rPr>
+                          <w:rFonts w:ascii="Cambria Math" w:eastAsiaTheme="minorEastAsia" w:hAnsi="Cambria Math"/>
+                          <w:i/>
+                          <w:lang w:val="en-GB"/>
+                        </w:rPr>
+                      </m:ctrlPr>
+                    </m:sSubPr>
+                    <m:e>
+                      <m:sSup>
+                        <m:sSupPr>
+                          <m:ctrlPr>
+                            <w:rPr>
+                              <w:rFonts w:ascii="Cambria Math" w:eastAsiaTheme="minorEastAsia" w:hAnsi="Cambria Math"/>
+                              <w:i/>
+                              <w:lang w:val="en-GB"/>
+                            </w:rPr>
+                          </m:ctrlPr>
+                        </m:sSupPr>
+                        <m:e>
+                          <m:r>
+                            <w:rPr>
+                              <w:rFonts w:ascii="Cambria Math" w:eastAsiaTheme="minorEastAsia" w:hAnsi="Cambria Math"/>
+                              <w:lang w:val="en-GB"/>
+                            </w:rPr>
+                            <m:t>D</m:t>
+                          </m:r>
+                        </m:e>
+                        <m:sup>
+                          <m:r>
+                            <w:rPr>
+                              <w:rFonts w:ascii="Cambria Math" w:eastAsiaTheme="minorEastAsia" w:hAnsi="Cambria Math"/>
+                              <w:lang w:val="en-GB"/>
+                            </w:rPr>
+                            <m:t>opt</m:t>
+                          </m:r>
+                        </m:sup>
+                      </m:sSup>
+                    </m:e>
+                    <m:sub>
+                      <m:r>
+                        <w:rPr>
+                          <w:rFonts w:ascii="Cambria Math" w:eastAsiaTheme="minorEastAsia" w:hAnsi="Cambria Math"/>
+                          <w:lang w:val="en-GB"/>
+                        </w:rPr>
+                        <m:t>i-1</m:t>
+                      </m:r>
+                    </m:sub>
+                  </m:sSub>
+                </m:sub>
+                <m:sup>
+                  <m:sSub>
+                    <m:sSubPr>
+                      <m:ctrlPr>
+                        <w:rPr>
+                          <w:rFonts w:ascii="Cambria Math" w:eastAsiaTheme="minorEastAsia" w:hAnsi="Cambria Math"/>
+                          <w:i/>
+                          <w:lang w:val="en-GB"/>
+                        </w:rPr>
+                      </m:ctrlPr>
+                    </m:sSubPr>
+                    <m:e>
+                      <m:sSup>
+                        <m:sSupPr>
+                          <m:ctrlPr>
+                            <w:rPr>
+                              <w:rFonts w:ascii="Cambria Math" w:eastAsiaTheme="minorEastAsia" w:hAnsi="Cambria Math"/>
+                              <w:i/>
+                              <w:lang w:val="en-GB"/>
+                            </w:rPr>
+                          </m:ctrlPr>
+                        </m:sSupPr>
+                        <m:e>
+                          <m:r>
+                            <w:rPr>
+                              <w:rFonts w:ascii="Cambria Math" w:eastAsiaTheme="minorEastAsia" w:hAnsi="Cambria Math"/>
+                              <w:lang w:val="en-GB"/>
+                            </w:rPr>
+                            <m:t>D</m:t>
+                          </m:r>
+                        </m:e>
+                        <m:sup>
+                          <m:r>
+                            <w:rPr>
+                              <w:rFonts w:ascii="Cambria Math" w:eastAsiaTheme="minorEastAsia" w:hAnsi="Cambria Math"/>
+                              <w:lang w:val="en-GB"/>
+                            </w:rPr>
+                            <m:t>opt</m:t>
+                          </m:r>
+                        </m:sup>
+                      </m:sSup>
+                    </m:e>
+                    <m:sub>
+                      <m:r>
+                        <w:rPr>
+                          <w:rFonts w:ascii="Cambria Math" w:eastAsiaTheme="minorEastAsia" w:hAnsi="Cambria Math"/>
+                          <w:lang w:val="en-GB"/>
+                        </w:rPr>
+                        <m:t>i</m:t>
+                      </m:r>
+                    </m:sub>
+                  </m:sSub>
+                </m:sup>
+                <m:e>
+                  <m:sSub>
+                    <m:sSubPr>
+                      <m:ctrlPr>
+                        <w:rPr>
+                          <w:rFonts w:ascii="Cambria Math" w:eastAsiaTheme="minorEastAsia" w:hAnsi="Cambria Math"/>
+                          <w:i/>
+                          <w:lang w:val="en-GB"/>
+                        </w:rPr>
+                      </m:ctrlPr>
+                    </m:sSubPr>
+                    <m:e>
+                      <m:sSup>
+                        <m:sSupPr>
+                          <m:ctrlPr>
+                            <w:rPr>
+                              <w:rFonts w:ascii="Cambria Math" w:eastAsiaTheme="minorEastAsia" w:hAnsi="Cambria Math"/>
+                              <w:i/>
+                              <w:lang w:val="en-GB"/>
+                            </w:rPr>
+                          </m:ctrlPr>
+                        </m:sSupPr>
+                        <m:e>
+                          <m:sSubSup>
+                            <m:sSubSupPr>
+                              <m:ctrlPr>
+                                <w:rPr>
+                                  <w:rFonts w:ascii="Cambria Math" w:eastAsiaTheme="minorEastAsia" w:hAnsi="Cambria Math"/>
+                                  <w:i/>
+                                  <w:lang w:val="en-GB"/>
+                                </w:rPr>
+                              </m:ctrlPr>
+                            </m:sSubSupPr>
+                            <m:e>
+                              <m:r>
+                                <w:rPr>
+                                  <w:rFonts w:ascii="Cambria Math" w:eastAsiaTheme="minorEastAsia" w:hAnsi="Cambria Math"/>
+                                  <w:lang w:val="en-GB"/>
+                                </w:rPr>
+                                <m:t>r</m:t>
+                              </m:r>
+                            </m:e>
+                            <m:sub>
+                              <m:r>
+                                <w:rPr>
+                                  <w:rFonts w:ascii="Cambria Math" w:eastAsiaTheme="minorEastAsia" w:hAnsi="Cambria Math"/>
+                                  <w:lang w:val="en-GB"/>
+                                </w:rPr>
+                                <m:t>i</m:t>
+                              </m:r>
+                            </m:sub>
+                            <m:sup>
+                              <m:r>
+                                <w:rPr>
+                                  <w:rFonts w:ascii="Cambria Math" w:eastAsiaTheme="minorEastAsia" w:hAnsi="Cambria Math"/>
+                                  <w:lang w:val="en-GB"/>
+                                </w:rPr>
+                                <m:t>opt</m:t>
+                              </m:r>
+                            </m:sup>
+                          </m:sSubSup>
+                        </m:e>
+                        <m:sup>
+                          <m:r>
+                            <w:rPr>
+                              <w:rFonts w:ascii="Cambria Math" w:eastAsiaTheme="minorEastAsia" w:hAnsi="Cambria Math"/>
+                              <w:lang w:val="en-GB"/>
+                            </w:rPr>
+                            <m:t>2</m:t>
+                          </m:r>
+                        </m:sup>
+                      </m:sSup>
+                      <m:r>
+                        <w:rPr>
+                          <w:rFonts w:ascii="Cambria Math" w:eastAsiaTheme="minorEastAsia" w:hAnsi="Cambria Math"/>
+                          <w:lang w:val="en-GB"/>
+                        </w:rPr>
+                        <m:t>P</m:t>
+                      </m:r>
+                    </m:e>
+                    <m:sub>
+                      <m:r>
+                        <w:rPr>
+                          <w:rFonts w:ascii="Cambria Math" w:eastAsiaTheme="minorEastAsia" w:hAnsi="Cambria Math"/>
+                          <w:lang w:val="en-GB"/>
+                        </w:rPr>
+                        <m:t>X</m:t>
+                      </m:r>
+                    </m:sub>
+                  </m:sSub>
+                  <m:d>
+                    <m:dPr>
+                      <m:ctrlPr>
+                        <w:rPr>
+                          <w:rFonts w:ascii="Cambria Math" w:eastAsiaTheme="minorEastAsia" w:hAnsi="Cambria Math"/>
+                          <w:i/>
+                          <w:lang w:val="en-GB"/>
+                        </w:rPr>
+                      </m:ctrlPr>
+                    </m:dPr>
+                    <m:e>
+                      <m:r>
+                        <w:rPr>
+                          <w:rFonts w:ascii="Cambria Math" w:eastAsiaTheme="minorEastAsia" w:hAnsi="Cambria Math"/>
+                          <w:lang w:val="en-GB"/>
+                        </w:rPr>
+                        <m:t>x</m:t>
+                      </m:r>
+                    </m:e>
+                  </m:d>
+                  <m:r>
+                    <w:rPr>
+                      <w:rFonts w:ascii="Cambria Math" w:eastAsiaTheme="minorEastAsia" w:hAnsi="Cambria Math"/>
+                      <w:lang w:val="en-GB"/>
+                    </w:rPr>
+                    <m:t>dx )</m:t>
+                  </m:r>
+                </m:e>
+              </m:nary>
+            </m:e>
+          </m:nary>
+        </m:oMath>
+      </m:oMathPara>
+    </w:p>
+    <w:p>
+      <w:pPr>
+        <w:pStyle w:val="ListParagraph"/>
+        <w:ind w:left="1080"/>
+        <w:rPr>
+          <w:rFonts w:eastAsiaTheme="minorEastAsia"/>
+          <w:rtl/>
+          <w:lang w:val="en-GB"/>
+        </w:rPr>
+      </w:pPr>
+    </w:p>
+    <w:p>
+      <w:pPr>
+        <w:pStyle w:val="ListParagraph"/>
+        <w:ind w:left="1080"/>
+        <w:rPr>
+          <w:rFonts w:eastAsiaTheme="minorEastAsia" w:hint="cs"/>
+          <w:rtl/>
+          <w:lang w:val="en-GB"/>
+        </w:rPr>
+      </w:pPr>
+      <m:oMathPara>
+        <m:oMath>
+          <m:r>
+            <m:rPr>
+              <m:sty m:val="p"/>
+            </m:rPr>
+            <w:rPr>
+              <w:rFonts w:ascii="Cambria Math" w:eastAsiaTheme="minorEastAsia" w:hAnsi="Cambria Math"/>
+              <w:lang w:val="en-GB"/>
+            </w:rPr>
+            <m:t>=</m:t>
+          </m:r>
+          <m:r>
+            <w:rPr>
+              <w:rFonts w:ascii="Cambria Math" w:eastAsiaTheme="minorEastAsia" w:hAnsi="Cambria Math"/>
+              <w:lang w:val="en-GB"/>
+            </w:rPr>
+            <m:t>E</m:t>
+          </m:r>
+          <m:d>
+            <m:dPr>
+              <m:ctrlPr>
+                <w:rPr>
+                  <w:rFonts w:ascii="Cambria Math" w:eastAsiaTheme="minorEastAsia" w:hAnsi="Cambria Math"/>
+                  <w:i/>
+                  <w:lang w:val="en-GB"/>
+                </w:rPr>
+              </m:ctrlPr>
+            </m:dPr>
+            <m:e>
+              <m:sSup>
+                <m:sSupPr>
+                  <m:ctrlPr>
+                    <w:rPr>
+                      <w:rFonts w:ascii="Cambria Math" w:eastAsiaTheme="minorEastAsia" w:hAnsi="Cambria Math"/>
+                      <w:i/>
+                      <w:lang w:val="en-GB"/>
+                    </w:rPr>
+                  </m:ctrlPr>
+                </m:sSupPr>
+                <m:e>
+                  <m:r>
+                    <w:rPr>
+                      <w:rFonts w:ascii="Cambria Math" w:eastAsiaTheme="minorEastAsia" w:hAnsi="Cambria Math"/>
+                      <w:lang w:val="en-GB"/>
+                    </w:rPr>
+                    <m:t>X</m:t>
+                  </m:r>
+                </m:e>
+                <m:sup>
+                  <m:r>
+                    <w:rPr>
+                      <w:rFonts w:ascii="Cambria Math" w:eastAsiaTheme="minorEastAsia" w:hAnsi="Cambria Math"/>
+                      <w:lang w:val="en-GB"/>
+                    </w:rPr>
+                    <m:t>2</m:t>
+                  </m:r>
+                </m:sup>
+              </m:sSup>
+            </m:e>
+          </m:d>
+          <m:r>
+            <w:rPr>
+              <w:rFonts w:ascii="Cambria Math" w:eastAsiaTheme="minorEastAsia" w:hAnsi="Cambria Math"/>
+              <w:lang w:val="en-GB"/>
+            </w:rPr>
+            <m:t>-</m:t>
+          </m:r>
+          <m:sSup>
+            <m:sSupPr>
+              <m:ctrlPr>
+                <w:rPr>
+                  <w:rFonts w:ascii="Cambria Math" w:eastAsiaTheme="minorEastAsia" w:hAnsi="Cambria Math"/>
+                  <w:i/>
+                  <w:lang w:val="en-GB"/>
+                </w:rPr>
+              </m:ctrlPr>
+            </m:sSupPr>
+            <m:e>
+              <m:r>
+                <w:rPr>
+                  <w:rFonts w:ascii="Cambria Math" w:eastAsiaTheme="minorEastAsia" w:hAnsi="Cambria Math"/>
+                  <w:lang w:val="en-GB"/>
+                </w:rPr>
+                <m:t>E</m:t>
+              </m:r>
+              <m:d>
+                <m:dPr>
+                  <m:ctrlPr>
+                    <w:rPr>
+                      <w:rFonts w:ascii="Cambria Math" w:eastAsiaTheme="minorEastAsia" w:hAnsi="Cambria Math"/>
+                      <w:i/>
+                      <w:lang w:val="en-GB"/>
+                    </w:rPr>
+                  </m:ctrlPr>
+                </m:dPr>
+                <m:e>
+                  <m:r>
+                    <w:rPr>
+                      <w:rFonts w:ascii="Cambria Math" w:eastAsiaTheme="minorEastAsia" w:hAnsi="Cambria Math"/>
+                      <w:lang w:val="en-GB"/>
+                    </w:rPr>
+                    <m:t>X</m:t>
+                  </m:r>
+                </m:e>
+              </m:d>
+            </m:e>
+            <m:sup>
+              <m:r>
+                <w:rPr>
+                  <w:rFonts w:ascii="Cambria Math" w:eastAsiaTheme="minorEastAsia" w:hAnsi="Cambria Math"/>
+                  <w:lang w:val="en-GB"/>
+                </w:rPr>
+                <m:t>2</m:t>
+              </m:r>
+            </m:sup>
+          </m:sSup>
+          <m:r>
+            <w:rPr>
+              <w:rFonts w:ascii="Cambria Math" w:eastAsiaTheme="minorEastAsia" w:hAnsi="Cambria Math"/>
+              <w:lang w:val="en-GB"/>
+            </w:rPr>
+            <m:t>+</m:t>
+          </m:r>
+          <m:sSup>
+            <m:sSupPr>
+              <m:ctrlPr>
+                <w:rPr>
+                  <w:rFonts w:ascii="Cambria Math" w:eastAsiaTheme="minorEastAsia" w:hAnsi="Cambria Math"/>
+                  <w:i/>
+                  <w:lang w:val="en-GB"/>
+                </w:rPr>
+              </m:ctrlPr>
+            </m:sSupPr>
+            <m:e>
+              <m:r>
+                <w:rPr>
+                  <w:rFonts w:ascii="Cambria Math" w:eastAsiaTheme="minorEastAsia" w:hAnsi="Cambria Math"/>
+                  <w:lang w:val="en-GB"/>
+                </w:rPr>
+                <m:t>E(Y)</m:t>
+              </m:r>
+            </m:e>
+            <m:sup>
+              <m:r>
+                <w:rPr>
+                  <w:rFonts w:ascii="Cambria Math" w:eastAsiaTheme="minorEastAsia" w:hAnsi="Cambria Math"/>
+                  <w:lang w:val="en-GB"/>
+                </w:rPr>
+                <m:t>2</m:t>
+              </m:r>
+            </m:sup>
+          </m:sSup>
+          <m:r>
+            <w:rPr>
+              <w:rFonts w:ascii="Cambria Math" w:eastAsiaTheme="minorEastAsia" w:hAnsi="Cambria Math"/>
+              <w:lang w:val="en-GB"/>
+            </w:rPr>
+            <m:t>-</m:t>
+          </m:r>
+          <m:nary>
+            <m:naryPr>
+              <m:chr m:val="∑"/>
+              <m:limLoc m:val="undOvr"/>
+              <m:ctrlPr>
+                <w:rPr>
+                  <w:rFonts w:ascii="Cambria Math" w:eastAsiaTheme="minorEastAsia" w:hAnsi="Cambria Math"/>
+                  <w:i/>
+                  <w:lang w:val="en-GB"/>
+                </w:rPr>
+              </m:ctrlPr>
+            </m:naryPr>
+            <m:sub>
+              <m:r>
+                <w:rPr>
+                  <w:rFonts w:ascii="Cambria Math" w:eastAsiaTheme="minorEastAsia" w:hAnsi="Cambria Math"/>
+                  <w:lang w:val="en-GB"/>
+                </w:rPr>
+                <m:t>i=1</m:t>
+              </m:r>
+            </m:sub>
+            <m:sup>
+              <m:r>
+                <w:rPr>
+                  <w:rFonts w:ascii="Cambria Math" w:eastAsiaTheme="minorEastAsia" w:hAnsi="Cambria Math"/>
+                  <w:lang w:val="en-GB"/>
+                </w:rPr>
+                <m:t>k</m:t>
+              </m:r>
+            </m:sup>
+            <m:e>
+              <m:sSup>
+                <m:sSupPr>
+                  <m:ctrlPr>
+                    <w:rPr>
+                      <w:rFonts w:ascii="Cambria Math" w:eastAsiaTheme="minorEastAsia" w:hAnsi="Cambria Math"/>
+                      <w:i/>
+                      <w:lang w:val="en-GB"/>
+                    </w:rPr>
+                  </m:ctrlPr>
+                </m:sSupPr>
+                <m:e>
+                  <m:r>
+                    <w:rPr>
+                      <w:rFonts w:ascii="Cambria Math" w:eastAsiaTheme="minorEastAsia" w:hAnsi="Cambria Math"/>
+                      <w:lang w:val="en-GB"/>
+                    </w:rPr>
+                    <m:t>y</m:t>
+                  </m:r>
+                </m:e>
+                <m:sup>
+                  <m:r>
+                    <w:rPr>
+                      <w:rFonts w:ascii="Cambria Math" w:eastAsiaTheme="minorEastAsia" w:hAnsi="Cambria Math"/>
+                      <w:lang w:val="en-GB"/>
+                    </w:rPr>
+                    <m:t>2</m:t>
+                  </m:r>
+                </m:sup>
+              </m:sSup>
+              <m:sSub>
+                <m:sSubPr>
+                  <m:ctrlPr>
+                    <w:rPr>
+                      <w:rFonts w:ascii="Cambria Math" w:eastAsiaTheme="minorEastAsia" w:hAnsi="Cambria Math"/>
+                      <w:i/>
+                    </w:rPr>
+                  </m:ctrlPr>
+                </m:sSubPr>
+                <m:e>
+                  <m:r>
+                    <w:rPr>
+                      <w:rFonts w:ascii="Cambria Math" w:eastAsiaTheme="minorEastAsia" w:hAnsi="Cambria Math"/>
+                    </w:rPr>
+                    <m:t>P</m:t>
+                  </m:r>
+                </m:e>
+                <m:sub>
+                  <m:r>
+                    <w:rPr>
+                      <w:rFonts w:ascii="Cambria Math" w:eastAsiaTheme="minorEastAsia" w:hAnsi="Cambria Math"/>
+                    </w:rPr>
+                    <m:t>Y</m:t>
+                  </m:r>
+                </m:sub>
+              </m:sSub>
+              <m:d>
+                <m:dPr>
+                  <m:ctrlPr>
+                    <w:rPr>
+                      <w:rFonts w:ascii="Cambria Math" w:eastAsiaTheme="minorEastAsia" w:hAnsi="Cambria Math"/>
+                      <w:i/>
+                    </w:rPr>
+                  </m:ctrlPr>
+                </m:dPr>
+                <m:e>
+                  <m:r>
+                    <w:rPr>
+                      <w:rFonts w:ascii="Cambria Math" w:eastAsiaTheme="minorEastAsia" w:hAnsi="Cambria Math"/>
+                    </w:rPr>
+                    <m:t>y</m:t>
+                  </m:r>
+                </m:e>
+              </m:d>
+            </m:e>
+          </m:nary>
+        </m:oMath>
+      </m:oMathPara>
+    </w:p>
+    <w:p>
+      <w:pPr>
+        <w:pStyle w:val="ListParagraph"/>
+        <w:ind w:left="1080"/>
+        <w:rPr>
+          <w:rFonts w:eastAsiaTheme="minorEastAsia" w:hint="cs"/>
+          <w:rtl/>
+          <w:lang w:val="en-GB"/>
+        </w:rPr>
+      </w:pPr>
+    </w:p>
+    <w:p>
+      <w:pPr>
+        <w:pStyle w:val="ListParagraph"/>
+        <w:ind w:left="1080"/>
+        <w:rPr>
+          <w:rFonts w:eastAsiaTheme="minorEastAsia" w:hint="cs"/>
+          <w:rtl/>
+          <w:lang w:val="en-GB"/>
+        </w:rPr>
+      </w:pPr>
+    </w:p>
+    <w:p>
+      <w:pPr>
+        <w:pStyle w:val="ListParagraph"/>
+        <w:ind w:left="1080"/>
+        <w:rPr>
+          <w:rFonts w:eastAsiaTheme="minorEastAsia" w:hint="cs"/>
+          <w:rtl/>
+          <w:lang w:val="en-GB"/>
+        </w:rPr>
+      </w:pPr>
+    </w:p>
+    <w:p>
+      <w:pPr>
+        <w:pStyle w:val="ListParagraph"/>
+        <w:ind w:left="1080"/>
+        <w:rPr>
+          <w:rFonts w:eastAsiaTheme="minorEastAsia" w:hint="cs"/>
+          <w:lang w:val="en-GB"/>
+        </w:rPr>
+      </w:pPr>
+    </w:p>
+    <w:p>
+      <w:pPr>
+        <w:pStyle w:val="ListParagraph"/>
+        <w:ind w:left="1080"/>
+        <w:rPr>
+          <w:rFonts w:eastAsiaTheme="minorEastAsia"/>
+          <w:rtl/>
+          <w:lang w:val="en-GB"/>
+        </w:rPr>
+      </w:pPr>
+      <m:oMathPara>
+        <m:oMath>
+          <m:r>
+            <w:rPr>
+              <w:rFonts w:ascii="Cambria Math" w:eastAsiaTheme="minorEastAsia" w:hAnsi="Cambria Math"/>
+              <w:lang w:val="en-GB"/>
+            </w:rPr>
+            <m:t>=E</m:t>
+          </m:r>
+          <m:d>
+            <m:dPr>
+              <m:ctrlPr>
+                <w:rPr>
+                  <w:rFonts w:ascii="Cambria Math" w:eastAsiaTheme="minorEastAsia" w:hAnsi="Cambria Math"/>
+                  <w:i/>
+                  <w:lang w:val="en-GB"/>
+                </w:rPr>
+              </m:ctrlPr>
+            </m:dPr>
+            <m:e>
+              <m:sSup>
+                <m:sSupPr>
+                  <m:ctrlPr>
+                    <w:rPr>
+                      <w:rFonts w:ascii="Cambria Math" w:eastAsiaTheme="minorEastAsia" w:hAnsi="Cambria Math"/>
+                      <w:i/>
+                      <w:lang w:val="en-GB"/>
+                    </w:rPr>
+                  </m:ctrlPr>
+                </m:sSupPr>
+                <m:e>
+                  <m:r>
+                    <w:rPr>
+                      <w:rFonts w:ascii="Cambria Math" w:eastAsiaTheme="minorEastAsia" w:hAnsi="Cambria Math"/>
+                      <w:lang w:val="en-GB"/>
+                    </w:rPr>
+                    <m:t>X</m:t>
+                  </m:r>
+                </m:e>
+                <m:sup>
+                  <m:r>
+                    <w:rPr>
+                      <w:rFonts w:ascii="Cambria Math" w:eastAsiaTheme="minorEastAsia" w:hAnsi="Cambria Math"/>
+                      <w:lang w:val="en-GB"/>
+                    </w:rPr>
+                    <m:t>2</m:t>
+                  </m:r>
+                </m:sup>
+              </m:sSup>
+            </m:e>
+          </m:d>
+          <m:r>
+            <w:rPr>
+              <w:rFonts w:ascii="Cambria Math" w:eastAsiaTheme="minorEastAsia" w:hAnsi="Cambria Math"/>
+              <w:lang w:val="en-GB"/>
+            </w:rPr>
+            <m:t>-</m:t>
+          </m:r>
+          <m:sSup>
+            <m:sSupPr>
+              <m:ctrlPr>
+                <w:rPr>
+                  <w:rFonts w:ascii="Cambria Math" w:eastAsiaTheme="minorEastAsia" w:hAnsi="Cambria Math"/>
+                  <w:i/>
                   <w:lang w:val="en-GB"/>
                 </w:rPr>
               </m:ctrlPr>
@@ -2780,450 +5071,16 @@
     </w:p>
     <w:p>
       <w:pPr>
-        <w:pStyle w:val="a3"/>
+        <w:pStyle w:val="ListParagraph"/>
         <w:ind w:left="1080"/>
-        <w:rPr>
-          <w:rFonts w:eastAsiaTheme="minorEastAsia"/>
-          <w:color w:val="FF0000"/>
-          <w:rtl/>
-          <w:lang w:val="en-GB"/>
-        </w:rPr>
-      </w:pPr>
-      <w:bookmarkStart w:id="0" w:name="_GoBack"/>
-      <w:r>
         <w:rPr>
           <w:rFonts w:eastAsiaTheme="minorEastAsia" w:hint="cs"/>
           <w:color w:val="FF0000"/>
           <w:rtl/>
           <w:lang w:val="en-GB"/>
         </w:rPr>
-        <w:t xml:space="preserve">האם </w:t>
-      </w:r>
-      <m:oMath>
-        <m:nary>
-          <m:naryPr>
-            <m:chr m:val="∑"/>
-            <m:limLoc m:val="undOvr"/>
-            <m:ctrlPr>
-              <w:rPr>
-                <w:rFonts w:ascii="Cambria Math" w:eastAsiaTheme="minorEastAsia" w:hAnsi="Cambria Math"/>
-                <w:i/>
-                <w:color w:val="FF0000"/>
-                <w:lang w:val="en-GB"/>
-              </w:rPr>
-            </m:ctrlPr>
-          </m:naryPr>
-          <m:sub>
-            <m:r>
-              <w:rPr>
-                <w:rFonts w:ascii="Cambria Math" w:eastAsiaTheme="minorEastAsia" w:hAnsi="Cambria Math"/>
-                <w:color w:val="FF0000"/>
-                <w:lang w:val="en-GB"/>
-              </w:rPr>
-              <m:t>i=1</m:t>
-            </m:r>
-          </m:sub>
-          <m:sup>
-            <m:r>
-              <w:rPr>
-                <w:rFonts w:ascii="Cambria Math" w:eastAsiaTheme="minorEastAsia" w:hAnsi="Cambria Math"/>
-                <w:color w:val="FF0000"/>
-                <w:lang w:val="en-GB"/>
-              </w:rPr>
-              <m:t>k</m:t>
-            </m:r>
-          </m:sup>
-          <m:e>
-            <m:r>
-              <w:rPr>
-                <w:rFonts w:ascii="Cambria Math" w:eastAsiaTheme="minorEastAsia" w:hAnsi="Cambria Math"/>
-                <w:color w:val="FF0000"/>
-                <w:lang w:val="en-GB"/>
-              </w:rPr>
-              <m:t>(</m:t>
-            </m:r>
-            <m:nary>
-              <m:naryPr>
-                <m:limLoc m:val="subSup"/>
-                <m:ctrlPr>
-                  <w:rPr>
-                    <w:rFonts w:ascii="Cambria Math" w:eastAsiaTheme="minorEastAsia" w:hAnsi="Cambria Math"/>
-                    <w:i/>
-                    <w:color w:val="FF0000"/>
-                    <w:lang w:val="en-GB"/>
-                  </w:rPr>
-                </m:ctrlPr>
-              </m:naryPr>
-              <m:sub>
-                <m:sSub>
-                  <m:sSubPr>
-                    <m:ctrlPr>
-                      <w:rPr>
-                        <w:rFonts w:ascii="Cambria Math" w:eastAsiaTheme="minorEastAsia" w:hAnsi="Cambria Math"/>
-                        <w:i/>
-                        <w:color w:val="FF0000"/>
-                        <w:lang w:val="en-GB"/>
-                      </w:rPr>
-                    </m:ctrlPr>
-                  </m:sSubPr>
-                  <m:e>
-                    <m:sSup>
-                      <m:sSupPr>
-                        <m:ctrlPr>
-                          <w:rPr>
-                            <w:rFonts w:ascii="Cambria Math" w:eastAsiaTheme="minorEastAsia" w:hAnsi="Cambria Math"/>
-                            <w:i/>
-                            <w:color w:val="FF0000"/>
-                            <w:lang w:val="en-GB"/>
-                          </w:rPr>
-                        </m:ctrlPr>
-                      </m:sSupPr>
-                      <m:e>
-                        <m:r>
-                          <w:rPr>
-                            <w:rFonts w:ascii="Cambria Math" w:eastAsiaTheme="minorEastAsia" w:hAnsi="Cambria Math"/>
-                            <w:color w:val="FF0000"/>
-                            <w:lang w:val="en-GB"/>
-                          </w:rPr>
-                          <m:t>D</m:t>
-                        </m:r>
-                      </m:e>
-                      <m:sup>
-                        <m:r>
-                          <w:rPr>
-                            <w:rFonts w:ascii="Cambria Math" w:eastAsiaTheme="minorEastAsia" w:hAnsi="Cambria Math"/>
-                            <w:color w:val="FF0000"/>
-                            <w:lang w:val="en-GB"/>
-                          </w:rPr>
-                          <m:t>opt</m:t>
-                        </m:r>
-                      </m:sup>
-                    </m:sSup>
-                  </m:e>
-                  <m:sub>
-                    <m:r>
-                      <w:rPr>
-                        <w:rFonts w:ascii="Cambria Math" w:eastAsiaTheme="minorEastAsia" w:hAnsi="Cambria Math"/>
-                        <w:color w:val="FF0000"/>
-                        <w:lang w:val="en-GB"/>
-                      </w:rPr>
-                      <m:t>i-1</m:t>
-                    </m:r>
-                  </m:sub>
-                </m:sSub>
-              </m:sub>
-              <m:sup>
-                <m:sSub>
-                  <m:sSubPr>
-                    <m:ctrlPr>
-                      <w:rPr>
-                        <w:rFonts w:ascii="Cambria Math" w:eastAsiaTheme="minorEastAsia" w:hAnsi="Cambria Math"/>
-                        <w:i/>
-                        <w:color w:val="FF0000"/>
-                        <w:lang w:val="en-GB"/>
-                      </w:rPr>
-                    </m:ctrlPr>
-                  </m:sSubPr>
-                  <m:e>
-                    <m:sSup>
-                      <m:sSupPr>
-                        <m:ctrlPr>
-                          <w:rPr>
-                            <w:rFonts w:ascii="Cambria Math" w:eastAsiaTheme="minorEastAsia" w:hAnsi="Cambria Math"/>
-                            <w:i/>
-                            <w:color w:val="FF0000"/>
-                            <w:lang w:val="en-GB"/>
-                          </w:rPr>
-                        </m:ctrlPr>
-                      </m:sSupPr>
-                      <m:e>
-                        <m:r>
-                          <w:rPr>
-                            <w:rFonts w:ascii="Cambria Math" w:eastAsiaTheme="minorEastAsia" w:hAnsi="Cambria Math"/>
-                            <w:color w:val="FF0000"/>
-                            <w:lang w:val="en-GB"/>
-                          </w:rPr>
-                          <m:t>D</m:t>
-                        </m:r>
-                      </m:e>
-                      <m:sup>
-                        <m:r>
-                          <w:rPr>
-                            <w:rFonts w:ascii="Cambria Math" w:eastAsiaTheme="minorEastAsia" w:hAnsi="Cambria Math"/>
-                            <w:color w:val="FF0000"/>
-                            <w:lang w:val="en-GB"/>
-                          </w:rPr>
-                          <m:t>opt</m:t>
-                        </m:r>
-                      </m:sup>
-                    </m:sSup>
-                  </m:e>
-                  <m:sub>
-                    <m:r>
-                      <w:rPr>
-                        <w:rFonts w:ascii="Cambria Math" w:eastAsiaTheme="minorEastAsia" w:hAnsi="Cambria Math"/>
-                        <w:color w:val="FF0000"/>
-                        <w:lang w:val="en-GB"/>
-                      </w:rPr>
-                      <m:t>i</m:t>
-                    </m:r>
-                  </m:sub>
-                </m:sSub>
-              </m:sup>
-              <m:e>
-                <m:sSub>
-                  <m:sSubPr>
-                    <m:ctrlPr>
-                      <w:rPr>
-                        <w:rFonts w:ascii="Cambria Math" w:eastAsiaTheme="minorEastAsia" w:hAnsi="Cambria Math"/>
-                        <w:i/>
-                        <w:color w:val="FF0000"/>
-                        <w:lang w:val="en-GB"/>
-                      </w:rPr>
-                    </m:ctrlPr>
-                  </m:sSubPr>
-                  <m:e>
-                    <m:r>
-                      <w:rPr>
-                        <w:rFonts w:ascii="Cambria Math" w:eastAsiaTheme="minorEastAsia" w:hAnsi="Cambria Math"/>
-                        <w:color w:val="FF0000"/>
-                        <w:lang w:val="en-GB"/>
-                      </w:rPr>
-                      <m:t>x</m:t>
-                    </m:r>
-                    <m:sSubSup>
-                      <m:sSubSupPr>
-                        <m:ctrlPr>
-                          <w:rPr>
-                            <w:rFonts w:ascii="Cambria Math" w:eastAsiaTheme="minorEastAsia" w:hAnsi="Cambria Math"/>
-                            <w:i/>
-                            <w:color w:val="FF0000"/>
-                            <w:lang w:val="en-GB"/>
-                          </w:rPr>
-                        </m:ctrlPr>
-                      </m:sSubSupPr>
-                      <m:e>
-                        <m:r>
-                          <w:rPr>
-                            <w:rFonts w:ascii="Cambria Math" w:eastAsiaTheme="minorEastAsia" w:hAnsi="Cambria Math"/>
-                            <w:color w:val="FF0000"/>
-                            <w:lang w:val="en-GB"/>
-                          </w:rPr>
-                          <m:t>r</m:t>
-                        </m:r>
-                      </m:e>
-                      <m:sub>
-                        <m:r>
-                          <w:rPr>
-                            <w:rFonts w:ascii="Cambria Math" w:eastAsiaTheme="minorEastAsia" w:hAnsi="Cambria Math"/>
-                            <w:color w:val="FF0000"/>
-                            <w:lang w:val="en-GB"/>
-                          </w:rPr>
-                          <m:t>i</m:t>
-                        </m:r>
-                      </m:sub>
-                      <m:sup>
-                        <m:r>
-                          <w:rPr>
-                            <w:rFonts w:ascii="Cambria Math" w:eastAsiaTheme="minorEastAsia" w:hAnsi="Cambria Math"/>
-                            <w:color w:val="FF0000"/>
-                            <w:lang w:val="en-GB"/>
-                          </w:rPr>
-                          <m:t>opt</m:t>
-                        </m:r>
-                      </m:sup>
-                    </m:sSubSup>
-                    <m:r>
-                      <w:rPr>
-                        <w:rFonts w:ascii="Cambria Math" w:eastAsiaTheme="minorEastAsia" w:hAnsi="Cambria Math"/>
-                        <w:color w:val="FF0000"/>
-                        <w:lang w:val="en-GB"/>
-                      </w:rPr>
-                      <m:t>P</m:t>
-                    </m:r>
-                  </m:e>
-                  <m:sub>
-                    <m:r>
-                      <w:rPr>
-                        <w:rFonts w:ascii="Cambria Math" w:eastAsiaTheme="minorEastAsia" w:hAnsi="Cambria Math"/>
-                        <w:color w:val="FF0000"/>
-                        <w:lang w:val="en-GB"/>
-                      </w:rPr>
-                      <m:t>X</m:t>
-                    </m:r>
-                  </m:sub>
-                </m:sSub>
-                <m:d>
-                  <m:dPr>
-                    <m:ctrlPr>
-                      <w:rPr>
-                        <w:rFonts w:ascii="Cambria Math" w:eastAsiaTheme="minorEastAsia" w:hAnsi="Cambria Math"/>
-                        <w:i/>
-                        <w:color w:val="FF0000"/>
-                        <w:lang w:val="en-GB"/>
-                      </w:rPr>
-                    </m:ctrlPr>
-                  </m:dPr>
-                  <m:e>
-                    <m:r>
-                      <w:rPr>
-                        <w:rFonts w:ascii="Cambria Math" w:eastAsiaTheme="minorEastAsia" w:hAnsi="Cambria Math"/>
-                        <w:color w:val="FF0000"/>
-                        <w:lang w:val="en-GB"/>
-                      </w:rPr>
-                      <m:t>x</m:t>
-                    </m:r>
-                  </m:e>
-                </m:d>
-                <m:r>
-                  <w:rPr>
-                    <w:rFonts w:ascii="Cambria Math" w:eastAsiaTheme="minorEastAsia" w:hAnsi="Cambria Math"/>
-                    <w:color w:val="FF0000"/>
-                    <w:lang w:val="en-GB"/>
-                  </w:rPr>
-                  <m:t xml:space="preserve">dx) </m:t>
-                </m:r>
-              </m:e>
-            </m:nary>
-          </m:e>
-        </m:nary>
-        <m:r>
-          <m:rPr>
-            <m:sty m:val="p"/>
-          </m:rPr>
-          <w:rPr>
-            <w:rFonts w:ascii="Cambria Math" w:eastAsiaTheme="minorEastAsia" w:hAnsi="Cambria Math"/>
-            <w:color w:val="FF0000"/>
-            <w:lang w:val="en-GB"/>
-          </w:rPr>
-          <m:t>=</m:t>
-        </m:r>
-        <m:sSup>
-          <m:sSupPr>
-            <m:ctrlPr>
-              <w:rPr>
-                <w:rFonts w:ascii="Cambria Math" w:eastAsiaTheme="minorEastAsia" w:hAnsi="Cambria Math"/>
-                <w:i/>
-                <w:color w:val="FF0000"/>
-                <w:lang w:val="en-GB"/>
-              </w:rPr>
-            </m:ctrlPr>
-          </m:sSupPr>
-          <m:e>
-            <m:r>
-              <w:rPr>
-                <w:rFonts w:ascii="Cambria Math" w:eastAsiaTheme="minorEastAsia" w:hAnsi="Cambria Math"/>
-                <w:color w:val="FF0000"/>
-                <w:lang w:val="en-GB"/>
-              </w:rPr>
-              <m:t>E</m:t>
-            </m:r>
-            <m:d>
-              <m:dPr>
-                <m:ctrlPr>
-                  <w:rPr>
-                    <w:rFonts w:ascii="Cambria Math" w:eastAsiaTheme="minorEastAsia" w:hAnsi="Cambria Math"/>
-                    <w:i/>
-                    <w:color w:val="FF0000"/>
-                    <w:lang w:val="en-GB"/>
-                  </w:rPr>
-                </m:ctrlPr>
-              </m:dPr>
-              <m:e>
-                <m:r>
-                  <w:rPr>
-                    <w:rFonts w:ascii="Cambria Math" w:eastAsiaTheme="minorEastAsia" w:hAnsi="Cambria Math"/>
-                    <w:color w:val="FF0000"/>
-                    <w:lang w:val="en-GB"/>
-                  </w:rPr>
-                  <m:t>X</m:t>
-                </m:r>
-              </m:e>
-            </m:d>
-          </m:e>
-          <m:sup>
-            <m:r>
-              <w:rPr>
-                <w:rFonts w:ascii="Cambria Math" w:eastAsiaTheme="minorEastAsia" w:hAnsi="Cambria Math"/>
-                <w:color w:val="FF0000"/>
-                <w:lang w:val="en-GB"/>
-              </w:rPr>
-              <m:t>2</m:t>
-            </m:r>
-          </m:sup>
-        </m:sSup>
-        <m:r>
-          <w:rPr>
-            <w:rFonts w:ascii="Cambria Math" w:eastAsiaTheme="minorEastAsia" w:hAnsi="Cambria Math"/>
-            <w:color w:val="FF0000"/>
-            <w:lang w:val="en-GB"/>
-          </w:rPr>
-          <m:t>=</m:t>
-        </m:r>
-        <m:r>
-          <w:rPr>
-            <w:rFonts w:ascii="Cambria Math" w:eastAsiaTheme="minorEastAsia" w:hAnsi="Cambria Math"/>
-            <w:color w:val="FF0000"/>
-            <w:lang w:val="en-GB"/>
-          </w:rPr>
-          <m:t>E</m:t>
-        </m:r>
-        <m:d>
-          <m:dPr>
-            <m:ctrlPr>
-              <w:rPr>
-                <w:rFonts w:ascii="Cambria Math" w:eastAsiaTheme="minorEastAsia" w:hAnsi="Cambria Math"/>
-                <w:i/>
-                <w:color w:val="FF0000"/>
-                <w:lang w:val="en-GB"/>
-              </w:rPr>
-            </m:ctrlPr>
-          </m:dPr>
-          <m:e>
-            <m:sSup>
-              <m:sSupPr>
-                <m:ctrlPr>
-                  <w:rPr>
-                    <w:rFonts w:ascii="Cambria Math" w:eastAsiaTheme="minorEastAsia" w:hAnsi="Cambria Math"/>
-                    <w:i/>
-                    <w:color w:val="FF0000"/>
-                    <w:lang w:val="en-GB"/>
-                  </w:rPr>
-                </m:ctrlPr>
-              </m:sSupPr>
-              <m:e>
-                <m:r>
-                  <w:rPr>
-                    <w:rFonts w:ascii="Cambria Math" w:eastAsiaTheme="minorEastAsia" w:hAnsi="Cambria Math"/>
-                    <w:color w:val="FF0000"/>
-                    <w:lang w:val="en-GB"/>
-                  </w:rPr>
-                  <m:t>Y</m:t>
-                </m:r>
-              </m:e>
-              <m:sup>
-                <m:r>
-                  <w:rPr>
-                    <w:rFonts w:ascii="Cambria Math" w:eastAsiaTheme="minorEastAsia" w:hAnsi="Cambria Math"/>
-                    <w:color w:val="FF0000"/>
-                    <w:lang w:val="en-GB"/>
-                  </w:rPr>
-                  <m:t>2</m:t>
-                </m:r>
-              </m:sup>
-            </m:sSup>
-          </m:e>
-        </m:d>
-      </m:oMath>
-      <w:r>
-        <w:rPr>
-          <w:rFonts w:eastAsiaTheme="minorEastAsia" w:hint="cs"/>
-          <w:color w:val="FF0000"/>
-          <w:rtl/>
-          <w:lang w:val="en-GB"/>
-        </w:rPr>
-        <w:t xml:space="preserve"> ? אם כן שווה לציין את זה כנימוק למעבר האחרון.</w:t>
-      </w:r>
+      </w:pPr>
+      <w:bookmarkStart w:id="0" w:name="_GoBack"/>
       <w:bookmarkEnd w:id="0"/>
     </w:p>
     <w:sectPr>
@@ -4277,20 +6134,20 @@
     <w:lsdException w:name="List Table 6 Colorful Accent 6" w:uiPriority="51"/>
     <w:lsdException w:name="List Table 7 Colorful Accent 6" w:uiPriority="52"/>
   </w:latentStyles>
-  <w:style w:type="paragraph" w:default="1" w:styleId="a">
+  <w:style w:type="paragraph" w:default="1" w:styleId="Normal">
     <w:name w:val="Normal"/>
     <w:qFormat/>
     <w:pPr>
       <w:bidi/>
     </w:pPr>
   </w:style>
-  <w:style w:type="character" w:default="1" w:styleId="a0">
+  <w:style w:type="character" w:default="1" w:styleId="DefaultParagraphFont">
     <w:name w:val="Default Paragraph Font"/>
     <w:uiPriority w:val="1"/>
     <w:semiHidden/>
     <w:unhideWhenUsed/>
   </w:style>
-  <w:style w:type="table" w:default="1" w:styleId="a1">
+  <w:style w:type="table" w:default="1" w:styleId="TableNormal">
     <w:name w:val="Normal Table"/>
     <w:uiPriority w:val="99"/>
     <w:semiHidden/>
@@ -4305,15 +6162,15 @@
       </w:tblCellMar>
     </w:tblPr>
   </w:style>
-  <w:style w:type="numbering" w:default="1" w:styleId="a2">
+  <w:style w:type="numbering" w:default="1" w:styleId="NoList">
     <w:name w:val="No List"/>
     <w:uiPriority w:val="99"/>
     <w:semiHidden/>
     <w:unhideWhenUsed/>
   </w:style>
-  <w:style w:type="paragraph" w:styleId="a3">
+  <w:style w:type="paragraph" w:styleId="ListParagraph">
     <w:name w:val="List Paragraph"/>
-    <w:basedOn w:val="a"/>
+    <w:basedOn w:val="Normal"/>
     <w:uiPriority w:val="34"/>
     <w:qFormat/>
     <w:rsid w:val="00EE09CA"/>
@@ -4322,9 +6179,9 @@
       <w:contextualSpacing/>
     </w:pPr>
   </w:style>
-  <w:style w:type="character" w:styleId="a4">
+  <w:style w:type="character" w:styleId="PlaceholderText">
     <w:name w:val="Placeholder Text"/>
-    <w:basedOn w:val="a0"/>
+    <w:basedOn w:val="DefaultParagraphFont"/>
     <w:uiPriority w:val="99"/>
     <w:semiHidden/>
     <w:rsid w:val="00EE09CA"/>

</xml_diff>